<commit_message>
Put in my dataset that I will be using my research paper. Just finished inputting into chapter 2 formulas, now putting in chapter 3. Also starting my stockbot and JfreeChart report
</commit_message>
<xml_diff>
--- a/Project2/src/Documents/API CSV Report.docx
+++ b/Project2/src/Documents/API CSV Report.docx
@@ -2,6 +2,112 @@
 <file path=word/document.xml><?xml version="1.0" encoding="utf-8"?>
 <w:document xmlns:wpc="http://schemas.microsoft.com/office/word/2010/wordprocessingCanvas" xmlns:cx="http://schemas.microsoft.com/office/drawing/2014/chartex" xmlns:cx1="http://schemas.microsoft.com/office/drawing/2015/9/8/chartex" xmlns:cx2="http://schemas.microsoft.com/office/drawing/2015/10/21/chartex" xmlns:cx3="http://schemas.microsoft.com/office/drawing/2016/5/9/chartex" xmlns:cx4="http://schemas.microsoft.com/office/drawing/2016/5/10/chartex" xmlns:cx5="http://schemas.microsoft.com/office/drawing/2016/5/11/chartex" xmlns:cx6="http://schemas.microsoft.com/office/drawing/2016/5/12/chartex" xmlns:cx7="http://schemas.microsoft.com/office/drawing/2016/5/13/chartex" xmlns:cx8="http://schemas.microsoft.com/office/drawing/2016/5/14/chartex" xmlns:mc="http://schemas.openxmlformats.org/markup-compatibility/2006" xmlns:aink="http://schemas.microsoft.com/office/drawing/2016/ink" xmlns:am3d="http://schemas.microsoft.com/office/drawing/2017/model3d" xmlns:o="urn:schemas-microsoft-com:office:office" xmlns:oel="http://schemas.microsoft.com/office/2019/extlst" xmlns:r="http://schemas.openxmlformats.org/officeDocument/2006/relationships" xmlns:m="http://schemas.openxmlformats.org/officeDocument/2006/math" xmlns:v="urn:schemas-microsoft-com:vml" xmlns:wp14="http://schemas.microsoft.com/office/word/2010/wordprocessingDrawing" xmlns:wp="http://schemas.openxmlformats.org/drawingml/2006/wordprocessingDrawing" xmlns:w10="urn:schemas-microsoft-com:office:word" xmlns:w="http://schemas.openxmlformats.org/wordprocessingml/2006/main" xmlns:w14="http://schemas.microsoft.com/office/word/2010/wordml" xmlns:w15="http://schemas.microsoft.com/office/word/2012/wordml" xmlns:w16cex="http://schemas.microsoft.com/office/word/2018/wordml/cex" xmlns:w16cid="http://schemas.microsoft.com/office/word/2016/wordml/cid" xmlns:w16="http://schemas.microsoft.com/office/word/2018/wordml" xmlns:w16du="http://schemas.microsoft.com/office/word/2023/wordml/word16du" xmlns:w16sdtdh="http://schemas.microsoft.com/office/word/2020/wordml/sdtdatahash" xmlns:w16se="http://schemas.microsoft.com/office/word/2015/wordml/symex" xmlns:wpg="http://schemas.microsoft.com/office/word/2010/wordprocessingGroup" xmlns:wpi="http://schemas.microsoft.com/office/word/2010/wordprocessingInk" xmlns:wne="http://schemas.microsoft.com/office/word/2006/wordml" xmlns:wps="http://schemas.microsoft.com/office/word/2010/wordprocessingShape" mc:Ignorable="w14 w15 w16se w16cid w16 w16cex w16sdtdh w16du wp14">
   <w:body>
+    <w:p>
+      <w:hyperlink r:id="rId4" w:history="1">
+        <w:r>
+          <w:rPr>
+            <w:rStyle w:val="Hyperlink"/>
+          </w:rPr>
+          <w:t xml:space="preserve">Eclipse and JFreeChart – David Gilbert – Java Developer / </w:t>
+        </w:r>
+        <w:r>
+          <w:rPr>
+            <w:rStyle w:val="Hyperlink"/>
+          </w:rPr>
+          <w:t>C</w:t>
+        </w:r>
+        <w:r>
+          <w:rPr>
+            <w:rStyle w:val="Hyperlink"/>
+          </w:rPr>
+          <w:t>reator of http://www.jfree.org</w:t>
+        </w:r>
+      </w:hyperlink>
+      <w:r>
+        <w:t xml:space="preserve"> </w:t>
+      </w:r>
+    </w:p>
+    <w:p>
+      <w:hyperlink r:id="rId5" w:history="1">
+        <w:r>
+          <w:rPr>
+            <w:rStyle w:val="Hyperlink"/>
+          </w:rPr>
+          <w:t>https://www.codejava.net/java-se/graphic</w:t>
+        </w:r>
+        <w:r>
+          <w:rPr>
+            <w:rStyle w:val="Hyperlink"/>
+          </w:rPr>
+          <w:t>s</w:t>
+        </w:r>
+        <w:r>
+          <w:rPr>
+            <w:rStyle w:val="Hyperlink"/>
+          </w:rPr>
+          <w:t>/using-jfreechart-to-draw-xy-line-chart-with-xydataset</w:t>
+        </w:r>
+      </w:hyperlink>
+      <w:r>
+        <w:t xml:space="preserve"> </w:t>
+      </w:r>
+    </w:p>
+    <w:p>
+      <w:hyperlink r:id="rId6" w:history="1">
+        <w:r>
+          <w:rPr>
+            <w:rStyle w:val="Hyperlink"/>
+          </w:rPr>
+          <w:t>https://www.baeldung.com/apache-comm</w:t>
+        </w:r>
+        <w:r>
+          <w:rPr>
+            <w:rStyle w:val="Hyperlink"/>
+          </w:rPr>
+          <w:t>o</w:t>
+        </w:r>
+        <w:r>
+          <w:rPr>
+            <w:rStyle w:val="Hyperlink"/>
+          </w:rPr>
+          <w:t>ns-math</w:t>
+        </w:r>
+      </w:hyperlink>
+      <w:r>
+        <w:t xml:space="preserve"> </w:t>
+      </w:r>
+    </w:p>
+    <w:p>
+      <w:hyperlink r:id="rId7" w:history="1">
+        <w:r>
+          <w:rPr>
+            <w:rStyle w:val="Hyperlink"/>
+          </w:rPr>
+          <w:t>https://www.baeldung.com/jfreechart-visualize-data</w:t>
+        </w:r>
+      </w:hyperlink>
+      <w:r>
+        <w:t xml:space="preserve"> </w:t>
+      </w:r>
+    </w:p>
+    <w:p>
+      <w:hyperlink r:id="rId8" w:history="1">
+        <w:r>
+          <w:rPr>
+            <w:rStyle w:val="Hyperlink"/>
+          </w:rPr>
+          <w:t>https://www.youtube.com/watch?v=MifbwoCumX0</w:t>
+        </w:r>
+      </w:hyperlink>
+      <w:r>
+        <w:t xml:space="preserve"> </w:t>
+      </w:r>
+    </w:p>
+    <w:p>
+      <w:r>
+        <w:br w:type="page"/>
+      </w:r>
+    </w:p>
     <w:p/>
     <w:sectPr>
       <w:pgSz w:w="12240" w:h="15840"/>
@@ -930,6 +1036,41 @@
       <w:spacing w:val="5"/>
     </w:rPr>
   </w:style>
+  <w:style w:type="character" w:styleId="Hyperlink">
+    <w:name w:val="Hyperlink"/>
+    <w:basedOn w:val="DefaultParagraphFont"/>
+    <w:uiPriority w:val="99"/>
+    <w:unhideWhenUsed/>
+    <w:rsid w:val="00284EF5"/>
+    <w:rPr>
+      <w:color w:val="0000FF"/>
+      <w:u w:val="single"/>
+    </w:rPr>
+  </w:style>
+  <w:style w:type="character" w:styleId="UnresolvedMention">
+    <w:name w:val="Unresolved Mention"/>
+    <w:basedOn w:val="DefaultParagraphFont"/>
+    <w:uiPriority w:val="99"/>
+    <w:semiHidden/>
+    <w:unhideWhenUsed/>
+    <w:rsid w:val="00284EF5"/>
+    <w:rPr>
+      <w:color w:val="605E5C"/>
+      <w:shd w:val="clear" w:color="auto" w:fill="E1DFDD"/>
+    </w:rPr>
+  </w:style>
+  <w:style w:type="character" w:styleId="FollowedHyperlink">
+    <w:name w:val="FollowedHyperlink"/>
+    <w:basedOn w:val="DefaultParagraphFont"/>
+    <w:uiPriority w:val="99"/>
+    <w:semiHidden/>
+    <w:unhideWhenUsed/>
+    <w:rsid w:val="00E27B8A"/>
+    <w:rPr>
+      <w:color w:val="96607D" w:themeColor="followedHyperlink"/>
+      <w:u w:val="single"/>
+    </w:rPr>
+  </w:style>
 </w:styles>
 </file>
 

</xml_diff>

<commit_message>
Finished my API CSV report
</commit_message>
<xml_diff>
--- a/Project2/src/Documents/API CSV Report.docx
+++ b/Project2/src/Documents/API CSV Report.docx
@@ -3,112 +3,1964 @@
 <w:document xmlns:wpc="http://schemas.microsoft.com/office/word/2010/wordprocessingCanvas" xmlns:cx="http://schemas.microsoft.com/office/drawing/2014/chartex" xmlns:cx1="http://schemas.microsoft.com/office/drawing/2015/9/8/chartex" xmlns:cx2="http://schemas.microsoft.com/office/drawing/2015/10/21/chartex" xmlns:cx3="http://schemas.microsoft.com/office/drawing/2016/5/9/chartex" xmlns:cx4="http://schemas.microsoft.com/office/drawing/2016/5/10/chartex" xmlns:cx5="http://schemas.microsoft.com/office/drawing/2016/5/11/chartex" xmlns:cx6="http://schemas.microsoft.com/office/drawing/2016/5/12/chartex" xmlns:cx7="http://schemas.microsoft.com/office/drawing/2016/5/13/chartex" xmlns:cx8="http://schemas.microsoft.com/office/drawing/2016/5/14/chartex" xmlns:mc="http://schemas.openxmlformats.org/markup-compatibility/2006" xmlns:aink="http://schemas.microsoft.com/office/drawing/2016/ink" xmlns:am3d="http://schemas.microsoft.com/office/drawing/2017/model3d" xmlns:o="urn:schemas-microsoft-com:office:office" xmlns:oel="http://schemas.microsoft.com/office/2019/extlst" xmlns:r="http://schemas.openxmlformats.org/officeDocument/2006/relationships" xmlns:m="http://schemas.openxmlformats.org/officeDocument/2006/math" xmlns:v="urn:schemas-microsoft-com:vml" xmlns:wp14="http://schemas.microsoft.com/office/word/2010/wordprocessingDrawing" xmlns:wp="http://schemas.openxmlformats.org/drawingml/2006/wordprocessingDrawing" xmlns:w10="urn:schemas-microsoft-com:office:word" xmlns:w="http://schemas.openxmlformats.org/wordprocessingml/2006/main" xmlns:w14="http://schemas.microsoft.com/office/word/2010/wordml" xmlns:w15="http://schemas.microsoft.com/office/word/2012/wordml" xmlns:w16cex="http://schemas.microsoft.com/office/word/2018/wordml/cex" xmlns:w16cid="http://schemas.microsoft.com/office/word/2016/wordml/cid" xmlns:w16="http://schemas.microsoft.com/office/word/2018/wordml" xmlns:w16du="http://schemas.microsoft.com/office/word/2023/wordml/word16du" xmlns:w16sdtdh="http://schemas.microsoft.com/office/word/2020/wordml/sdtdatahash" xmlns:w16se="http://schemas.microsoft.com/office/word/2015/wordml/symex" xmlns:wpg="http://schemas.microsoft.com/office/word/2010/wordprocessingGroup" xmlns:wpi="http://schemas.microsoft.com/office/word/2010/wordprocessingInk" xmlns:wne="http://schemas.microsoft.com/office/word/2006/wordml" xmlns:wps="http://schemas.microsoft.com/office/word/2010/wordprocessingShape" mc:Ignorable="w14 w15 w16se w16cid w16 w16cex w16sdtdh w16du wp14">
   <w:body>
     <w:p>
-      <w:hyperlink r:id="rId4" w:history="1">
-        <w:r>
+      <w:pPr>
+        <w:pStyle w:val="Title"/>
+        <w:jc w:val="center"/>
+        <w:rPr>
+          <w:rFonts w:ascii="Times New Roman" w:hAnsi="Times New Roman" w:cs="Times New Roman"/>
+        </w:rPr>
+      </w:pPr>
+      <w:r>
+        <w:rPr>
+          <w:rFonts w:ascii="Times New Roman" w:hAnsi="Times New Roman" w:cs="Times New Roman"/>
+        </w:rPr>
+        <w:t xml:space="preserve">Using </w:t>
+      </w:r>
+      <w:proofErr w:type="spellStart"/>
+      <w:r>
+        <w:rPr>
+          <w:rFonts w:ascii="Times New Roman" w:hAnsi="Times New Roman" w:cs="Times New Roman"/>
+        </w:rPr>
+        <w:t>JFreeCharts</w:t>
+      </w:r>
+      <w:proofErr w:type="spellEnd"/>
+      <w:r>
+        <w:rPr>
+          <w:rFonts w:ascii="Times New Roman" w:hAnsi="Times New Roman" w:cs="Times New Roman"/>
+        </w:rPr>
+        <w:t xml:space="preserve"> and Datasets to make a Chart of a Plotter, Salter, and Smoother in Java</w:t>
+      </w:r>
+    </w:p>
+    <w:p>
+      <w:pPr>
+        <w:jc w:val="center"/>
+      </w:pPr>
+    </w:p>
+    <w:p>
+      <w:pPr>
+        <w:jc w:val="center"/>
+      </w:pPr>
+    </w:p>
+    <w:p>
+      <w:pPr>
+        <w:jc w:val="center"/>
+      </w:pPr>
+    </w:p>
+    <w:p>
+      <w:pPr>
+        <w:jc w:val="center"/>
+        <w:rPr>
+          <w:rFonts w:ascii="Times New Roman" w:hAnsi="Times New Roman" w:cs="Times New Roman"/>
+          <w:sz w:val="40"/>
+          <w:szCs w:val="40"/>
+        </w:rPr>
+      </w:pPr>
+      <w:r>
+        <w:rPr>
+          <w:rFonts w:ascii="Times New Roman" w:hAnsi="Times New Roman" w:cs="Times New Roman"/>
+          <w:sz w:val="40"/>
+          <w:szCs w:val="40"/>
+        </w:rPr>
+        <w:t>Melvin Vazquez Andujar</w:t>
+      </w:r>
+    </w:p>
+    <w:p>
+      <w:pPr>
+        <w:jc w:val="center"/>
+        <w:rPr>
+          <w:rFonts w:ascii="Times New Roman" w:hAnsi="Times New Roman" w:cs="Times New Roman"/>
+          <w:sz w:val="40"/>
+          <w:szCs w:val="40"/>
+        </w:rPr>
+      </w:pPr>
+      <w:r>
+        <w:rPr>
+          <w:rFonts w:ascii="Times New Roman" w:hAnsi="Times New Roman" w:cs="Times New Roman"/>
+          <w:sz w:val="40"/>
+          <w:szCs w:val="40"/>
+        </w:rPr>
+        <w:t>April 26, 2024</w:t>
+      </w:r>
+    </w:p>
+    <w:p>
+      <w:pPr>
+        <w:jc w:val="center"/>
+      </w:pPr>
+    </w:p>
+    <w:p>
+      <w:pPr>
+        <w:jc w:val="center"/>
+      </w:pPr>
+    </w:p>
+    <w:p>
+      <w:pPr>
+        <w:jc w:val="center"/>
+      </w:pPr>
+    </w:p>
+    <w:p>
+      <w:pPr>
+        <w:jc w:val="center"/>
+      </w:pPr>
+    </w:p>
+    <w:p>
+      <w:pPr>
+        <w:jc w:val="center"/>
+      </w:pPr>
+    </w:p>
+    <w:p>
+      <w:pPr>
+        <w:jc w:val="center"/>
+      </w:pPr>
+    </w:p>
+    <w:p>
+      <w:pPr>
+        <w:jc w:val="center"/>
+      </w:pPr>
+    </w:p>
+    <w:p>
+      <w:pPr>
+        <w:jc w:val="center"/>
+        <w:rPr>
+          <w:b/>
+          <w:bCs/>
+        </w:rPr>
+      </w:pPr>
+      <w:r>
+        <w:rPr>
+          <w:b/>
+          <w:bCs/>
+        </w:rPr>
+        <w:t>Abstract:</w:t>
+      </w:r>
+    </w:p>
+    <w:p>
+      <w:pPr>
+        <w:jc w:val="center"/>
+      </w:pPr>
+      <w:r>
+        <w:t xml:space="preserve">This project is very similar to the Java project in that the logic and most of the math is done using the same methods and classes. However, the main difference for this program is that we use </w:t>
+      </w:r>
+      <w:proofErr w:type="spellStart"/>
+      <w:r>
+        <w:t>JFreeCharts</w:t>
+      </w:r>
+      <w:proofErr w:type="spellEnd"/>
+      <w:r>
+        <w:t xml:space="preserve"> to make a chart for the plotter, salter, and smoother. The chart is a graph that gets shown to the user when the program runs and, in the chart, it shows all three graphs. Plus, the way the data gets stored for this program is in a data series and not in an </w:t>
+      </w:r>
+      <w:proofErr w:type="spellStart"/>
+      <w:r>
+        <w:t>ArrayList</w:t>
+      </w:r>
+      <w:proofErr w:type="spellEnd"/>
+      <w:r>
+        <w:t xml:space="preserve"> like it was in the Java Program. </w:t>
+      </w:r>
+    </w:p>
+    <w:p>
+      <w:pPr>
+        <w:jc w:val="center"/>
+        <w:rPr>
+          <w:rFonts w:ascii="Times New Roman" w:hAnsi="Times New Roman" w:cs="Times New Roman"/>
+          <w:sz w:val="40"/>
+          <w:szCs w:val="40"/>
+        </w:rPr>
+      </w:pPr>
+    </w:p>
+    <w:p>
+      <w:pPr>
+        <w:jc w:val="center"/>
+        <w:rPr>
+          <w:rFonts w:ascii="Times New Roman" w:hAnsi="Times New Roman" w:cs="Times New Roman"/>
+          <w:sz w:val="40"/>
+          <w:szCs w:val="40"/>
+        </w:rPr>
+      </w:pPr>
+    </w:p>
+    <w:sdt>
+      <w:sdtPr>
+        <w:id w:val="2041783420"/>
+        <w:docPartObj>
+          <w:docPartGallery w:val="Table of Contents"/>
+          <w:docPartUnique/>
+        </w:docPartObj>
+      </w:sdtPr>
+      <w:sdtEndPr>
+        <w:rPr>
+          <w:rFonts w:asciiTheme="minorHAnsi" w:eastAsiaTheme="minorHAnsi" w:hAnsiTheme="minorHAnsi" w:cstheme="minorBidi"/>
+          <w:b/>
+          <w:bCs/>
+          <w:noProof/>
+          <w:color w:val="auto"/>
+          <w:kern w:val="2"/>
+          <w:sz w:val="22"/>
+          <w:szCs w:val="22"/>
+        </w:rPr>
+      </w:sdtEndPr>
+      <w:sdtContent>
+        <w:p>
+          <w:pPr>
+            <w:pStyle w:val="TOCHeading"/>
+          </w:pPr>
+          <w:r>
+            <w:t>Table of Contents</w:t>
+          </w:r>
+        </w:p>
+        <w:p>
+          <w:pPr>
+            <w:pStyle w:val="TOC1"/>
+            <w:tabs>
+              <w:tab w:val="right" w:leader="dot" w:pos="9350"/>
+            </w:tabs>
+            <w:rPr>
+              <w:noProof/>
+            </w:rPr>
+          </w:pPr>
+          <w:r>
+            <w:fldChar w:fldCharType="begin"/>
+          </w:r>
+          <w:r>
+            <w:instrText xml:space="preserve"> TOC \o "1-3" \h \z \u </w:instrText>
+          </w:r>
+          <w:r>
+            <w:fldChar w:fldCharType="separate"/>
+          </w:r>
+          <w:hyperlink w:anchor="_Toc165133229" w:history="1">
+            <w:r>
+              <w:rPr>
+                <w:rStyle w:val="Hyperlink"/>
+                <w:noProof/>
+              </w:rPr>
+              <w:t>Results:</w:t>
+            </w:r>
+            <w:r>
+              <w:rPr>
+                <w:noProof/>
+                <w:webHidden/>
+              </w:rPr>
+              <w:tab/>
+            </w:r>
+            <w:r>
+              <w:rPr>
+                <w:noProof/>
+                <w:webHidden/>
+              </w:rPr>
+              <w:fldChar w:fldCharType="begin"/>
+            </w:r>
+            <w:r>
+              <w:rPr>
+                <w:noProof/>
+                <w:webHidden/>
+              </w:rPr>
+              <w:instrText xml:space="preserve"> PAGEREF _Toc165133229 \h </w:instrText>
+            </w:r>
+            <w:r>
+              <w:rPr>
+                <w:noProof/>
+                <w:webHidden/>
+              </w:rPr>
+            </w:r>
+            <w:r>
+              <w:rPr>
+                <w:noProof/>
+                <w:webHidden/>
+              </w:rPr>
+              <w:fldChar w:fldCharType="separate"/>
+            </w:r>
+            <w:r>
+              <w:rPr>
+                <w:noProof/>
+                <w:webHidden/>
+              </w:rPr>
+              <w:t>2</w:t>
+            </w:r>
+            <w:r>
+              <w:rPr>
+                <w:noProof/>
+                <w:webHidden/>
+              </w:rPr>
+              <w:fldChar w:fldCharType="end"/>
+            </w:r>
+          </w:hyperlink>
+        </w:p>
+        <w:p>
+          <w:pPr>
+            <w:pStyle w:val="TOC1"/>
+            <w:tabs>
+              <w:tab w:val="right" w:leader="dot" w:pos="9350"/>
+            </w:tabs>
+            <w:rPr>
+              <w:noProof/>
+            </w:rPr>
+          </w:pPr>
+          <w:hyperlink w:anchor="_Toc165133230" w:history="1">
+            <w:r>
+              <w:rPr>
+                <w:rStyle w:val="Hyperlink"/>
+                <w:rFonts w:ascii="Times New Roman" w:hAnsi="Times New Roman" w:cs="Times New Roman"/>
+                <w:noProof/>
+              </w:rPr>
+              <w:t>JFreeChartProgram Class:</w:t>
+            </w:r>
+            <w:r>
+              <w:rPr>
+                <w:noProof/>
+                <w:webHidden/>
+              </w:rPr>
+              <w:tab/>
+            </w:r>
+            <w:r>
+              <w:rPr>
+                <w:noProof/>
+                <w:webHidden/>
+              </w:rPr>
+              <w:fldChar w:fldCharType="begin"/>
+            </w:r>
+            <w:r>
+              <w:rPr>
+                <w:noProof/>
+                <w:webHidden/>
+              </w:rPr>
+              <w:instrText xml:space="preserve"> PAGEREF _Toc165133230 \h </w:instrText>
+            </w:r>
+            <w:r>
+              <w:rPr>
+                <w:noProof/>
+                <w:webHidden/>
+              </w:rPr>
+            </w:r>
+            <w:r>
+              <w:rPr>
+                <w:noProof/>
+                <w:webHidden/>
+              </w:rPr>
+              <w:fldChar w:fldCharType="separate"/>
+            </w:r>
+            <w:r>
+              <w:rPr>
+                <w:noProof/>
+                <w:webHidden/>
+              </w:rPr>
+              <w:t>5</w:t>
+            </w:r>
+            <w:r>
+              <w:rPr>
+                <w:noProof/>
+                <w:webHidden/>
+              </w:rPr>
+              <w:fldChar w:fldCharType="end"/>
+            </w:r>
+          </w:hyperlink>
+        </w:p>
+        <w:p>
+          <w:pPr>
+            <w:pStyle w:val="TOC2"/>
+            <w:tabs>
+              <w:tab w:val="right" w:leader="dot" w:pos="9350"/>
+            </w:tabs>
+            <w:rPr>
+              <w:noProof/>
+            </w:rPr>
+          </w:pPr>
+          <w:hyperlink w:anchor="_Toc165133231" w:history="1">
+            <w:r>
+              <w:rPr>
+                <w:rStyle w:val="Hyperlink"/>
+                <w:rFonts w:ascii="Times New Roman" w:hAnsi="Times New Roman" w:cs="Times New Roman"/>
+                <w:noProof/>
+              </w:rPr>
+              <w:t>Creating JFreeChartProgram with External Libraries:</w:t>
+            </w:r>
+            <w:r>
+              <w:rPr>
+                <w:noProof/>
+                <w:webHidden/>
+              </w:rPr>
+              <w:tab/>
+            </w:r>
+            <w:r>
+              <w:rPr>
+                <w:noProof/>
+                <w:webHidden/>
+              </w:rPr>
+              <w:fldChar w:fldCharType="begin"/>
+            </w:r>
+            <w:r>
+              <w:rPr>
+                <w:noProof/>
+                <w:webHidden/>
+              </w:rPr>
+              <w:instrText xml:space="preserve"> PAGEREF _Toc165133231 \h </w:instrText>
+            </w:r>
+            <w:r>
+              <w:rPr>
+                <w:noProof/>
+                <w:webHidden/>
+              </w:rPr>
+            </w:r>
+            <w:r>
+              <w:rPr>
+                <w:noProof/>
+                <w:webHidden/>
+              </w:rPr>
+              <w:fldChar w:fldCharType="separate"/>
+            </w:r>
+            <w:r>
+              <w:rPr>
+                <w:noProof/>
+                <w:webHidden/>
+              </w:rPr>
+              <w:t>5</w:t>
+            </w:r>
+            <w:r>
+              <w:rPr>
+                <w:noProof/>
+                <w:webHidden/>
+              </w:rPr>
+              <w:fldChar w:fldCharType="end"/>
+            </w:r>
+          </w:hyperlink>
+        </w:p>
+        <w:p>
+          <w:pPr>
+            <w:pStyle w:val="TOC3"/>
+            <w:tabs>
+              <w:tab w:val="right" w:leader="dot" w:pos="9350"/>
+            </w:tabs>
+            <w:rPr>
+              <w:noProof/>
+            </w:rPr>
+          </w:pPr>
+          <w:hyperlink w:anchor="_Toc165133232" w:history="1">
+            <w:r>
+              <w:rPr>
+                <w:rStyle w:val="Hyperlink"/>
+                <w:rFonts w:ascii="Times New Roman" w:hAnsi="Times New Roman" w:cs="Times New Roman"/>
+                <w:noProof/>
+              </w:rPr>
+              <w:t>Methods:</w:t>
+            </w:r>
+            <w:r>
+              <w:rPr>
+                <w:noProof/>
+                <w:webHidden/>
+              </w:rPr>
+              <w:tab/>
+            </w:r>
+            <w:r>
+              <w:rPr>
+                <w:noProof/>
+                <w:webHidden/>
+              </w:rPr>
+              <w:fldChar w:fldCharType="begin"/>
+            </w:r>
+            <w:r>
+              <w:rPr>
+                <w:noProof/>
+                <w:webHidden/>
+              </w:rPr>
+              <w:instrText xml:space="preserve"> PAGEREF _Toc165133232 \h </w:instrText>
+            </w:r>
+            <w:r>
+              <w:rPr>
+                <w:noProof/>
+                <w:webHidden/>
+              </w:rPr>
+            </w:r>
+            <w:r>
+              <w:rPr>
+                <w:noProof/>
+                <w:webHidden/>
+              </w:rPr>
+              <w:fldChar w:fldCharType="separate"/>
+            </w:r>
+            <w:r>
+              <w:rPr>
+                <w:noProof/>
+                <w:webHidden/>
+              </w:rPr>
+              <w:t>5</w:t>
+            </w:r>
+            <w:r>
+              <w:rPr>
+                <w:noProof/>
+                <w:webHidden/>
+              </w:rPr>
+              <w:fldChar w:fldCharType="end"/>
+            </w:r>
+          </w:hyperlink>
+        </w:p>
+        <w:p>
+          <w:pPr>
+            <w:pStyle w:val="TOC1"/>
+            <w:tabs>
+              <w:tab w:val="right" w:leader="dot" w:pos="9350"/>
+            </w:tabs>
+            <w:rPr>
+              <w:noProof/>
+            </w:rPr>
+          </w:pPr>
+          <w:hyperlink w:anchor="_Toc165133233" w:history="1">
+            <w:r>
+              <w:rPr>
+                <w:rStyle w:val="Hyperlink"/>
+                <w:rFonts w:ascii="Times New Roman" w:hAnsi="Times New Roman" w:cs="Times New Roman"/>
+                <w:noProof/>
+              </w:rPr>
+              <w:t>Conclusion:</w:t>
+            </w:r>
+            <w:r>
+              <w:rPr>
+                <w:noProof/>
+                <w:webHidden/>
+              </w:rPr>
+              <w:tab/>
+            </w:r>
+            <w:r>
+              <w:rPr>
+                <w:noProof/>
+                <w:webHidden/>
+              </w:rPr>
+              <w:fldChar w:fldCharType="begin"/>
+            </w:r>
+            <w:r>
+              <w:rPr>
+                <w:noProof/>
+                <w:webHidden/>
+              </w:rPr>
+              <w:instrText xml:space="preserve"> PAGEREF _Toc165133233 \h </w:instrText>
+            </w:r>
+            <w:r>
+              <w:rPr>
+                <w:noProof/>
+                <w:webHidden/>
+              </w:rPr>
+            </w:r>
+            <w:r>
+              <w:rPr>
+                <w:noProof/>
+                <w:webHidden/>
+              </w:rPr>
+              <w:fldChar w:fldCharType="separate"/>
+            </w:r>
+            <w:r>
+              <w:rPr>
+                <w:noProof/>
+                <w:webHidden/>
+              </w:rPr>
+              <w:t>6</w:t>
+            </w:r>
+            <w:r>
+              <w:rPr>
+                <w:noProof/>
+                <w:webHidden/>
+              </w:rPr>
+              <w:fldChar w:fldCharType="end"/>
+            </w:r>
+          </w:hyperlink>
+        </w:p>
+        <w:p>
+          <w:pPr>
+            <w:pStyle w:val="TOC1"/>
+            <w:tabs>
+              <w:tab w:val="right" w:leader="dot" w:pos="9350"/>
+            </w:tabs>
+            <w:rPr>
+              <w:noProof/>
+            </w:rPr>
+          </w:pPr>
+          <w:hyperlink w:anchor="_Toc165133234" w:history="1">
+            <w:r>
+              <w:rPr>
+                <w:rStyle w:val="Hyperlink"/>
+                <w:noProof/>
+              </w:rPr>
+              <w:t>Bibliography:</w:t>
+            </w:r>
+            <w:r>
+              <w:rPr>
+                <w:noProof/>
+                <w:webHidden/>
+              </w:rPr>
+              <w:tab/>
+            </w:r>
+            <w:r>
+              <w:rPr>
+                <w:noProof/>
+                <w:webHidden/>
+              </w:rPr>
+              <w:fldChar w:fldCharType="begin"/>
+            </w:r>
+            <w:r>
+              <w:rPr>
+                <w:noProof/>
+                <w:webHidden/>
+              </w:rPr>
+              <w:instrText xml:space="preserve"> PAGEREF _Toc165133234 \h </w:instrText>
+            </w:r>
+            <w:r>
+              <w:rPr>
+                <w:noProof/>
+                <w:webHidden/>
+              </w:rPr>
+            </w:r>
+            <w:r>
+              <w:rPr>
+                <w:noProof/>
+                <w:webHidden/>
+              </w:rPr>
+              <w:fldChar w:fldCharType="separate"/>
+            </w:r>
+            <w:r>
+              <w:rPr>
+                <w:noProof/>
+                <w:webHidden/>
+              </w:rPr>
+              <w:t>7</w:t>
+            </w:r>
+            <w:r>
+              <w:rPr>
+                <w:noProof/>
+                <w:webHidden/>
+              </w:rPr>
+              <w:fldChar w:fldCharType="end"/>
+            </w:r>
+          </w:hyperlink>
+        </w:p>
+        <w:p>
+          <w:r>
+            <w:rPr>
+              <w:b/>
+              <w:bCs/>
+              <w:noProof/>
+            </w:rPr>
+            <w:fldChar w:fldCharType="end"/>
+          </w:r>
+        </w:p>
+      </w:sdtContent>
+    </w:sdt>
+    <w:p>
+      <w:pPr>
+        <w:jc w:val="center"/>
+        <w:rPr>
+          <w:rFonts w:ascii="Times New Roman" w:hAnsi="Times New Roman" w:cs="Times New Roman"/>
+          <w:sz w:val="40"/>
+          <w:szCs w:val="40"/>
+        </w:rPr>
+      </w:pPr>
+    </w:p>
+    <w:p>
+      <w:pPr>
+        <w:jc w:val="center"/>
+        <w:rPr>
+          <w:rFonts w:ascii="Times New Roman" w:hAnsi="Times New Roman" w:cs="Times New Roman"/>
+          <w:sz w:val="40"/>
+          <w:szCs w:val="40"/>
+        </w:rPr>
+      </w:pPr>
+    </w:p>
+    <w:p>
+      <w:pPr>
+        <w:jc w:val="center"/>
+        <w:rPr>
+          <w:rFonts w:ascii="Times New Roman" w:hAnsi="Times New Roman" w:cs="Times New Roman"/>
+          <w:sz w:val="40"/>
+          <w:szCs w:val="40"/>
+        </w:rPr>
+      </w:pPr>
+    </w:p>
+    <w:p>
+      <w:pPr>
+        <w:pStyle w:val="Heading1"/>
+        <w:jc w:val="center"/>
+      </w:pPr>
+      <w:bookmarkStart w:id="0" w:name="_Toc165133229"/>
+      <w:r>
+        <w:t>Results:</w:t>
+      </w:r>
+      <w:bookmarkEnd w:id="0"/>
+    </w:p>
+    <w:p/>
+    <w:p>
+      <w:r>
+        <w:drawing>
+          <wp:inline distT="0" distB="0" distL="0" distR="0" wp14:anchorId="39901FFA" wp14:editId="0A2DAA11">
+            <wp:extent cx="5943600" cy="3933825"/>
+            <wp:effectExtent l="0" t="0" r="0" b="0"/>
+            <wp:docPr id="251135611" name="Picture 1" descr="A graph showing a graph&#10;&#10;Description automatically generated"/>
+            <wp:cNvGraphicFramePr>
+              <a:graphicFrameLocks xmlns:a="http://schemas.openxmlformats.org/drawingml/2006/main" noChangeAspect="1"/>
+            </wp:cNvGraphicFramePr>
+            <a:graphic xmlns:a="http://schemas.openxmlformats.org/drawingml/2006/main">
+              <a:graphicData uri="http://schemas.openxmlformats.org/drawingml/2006/picture">
+                <pic:pic xmlns:pic="http://schemas.openxmlformats.org/drawingml/2006/picture">
+                  <pic:nvPicPr>
+                    <pic:cNvPr id="251135611" name="Picture 1" descr="A graph showing a graph&#10;&#10;Description automatically generated"/>
+                    <pic:cNvPicPr/>
+                  </pic:nvPicPr>
+                  <pic:blipFill>
+                    <a:blip r:embed="rId5"/>
+                    <a:stretch>
+                      <a:fillRect/>
+                    </a:stretch>
+                  </pic:blipFill>
+                  <pic:spPr>
+                    <a:xfrm>
+                      <a:off x="0" y="0"/>
+                      <a:ext cx="5943600" cy="3933825"/>
+                    </a:xfrm>
+                    <a:prstGeom prst="rect">
+                      <a:avLst/>
+                    </a:prstGeom>
+                  </pic:spPr>
+                </pic:pic>
+              </a:graphicData>
+            </a:graphic>
+          </wp:inline>
+        </w:drawing>
+      </w:r>
+    </w:p>
+    <w:p/>
+    <w:p>
+      <w:pPr>
+        <w:jc w:val="center"/>
+        <w:rPr>
+          <w:noProof/>
+        </w:rPr>
+      </w:pPr>
+      <w:r>
+        <w:rPr>
+          <w:rFonts w:ascii="Times New Roman" w:hAnsi="Times New Roman" w:cs="Times New Roman"/>
+          <w:sz w:val="40"/>
+          <w:szCs w:val="40"/>
+        </w:rPr>
+        <w:lastRenderedPageBreak/>
+        <w:drawing>
+          <wp:inline distT="0" distB="0" distL="0" distR="0" wp14:anchorId="3E583826" wp14:editId="596EDF39">
+            <wp:extent cx="1960249" cy="7934141"/>
+            <wp:effectExtent l="0" t="0" r="1905" b="0"/>
+            <wp:docPr id="787360844" name="Picture 1" descr="A screenshot of a computer&#10;&#10;Description automatically generated"/>
+            <wp:cNvGraphicFramePr>
+              <a:graphicFrameLocks xmlns:a="http://schemas.openxmlformats.org/drawingml/2006/main" noChangeAspect="1"/>
+            </wp:cNvGraphicFramePr>
+            <a:graphic xmlns:a="http://schemas.openxmlformats.org/drawingml/2006/main">
+              <a:graphicData uri="http://schemas.openxmlformats.org/drawingml/2006/picture">
+                <pic:pic xmlns:pic="http://schemas.openxmlformats.org/drawingml/2006/picture">
+                  <pic:nvPicPr>
+                    <pic:cNvPr id="787360844" name="Picture 1" descr="A screenshot of a computer&#10;&#10;Description automatically generated"/>
+                    <pic:cNvPicPr/>
+                  </pic:nvPicPr>
+                  <pic:blipFill>
+                    <a:blip r:embed="rId6"/>
+                    <a:stretch>
+                      <a:fillRect/>
+                    </a:stretch>
+                  </pic:blipFill>
+                  <pic:spPr>
+                    <a:xfrm>
+                      <a:off x="0" y="0"/>
+                      <a:ext cx="1960249" cy="7934141"/>
+                    </a:xfrm>
+                    <a:prstGeom prst="rect">
+                      <a:avLst/>
+                    </a:prstGeom>
+                  </pic:spPr>
+                </pic:pic>
+              </a:graphicData>
+            </a:graphic>
+          </wp:inline>
+        </w:drawing>
+      </w:r>
+      <w:r>
+        <w:rPr>
+          <w:noProof/>
+        </w:rPr>
+        <w:t xml:space="preserve"> </w:t>
+      </w:r>
+      <w:r>
+        <w:rPr>
+          <w:rFonts w:ascii="Times New Roman" w:hAnsi="Times New Roman" w:cs="Times New Roman"/>
+          <w:sz w:val="40"/>
+          <w:szCs w:val="40"/>
+        </w:rPr>
+        <w:drawing>
+          <wp:inline distT="0" distB="0" distL="0" distR="0" wp14:anchorId="30E8A466" wp14:editId="67F79C84">
+            <wp:extent cx="2163472" cy="7951076"/>
+            <wp:effectExtent l="0" t="0" r="8255" b="0"/>
+            <wp:docPr id="1032826743" name="Picture 1" descr="A screenshot of a computer&#10;&#10;Description automatically generated"/>
+            <wp:cNvGraphicFramePr>
+              <a:graphicFrameLocks xmlns:a="http://schemas.openxmlformats.org/drawingml/2006/main" noChangeAspect="1"/>
+            </wp:cNvGraphicFramePr>
+            <a:graphic xmlns:a="http://schemas.openxmlformats.org/drawingml/2006/main">
+              <a:graphicData uri="http://schemas.openxmlformats.org/drawingml/2006/picture">
+                <pic:pic xmlns:pic="http://schemas.openxmlformats.org/drawingml/2006/picture">
+                  <pic:nvPicPr>
+                    <pic:cNvPr id="1032826743" name="Picture 1" descr="A screenshot of a computer&#10;&#10;Description automatically generated"/>
+                    <pic:cNvPicPr/>
+                  </pic:nvPicPr>
+                  <pic:blipFill>
+                    <a:blip r:embed="rId7"/>
+                    <a:stretch>
+                      <a:fillRect/>
+                    </a:stretch>
+                  </pic:blipFill>
+                  <pic:spPr>
+                    <a:xfrm>
+                      <a:off x="0" y="0"/>
+                      <a:ext cx="2163472" cy="7951076"/>
+                    </a:xfrm>
+                    <a:prstGeom prst="rect">
+                      <a:avLst/>
+                    </a:prstGeom>
+                  </pic:spPr>
+                </pic:pic>
+              </a:graphicData>
+            </a:graphic>
+          </wp:inline>
+        </w:drawing>
+      </w:r>
+      <w:r>
+        <w:rPr>
+          <w:noProof/>
+        </w:rPr>
+        <w:t xml:space="preserve"> </w:t>
+      </w:r>
+      <w:r>
+        <w:rPr>
+          <w:noProof/>
+        </w:rPr>
+        <w:lastRenderedPageBreak/>
+        <w:drawing>
+          <wp:inline distT="0" distB="0" distL="0" distR="0" wp14:anchorId="2B4EDD0A" wp14:editId="0B829BCF">
+            <wp:extent cx="2044925" cy="7989180"/>
+            <wp:effectExtent l="0" t="0" r="0" b="0"/>
+            <wp:docPr id="980569602" name="Picture 1" descr="A screenshot of a computer&#10;&#10;Description automatically generated"/>
+            <wp:cNvGraphicFramePr>
+              <a:graphicFrameLocks xmlns:a="http://schemas.openxmlformats.org/drawingml/2006/main" noChangeAspect="1"/>
+            </wp:cNvGraphicFramePr>
+            <a:graphic xmlns:a="http://schemas.openxmlformats.org/drawingml/2006/main">
+              <a:graphicData uri="http://schemas.openxmlformats.org/drawingml/2006/picture">
+                <pic:pic xmlns:pic="http://schemas.openxmlformats.org/drawingml/2006/picture">
+                  <pic:nvPicPr>
+                    <pic:cNvPr id="980569602" name="Picture 1" descr="A screenshot of a computer&#10;&#10;Description automatically generated"/>
+                    <pic:cNvPicPr/>
+                  </pic:nvPicPr>
+                  <pic:blipFill>
+                    <a:blip r:embed="rId8"/>
+                    <a:stretch>
+                      <a:fillRect/>
+                    </a:stretch>
+                  </pic:blipFill>
+                  <pic:spPr>
+                    <a:xfrm>
+                      <a:off x="0" y="0"/>
+                      <a:ext cx="2044925" cy="7989180"/>
+                    </a:xfrm>
+                    <a:prstGeom prst="rect">
+                      <a:avLst/>
+                    </a:prstGeom>
+                  </pic:spPr>
+                </pic:pic>
+              </a:graphicData>
+            </a:graphic>
+          </wp:inline>
+        </w:drawing>
+      </w:r>
+    </w:p>
+    <w:p>
+      <w:pPr>
+        <w:pStyle w:val="Heading1"/>
+        <w:rPr>
+          <w:rFonts w:ascii="Times New Roman" w:hAnsi="Times New Roman" w:cs="Times New Roman"/>
+        </w:rPr>
+      </w:pPr>
+      <w:bookmarkStart w:id="1" w:name="_Toc165029075"/>
+      <w:bookmarkStart w:id="2" w:name="_Toc165133230"/>
+      <w:proofErr w:type="spellStart"/>
+      <w:r>
+        <w:rPr>
+          <w:rFonts w:ascii="Times New Roman" w:hAnsi="Times New Roman" w:cs="Times New Roman"/>
+        </w:rPr>
+        <w:lastRenderedPageBreak/>
+        <w:t>JFreeChartProgram</w:t>
+      </w:r>
+      <w:proofErr w:type="spellEnd"/>
+      <w:r>
+        <w:rPr>
+          <w:rFonts w:ascii="Times New Roman" w:hAnsi="Times New Roman" w:cs="Times New Roman"/>
+        </w:rPr>
+        <w:t xml:space="preserve"> Class</w:t>
+      </w:r>
+      <w:r>
+        <w:rPr>
+          <w:rFonts w:ascii="Times New Roman" w:hAnsi="Times New Roman" w:cs="Times New Roman"/>
+        </w:rPr>
+        <w:t>:</w:t>
+      </w:r>
+      <w:bookmarkEnd w:id="1"/>
+      <w:bookmarkEnd w:id="2"/>
+    </w:p>
+    <w:p>
+      <w:pPr>
+        <w:rPr>
+          <w:rFonts w:ascii="Times New Roman" w:hAnsi="Times New Roman" w:cs="Times New Roman"/>
+        </w:rPr>
+      </w:pPr>
+      <w:r>
+        <w:rPr>
+          <w:rFonts w:ascii="Times New Roman" w:hAnsi="Times New Roman" w:cs="Times New Roman"/>
+        </w:rPr>
+        <w:tab/>
+      </w:r>
+    </w:p>
+    <w:p>
+      <w:pPr>
+        <w:pStyle w:val="Heading2"/>
+        <w:rPr>
+          <w:rFonts w:ascii="Times New Roman" w:hAnsi="Times New Roman" w:cs="Times New Roman"/>
+        </w:rPr>
+      </w:pPr>
+      <w:bookmarkStart w:id="3" w:name="_Toc165029076"/>
+      <w:bookmarkStart w:id="4" w:name="_Toc165133231"/>
+      <w:r>
+        <w:rPr>
+          <w:rFonts w:ascii="Times New Roman" w:hAnsi="Times New Roman" w:cs="Times New Roman"/>
+        </w:rPr>
+        <w:t xml:space="preserve">Creating </w:t>
+      </w:r>
+      <w:proofErr w:type="spellStart"/>
+      <w:r>
+        <w:rPr>
+          <w:rFonts w:ascii="Times New Roman" w:hAnsi="Times New Roman" w:cs="Times New Roman"/>
+        </w:rPr>
+        <w:t>JFreeChartProgram</w:t>
+      </w:r>
+      <w:proofErr w:type="spellEnd"/>
+      <w:r>
+        <w:rPr>
+          <w:rFonts w:ascii="Times New Roman" w:hAnsi="Times New Roman" w:cs="Times New Roman"/>
+        </w:rPr>
+        <w:t xml:space="preserve"> with External Libraries</w:t>
+      </w:r>
+      <w:r>
+        <w:rPr>
+          <w:rFonts w:ascii="Times New Roman" w:hAnsi="Times New Roman" w:cs="Times New Roman"/>
+        </w:rPr>
+        <w:t>:</w:t>
+      </w:r>
+      <w:bookmarkEnd w:id="3"/>
+      <w:bookmarkEnd w:id="4"/>
+    </w:p>
+    <w:p>
+      <w:pPr>
+        <w:rPr>
+          <w:rFonts w:ascii="Times New Roman" w:hAnsi="Times New Roman" w:cs="Times New Roman"/>
+        </w:rPr>
+      </w:pPr>
+    </w:p>
+    <w:p>
+      <w:pPr>
+        <w:rPr>
+          <w:rFonts w:ascii="Times New Roman" w:eastAsiaTheme="minorEastAsia" w:hAnsi="Times New Roman" w:cs="Times New Roman"/>
+          <w:sz w:val="24"/>
+          <w:szCs w:val="24"/>
+        </w:rPr>
+      </w:pPr>
+      <w:r>
+        <w:rPr>
+          <w:rFonts w:ascii="Times New Roman" w:hAnsi="Times New Roman" w:cs="Times New Roman"/>
+        </w:rPr>
+        <w:tab/>
+      </w:r>
+      <w:r>
+        <w:rPr>
+          <w:rFonts w:ascii="Times New Roman" w:hAnsi="Times New Roman" w:cs="Times New Roman"/>
+          <w:sz w:val="24"/>
+          <w:szCs w:val="24"/>
+        </w:rPr>
+        <w:t xml:space="preserve">Creating the </w:t>
+      </w:r>
+      <w:proofErr w:type="spellStart"/>
+      <w:r>
+        <w:rPr>
+          <w:rFonts w:ascii="Times New Roman" w:hAnsi="Times New Roman" w:cs="Times New Roman"/>
+          <w:sz w:val="24"/>
+          <w:szCs w:val="24"/>
+        </w:rPr>
+        <w:t>JFreeChart</w:t>
+      </w:r>
+      <w:proofErr w:type="spellEnd"/>
+      <w:r>
+        <w:rPr>
+          <w:rFonts w:ascii="Times New Roman" w:hAnsi="Times New Roman" w:cs="Times New Roman"/>
+          <w:sz w:val="24"/>
+          <w:szCs w:val="24"/>
+        </w:rPr>
+        <w:t xml:space="preserve"> class for this program was difficult in that learning how to use XY series, and XY Series collection </w:t>
+      </w:r>
+      <w:r>
+        <w:rPr>
+          <w:rFonts w:ascii="Times New Roman" w:hAnsi="Times New Roman" w:cs="Times New Roman"/>
+          <w:sz w:val="24"/>
+          <w:szCs w:val="24"/>
+        </w:rPr>
+        <w:t xml:space="preserve">because it </w:t>
+      </w:r>
+      <w:r>
+        <w:rPr>
+          <w:rFonts w:ascii="Times New Roman" w:hAnsi="Times New Roman" w:cs="Times New Roman"/>
+          <w:sz w:val="24"/>
+          <w:szCs w:val="24"/>
+        </w:rPr>
+        <w:t xml:space="preserve">was weird since it is very similar to each other in how it works and was confusing me in which one to call at times. However, once I did the first method </w:t>
+      </w:r>
+      <w:r>
+        <w:rPr>
+          <w:rFonts w:ascii="Times New Roman" w:hAnsi="Times New Roman" w:cs="Times New Roman"/>
+          <w:sz w:val="24"/>
+          <w:szCs w:val="24"/>
+        </w:rPr>
+        <w:t>and it worked, it made sense to me as to how XY series is for one data set for whatever I specify it for, while XY series collection is like a database that stores the series I created in each method. This makes it easier to call the data and use it when I need to in other methods. Additionally, figuring out how to do the use charts and create frame that gets the chart to print out the code was difficult to do. However, I was able to find a website that explained and gave very clear directions on how to do the charts functions.</w:t>
+      </w:r>
+    </w:p>
+    <w:p>
+      <w:pPr>
+        <w:rPr>
+          <w:rFonts w:ascii="Times New Roman" w:eastAsiaTheme="minorEastAsia" w:hAnsi="Times New Roman" w:cs="Times New Roman"/>
+          <w:sz w:val="24"/>
+          <w:szCs w:val="24"/>
+        </w:rPr>
+      </w:pPr>
+    </w:p>
+    <w:p>
+      <w:pPr>
+        <w:pStyle w:val="Heading3"/>
+        <w:rPr>
+          <w:rFonts w:ascii="Times New Roman" w:hAnsi="Times New Roman" w:cs="Times New Roman"/>
+        </w:rPr>
+      </w:pPr>
+      <w:bookmarkStart w:id="5" w:name="_Toc165029077"/>
+      <w:bookmarkStart w:id="6" w:name="_Toc165133232"/>
+      <w:r>
+        <w:rPr>
+          <w:rFonts w:ascii="Times New Roman" w:hAnsi="Times New Roman" w:cs="Times New Roman"/>
+        </w:rPr>
+        <w:t>Methods:</w:t>
+      </w:r>
+      <w:bookmarkEnd w:id="5"/>
+      <w:bookmarkEnd w:id="6"/>
+    </w:p>
+    <w:p>
+      <w:pPr>
+        <w:pStyle w:val="Heading4"/>
+        <w:rPr>
+          <w:rFonts w:ascii="Times New Roman" w:hAnsi="Times New Roman" w:cs="Times New Roman"/>
+        </w:rPr>
+      </w:pPr>
+      <w:proofErr w:type="spellStart"/>
+      <w:r>
+        <w:rPr>
+          <w:rFonts w:ascii="Times New Roman" w:hAnsi="Times New Roman" w:cs="Times New Roman"/>
+        </w:rPr>
+        <w:t>plotterAPI</w:t>
+      </w:r>
+      <w:proofErr w:type="spellEnd"/>
+      <w:r>
+        <w:rPr>
+          <w:rFonts w:ascii="Times New Roman" w:hAnsi="Times New Roman" w:cs="Times New Roman"/>
+        </w:rPr>
+        <w:t xml:space="preserve">(double </w:t>
+      </w:r>
+      <w:r>
+        <w:rPr>
+          <w:rFonts w:ascii="Times New Roman" w:hAnsi="Times New Roman" w:cs="Times New Roman"/>
+        </w:rPr>
+        <w:t>min</w:t>
+      </w:r>
+      <w:r>
+        <w:rPr>
+          <w:rFonts w:ascii="Times New Roman" w:hAnsi="Times New Roman" w:cs="Times New Roman"/>
+        </w:rPr>
+        <w:t xml:space="preserve">, double </w:t>
+      </w:r>
+      <w:r>
+        <w:rPr>
+          <w:rFonts w:ascii="Times New Roman" w:hAnsi="Times New Roman" w:cs="Times New Roman"/>
+        </w:rPr>
+        <w:t>max</w:t>
+      </w:r>
+      <w:r>
+        <w:rPr>
+          <w:rFonts w:ascii="Times New Roman" w:hAnsi="Times New Roman" w:cs="Times New Roman"/>
+        </w:rPr>
+        <w:t>, double increment</w:t>
+      </w:r>
+      <w:r>
+        <w:rPr>
+          <w:rFonts w:ascii="Times New Roman" w:hAnsi="Times New Roman" w:cs="Times New Roman"/>
+        </w:rPr>
+        <w:t>s</w:t>
+      </w:r>
+      <w:r>
+        <w:rPr>
+          <w:rFonts w:ascii="Times New Roman" w:hAnsi="Times New Roman" w:cs="Times New Roman"/>
+        </w:rPr>
+        <w:t>):</w:t>
+      </w:r>
+    </w:p>
+    <w:p>
+      <w:pPr>
+        <w:rPr>
+          <w:rFonts w:ascii="Times New Roman" w:eastAsiaTheme="minorEastAsia" w:hAnsi="Times New Roman" w:cs="Times New Roman"/>
+        </w:rPr>
+      </w:pPr>
+      <w:r>
+        <w:rPr>
+          <w:rFonts w:ascii="Times New Roman" w:hAnsi="Times New Roman" w:cs="Times New Roman"/>
+        </w:rPr>
+        <w:tab/>
+      </w:r>
+      <w:r>
+        <w:rPr>
+          <w:rFonts w:ascii="Times New Roman" w:hAnsi="Times New Roman" w:cs="Times New Roman"/>
+        </w:rPr>
+        <w:t xml:space="preserve">This method is very similar to my Java program in that it takes three parameters to set the x to a min and end at the maximum in a for loop. Inside that for loop I run the equation that I use until I get to the max x that it should stop at. I am using the same equation which is </w:t>
+      </w:r>
+      <m:oMath>
+        <m:sSup>
+          <m:sSupPr>
+            <m:ctrlPr>
+              <w:rPr>
+                <w:rFonts w:ascii="Cambria Math" w:hAnsi="Cambria Math" w:cs="Times New Roman"/>
+                <w:i/>
+              </w:rPr>
+            </m:ctrlPr>
+          </m:sSupPr>
+          <m:e>
+            <m:r>
+              <w:rPr>
+                <w:rFonts w:ascii="Cambria Math" w:hAnsi="Cambria Math" w:cs="Times New Roman"/>
+              </w:rPr>
+              <m:t>x</m:t>
+            </m:r>
+          </m:e>
+          <m:sup>
+            <m:r>
+              <w:rPr>
+                <w:rFonts w:ascii="Cambria Math" w:hAnsi="Cambria Math" w:cs="Times New Roman"/>
+              </w:rPr>
+              <m:t>2</m:t>
+            </m:r>
+          </m:sup>
+        </m:sSup>
+        <m:r>
           <w:rPr>
-            <w:rStyle w:val="Hyperlink"/>
+            <w:rFonts w:ascii="Cambria Math" w:hAnsi="Cambria Math" w:cs="Times New Roman"/>
           </w:rPr>
-          <w:t xml:space="preserve">Eclipse and JFreeChart – David Gilbert – Java Developer / </w:t>
-        </w:r>
-        <w:r>
-          <w:rPr>
-            <w:rStyle w:val="Hyperlink"/>
-          </w:rPr>
-          <w:t>C</w:t>
-        </w:r>
-        <w:r>
-          <w:rPr>
-            <w:rStyle w:val="Hyperlink"/>
-          </w:rPr>
-          <w:t>reator of http://www.jfree.org</w:t>
-        </w:r>
-      </w:hyperlink>
-      <w:r>
+          <m:t>+3x+5</m:t>
+        </m:r>
+      </m:oMath>
+      <w:r>
+        <w:rPr>
+          <w:rFonts w:ascii="Times New Roman" w:hAnsi="Times New Roman" w:cs="Times New Roman"/>
+        </w:rPr>
+        <w:t xml:space="preserve">. The difference with this code is that instead of an </w:t>
+      </w:r>
+      <w:proofErr w:type="spellStart"/>
+      <w:r>
+        <w:rPr>
+          <w:rFonts w:ascii="Times New Roman" w:hAnsi="Times New Roman" w:cs="Times New Roman"/>
+        </w:rPr>
+        <w:t>ArrayList</w:t>
+      </w:r>
+      <w:proofErr w:type="spellEnd"/>
+      <w:r>
+        <w:rPr>
+          <w:rFonts w:ascii="Times New Roman" w:hAnsi="Times New Roman" w:cs="Times New Roman"/>
+        </w:rPr>
+        <w:t xml:space="preserve"> I used a XY series to store the values of x and y and once I was done getting all data points, I added the complete series into the collection and called the CSV method to print the data into a csv.</w:t>
+      </w:r>
+    </w:p>
+    <w:p>
+      <w:pPr>
+        <w:pStyle w:val="Heading4"/>
+        <w:rPr>
+          <w:rFonts w:ascii="Times New Roman" w:hAnsi="Times New Roman" w:cs="Times New Roman"/>
+        </w:rPr>
+      </w:pPr>
+      <w:proofErr w:type="spellStart"/>
+      <w:r>
+        <w:rPr>
+          <w:rFonts w:ascii="Times New Roman" w:hAnsi="Times New Roman" w:cs="Times New Roman"/>
+        </w:rPr>
+        <w:t>saltedData</w:t>
+      </w:r>
+      <w:proofErr w:type="spellEnd"/>
+      <w:r>
+        <w:rPr>
+          <w:rFonts w:ascii="Times New Roman" w:hAnsi="Times New Roman" w:cs="Times New Roman"/>
+        </w:rPr>
+        <w:t>(</w:t>
+      </w:r>
+      <w:r>
+        <w:rPr>
+          <w:rFonts w:ascii="Times New Roman" w:hAnsi="Times New Roman" w:cs="Times New Roman"/>
+        </w:rPr>
+        <w:t>double min, double max</w:t>
+      </w:r>
+      <w:r>
+        <w:rPr>
+          <w:rFonts w:ascii="Times New Roman" w:hAnsi="Times New Roman" w:cs="Times New Roman"/>
+        </w:rPr>
+        <w:t>):</w:t>
+      </w:r>
+    </w:p>
+    <w:p>
+      <w:pPr>
+        <w:ind w:firstLine="720"/>
+        <w:rPr>
+          <w:rFonts w:ascii="Times New Roman" w:hAnsi="Times New Roman" w:cs="Times New Roman"/>
+        </w:rPr>
+      </w:pPr>
+      <w:r>
+        <w:rPr>
+          <w:rFonts w:ascii="Times New Roman" w:hAnsi="Times New Roman" w:cs="Times New Roman"/>
+        </w:rPr>
+        <w:t xml:space="preserve">Same as the method above I used my code from my java program, the only difference is that I made another series for the salted data, and I called the plotter series inside the loop to do the portion where I have to mess up the data. The min and max is for the range I ask the user to input where it will add/subtract a number from min to the max given inclusive. Once the code was done similar to the </w:t>
+      </w:r>
+      <w:proofErr w:type="spellStart"/>
+      <w:r>
+        <w:rPr>
+          <w:rFonts w:ascii="Times New Roman" w:hAnsi="Times New Roman" w:cs="Times New Roman"/>
+        </w:rPr>
+        <w:t>plotterAPI</w:t>
+      </w:r>
+      <w:proofErr w:type="spellEnd"/>
+      <w:r>
+        <w:rPr>
+          <w:rFonts w:ascii="Times New Roman" w:hAnsi="Times New Roman" w:cs="Times New Roman"/>
+        </w:rPr>
+        <w:t xml:space="preserve"> I add the values into the salter series, add the completed series into collection and call the salter csv.</w:t>
+      </w:r>
+    </w:p>
+    <w:p>
+      <w:pPr>
+        <w:pStyle w:val="Heading4"/>
+        <w:rPr>
+          <w:rFonts w:ascii="Times New Roman" w:hAnsi="Times New Roman" w:cs="Times New Roman"/>
+        </w:rPr>
+      </w:pPr>
+      <w:proofErr w:type="spellStart"/>
+      <w:r>
+        <w:rPr>
+          <w:rFonts w:ascii="Times New Roman" w:hAnsi="Times New Roman" w:cs="Times New Roman"/>
+        </w:rPr>
+        <w:t>smoothedData</w:t>
+      </w:r>
+      <w:proofErr w:type="spellEnd"/>
+      <w:r>
+        <w:rPr>
+          <w:rFonts w:ascii="Times New Roman" w:hAnsi="Times New Roman" w:cs="Times New Roman"/>
+        </w:rPr>
+        <w:t>(</w:t>
+      </w:r>
+      <w:r>
+        <w:rPr>
+          <w:rFonts w:ascii="Times New Roman" w:hAnsi="Times New Roman" w:cs="Times New Roman"/>
+        </w:rPr>
+        <w:t>int</w:t>
+      </w:r>
+      <w:r>
+        <w:rPr>
+          <w:rFonts w:ascii="Times New Roman" w:hAnsi="Times New Roman" w:cs="Times New Roman"/>
+        </w:rPr>
         <w:t xml:space="preserve"> </w:t>
       </w:r>
-    </w:p>
-    <w:p>
-      <w:hyperlink r:id="rId5" w:history="1">
-        <w:r>
-          <w:rPr>
-            <w:rStyle w:val="Hyperlink"/>
-          </w:rPr>
-          <w:t>https://www.codejava.net/java-se/graphic</w:t>
-        </w:r>
-        <w:r>
-          <w:rPr>
-            <w:rStyle w:val="Hyperlink"/>
-          </w:rPr>
-          <w:t>s</w:t>
-        </w:r>
-        <w:r>
-          <w:rPr>
-            <w:rStyle w:val="Hyperlink"/>
-          </w:rPr>
-          <w:t>/using-jfreechart-to-draw-xy-line-chart-with-xydataset</w:t>
-        </w:r>
-      </w:hyperlink>
-      <w:r>
+      <w:proofErr w:type="spellStart"/>
+      <w:r>
+        <w:rPr>
+          <w:rFonts w:ascii="Times New Roman" w:hAnsi="Times New Roman" w:cs="Times New Roman"/>
+        </w:rPr>
+        <w:t>windowVal</w:t>
+      </w:r>
+      <w:proofErr w:type="spellEnd"/>
+      <w:r>
+        <w:rPr>
+          <w:rFonts w:ascii="Times New Roman" w:hAnsi="Times New Roman" w:cs="Times New Roman"/>
+        </w:rPr>
+        <w:t xml:space="preserve">, </w:t>
+      </w:r>
+      <w:r>
+        <w:rPr>
+          <w:rFonts w:ascii="Times New Roman" w:hAnsi="Times New Roman" w:cs="Times New Roman"/>
+        </w:rPr>
+        <w:t>int</w:t>
+      </w:r>
+      <w:r>
+        <w:rPr>
+          <w:rFonts w:ascii="Times New Roman" w:hAnsi="Times New Roman" w:cs="Times New Roman"/>
+        </w:rPr>
         <w:t xml:space="preserve"> </w:t>
       </w:r>
-    </w:p>
-    <w:p>
-      <w:hyperlink r:id="rId6" w:history="1">
-        <w:r>
-          <w:rPr>
-            <w:rStyle w:val="Hyperlink"/>
-          </w:rPr>
-          <w:t>https://www.baeldung.com/apache-comm</w:t>
-        </w:r>
-        <w:r>
-          <w:rPr>
-            <w:rStyle w:val="Hyperlink"/>
-          </w:rPr>
-          <w:t>o</w:t>
-        </w:r>
-        <w:r>
-          <w:rPr>
-            <w:rStyle w:val="Hyperlink"/>
-          </w:rPr>
-          <w:t>ns-math</w:t>
-        </w:r>
-      </w:hyperlink>
+      <w:proofErr w:type="spellStart"/>
+      <w:r>
+        <w:rPr>
+          <w:rFonts w:ascii="Times New Roman" w:hAnsi="Times New Roman" w:cs="Times New Roman"/>
+        </w:rPr>
+        <w:t>smoothingTimes</w:t>
+      </w:r>
+      <w:proofErr w:type="spellEnd"/>
+      <w:r>
+        <w:rPr>
+          <w:rFonts w:ascii="Times New Roman" w:hAnsi="Times New Roman" w:cs="Times New Roman"/>
+        </w:rPr>
+        <w:t>):</w:t>
+      </w:r>
+    </w:p>
+    <w:p>
+      <w:r>
+        <w:tab/>
+        <w:t xml:space="preserve">Similar to the last two methods I use the same code from java in which I use multiple for loops to </w:t>
+      </w:r>
+      <w:r>
+        <w:t>try and smooth the data back to how the original looks from looking at values left and right depending on how many the user wants the code to look at. It will get the average and add that to the smoother data series. At first this program was a bit difficult for me because I was overthinking the program and trying to use a new series for average values and such, but then I realized I could store the result in a variable and that variable gets added to smoother series. Once the code finished I added the completed series to the collection and called the smoother csv.</w:t>
+      </w:r>
+    </w:p>
+    <w:p>
+      <w:pPr>
+        <w:pStyle w:val="Heading4"/>
+        <w:rPr>
+          <w:rFonts w:ascii="Times New Roman" w:hAnsi="Times New Roman" w:cs="Times New Roman"/>
+        </w:rPr>
+      </w:pPr>
+      <w:proofErr w:type="spellStart"/>
+      <w:r>
+        <w:rPr>
+          <w:rFonts w:ascii="Times New Roman" w:hAnsi="Times New Roman" w:cs="Times New Roman"/>
+        </w:rPr>
+        <w:lastRenderedPageBreak/>
+        <w:t>plotterCSV</w:t>
+      </w:r>
+      <w:proofErr w:type="spellEnd"/>
+      <w:r>
+        <w:rPr>
+          <w:rFonts w:ascii="Times New Roman" w:hAnsi="Times New Roman" w:cs="Times New Roman"/>
+        </w:rPr>
+        <w:t>():</w:t>
+      </w:r>
+    </w:p>
+    <w:p>
+      <w:r>
+        <w:t xml:space="preserve">This is just a copy and paste of my java csv code, the only thing I changed was the way to access the XY series in that it is different how you get the value of an index and different in how you check the size of the data series. Other than that, everything stayed the same and I use file to create a csv file and </w:t>
+      </w:r>
+      <w:proofErr w:type="spellStart"/>
+      <w:r>
+        <w:t>printwrite</w:t>
+      </w:r>
+      <w:proofErr w:type="spellEnd"/>
+      <w:r>
+        <w:t xml:space="preserve"> to write the data points into the csv.</w:t>
+      </w:r>
+    </w:p>
+    <w:p>
+      <w:pPr>
+        <w:pStyle w:val="Heading4"/>
+        <w:rPr>
+          <w:rFonts w:ascii="Times New Roman" w:hAnsi="Times New Roman" w:cs="Times New Roman"/>
+        </w:rPr>
+      </w:pPr>
+      <w:proofErr w:type="spellStart"/>
+      <w:r>
+        <w:rPr>
+          <w:rFonts w:ascii="Times New Roman" w:hAnsi="Times New Roman" w:cs="Times New Roman"/>
+        </w:rPr>
+        <w:t>salter</w:t>
+      </w:r>
+      <w:r>
+        <w:rPr>
+          <w:rFonts w:ascii="Times New Roman" w:hAnsi="Times New Roman" w:cs="Times New Roman"/>
+        </w:rPr>
+        <w:t>CSV</w:t>
+      </w:r>
+      <w:proofErr w:type="spellEnd"/>
+      <w:r>
+        <w:rPr>
+          <w:rFonts w:ascii="Times New Roman" w:hAnsi="Times New Roman" w:cs="Times New Roman"/>
+        </w:rPr>
+        <w:t>():</w:t>
+      </w:r>
+    </w:p>
+    <w:p>
+      <w:r>
+        <w:t xml:space="preserve">This is just a copy and paste of </w:t>
+      </w:r>
+      <w:r>
+        <w:t>the method above, the only thing that changes is the data series being called and changed to the salter series</w:t>
+      </w:r>
+    </w:p>
+    <w:p>
+      <w:pPr>
+        <w:pStyle w:val="Heading4"/>
+        <w:rPr>
+          <w:rFonts w:ascii="Times New Roman" w:hAnsi="Times New Roman" w:cs="Times New Roman"/>
+        </w:rPr>
+      </w:pPr>
+      <w:proofErr w:type="spellStart"/>
+      <w:r>
+        <w:rPr>
+          <w:rFonts w:ascii="Times New Roman" w:hAnsi="Times New Roman" w:cs="Times New Roman"/>
+        </w:rPr>
+        <w:t>smoother</w:t>
+      </w:r>
+      <w:r>
+        <w:rPr>
+          <w:rFonts w:ascii="Times New Roman" w:hAnsi="Times New Roman" w:cs="Times New Roman"/>
+        </w:rPr>
+        <w:t>CSV</w:t>
+      </w:r>
+      <w:proofErr w:type="spellEnd"/>
+      <w:r>
+        <w:rPr>
+          <w:rFonts w:ascii="Times New Roman" w:hAnsi="Times New Roman" w:cs="Times New Roman"/>
+        </w:rPr>
+        <w:t>():</w:t>
+      </w:r>
+    </w:p>
+    <w:p>
+      <w:r>
+        <w:t xml:space="preserve">This is just a copy and paste of the </w:t>
+      </w:r>
+      <w:proofErr w:type="spellStart"/>
+      <w:r>
+        <w:t>plotterCSV</w:t>
+      </w:r>
+      <w:proofErr w:type="spellEnd"/>
       <w:r>
         <w:t xml:space="preserve"> </w:t>
       </w:r>
-    </w:p>
-    <w:p>
-      <w:hyperlink r:id="rId7" w:history="1">
-        <w:r>
-          <w:rPr>
-            <w:rStyle w:val="Hyperlink"/>
-          </w:rPr>
-          <w:t>https://www.baeldung.com/jfreechart-visualize-data</w:t>
-        </w:r>
-      </w:hyperlink>
-      <w:r>
-        <w:t xml:space="preserve"> </w:t>
-      </w:r>
-    </w:p>
-    <w:p>
-      <w:hyperlink r:id="rId8" w:history="1">
-        <w:r>
-          <w:rPr>
-            <w:rStyle w:val="Hyperlink"/>
-          </w:rPr>
-          <w:t>https://www.youtube.com/watch?v=MifbwoCumX0</w:t>
-        </w:r>
-      </w:hyperlink>
-      <w:r>
-        <w:t xml:space="preserve"> </w:t>
-      </w:r>
-    </w:p>
-    <w:p>
-      <w:r>
-        <w:br w:type="page"/>
-      </w:r>
-    </w:p>
-    <w:p/>
+      <w:r>
+        <w:t xml:space="preserve">method above, the only thing that changes is the data series being called and changed to the </w:t>
+      </w:r>
+      <w:r>
+        <w:t>smoother</w:t>
+      </w:r>
+      <w:r>
+        <w:t xml:space="preserve"> series</w:t>
+      </w:r>
+    </w:p>
+    <w:p>
+      <w:pPr>
+        <w:pStyle w:val="Heading4"/>
+        <w:rPr>
+          <w:rFonts w:ascii="Times New Roman" w:hAnsi="Times New Roman" w:cs="Times New Roman"/>
+        </w:rPr>
+      </w:pPr>
+      <w:proofErr w:type="spellStart"/>
+      <w:r>
+        <w:rPr>
+          <w:rFonts w:ascii="Times New Roman" w:hAnsi="Times New Roman" w:cs="Times New Roman"/>
+        </w:rPr>
+        <w:t>boundsAndRange</w:t>
+      </w:r>
+      <w:proofErr w:type="spellEnd"/>
+      <w:r>
+        <w:rPr>
+          <w:rFonts w:ascii="Times New Roman" w:hAnsi="Times New Roman" w:cs="Times New Roman"/>
+        </w:rPr>
+        <w:t>():</w:t>
+      </w:r>
+    </w:p>
+    <w:p>
+      <w:r>
+        <w:t xml:space="preserve">This method uses a Scanner to get user input on the parameters being used in the plotter, salter, and smoother methods. The user inputs the values for each parameter and then the method </w:t>
+      </w:r>
+      <w:proofErr w:type="spellStart"/>
+      <w:r>
+        <w:t>checkBounds</w:t>
+      </w:r>
+      <w:proofErr w:type="spellEnd"/>
+      <w:r>
+        <w:t xml:space="preserve"> is called to make sure the values make sense and will work in the code. </w:t>
+      </w:r>
+    </w:p>
+    <w:p>
+      <w:pPr>
+        <w:pStyle w:val="Heading4"/>
+        <w:rPr>
+          <w:rFonts w:ascii="Times New Roman" w:hAnsi="Times New Roman" w:cs="Times New Roman"/>
+        </w:rPr>
+      </w:pPr>
+      <w:proofErr w:type="spellStart"/>
+      <w:r>
+        <w:rPr>
+          <w:rFonts w:ascii="Times New Roman" w:hAnsi="Times New Roman" w:cs="Times New Roman"/>
+        </w:rPr>
+        <w:t>checkBounds</w:t>
+      </w:r>
+      <w:proofErr w:type="spellEnd"/>
+      <w:r>
+        <w:rPr>
+          <w:rFonts w:ascii="Times New Roman" w:hAnsi="Times New Roman" w:cs="Times New Roman"/>
+        </w:rPr>
+        <w:t>(double start, double end, double increment</w:t>
+      </w:r>
+      <w:r>
+        <w:rPr>
+          <w:rFonts w:ascii="Times New Roman" w:hAnsi="Times New Roman" w:cs="Times New Roman"/>
+        </w:rPr>
+        <w:t>, double min, double max</w:t>
+      </w:r>
+      <w:r>
+        <w:rPr>
+          <w:rFonts w:ascii="Times New Roman" w:hAnsi="Times New Roman" w:cs="Times New Roman"/>
+        </w:rPr>
+        <w:t>):</w:t>
+      </w:r>
+    </w:p>
+    <w:p>
+      <w:pPr>
+        <w:rPr>
+          <w:rFonts w:ascii="Times New Roman" w:hAnsi="Times New Roman" w:cs="Times New Roman"/>
+        </w:rPr>
+      </w:pPr>
+      <w:r>
+        <w:rPr>
+          <w:rFonts w:ascii="Times New Roman" w:hAnsi="Times New Roman" w:cs="Times New Roman"/>
+        </w:rPr>
+        <w:t xml:space="preserve">In this method I use the parameters that we get from Bounds to check whether it makes logical sense, so it checks that the start is not greater than the </w:t>
+      </w:r>
+      <w:r>
+        <w:rPr>
+          <w:rFonts w:ascii="Times New Roman" w:hAnsi="Times New Roman" w:cs="Times New Roman"/>
+        </w:rPr>
+        <w:t>end,</w:t>
+      </w:r>
+      <w:r>
+        <w:rPr>
+          <w:rFonts w:ascii="Times New Roman" w:hAnsi="Times New Roman" w:cs="Times New Roman"/>
+        </w:rPr>
+        <w:t xml:space="preserve"> that it is incrementing by more than 0</w:t>
+      </w:r>
+      <w:r>
+        <w:rPr>
+          <w:rFonts w:ascii="Times New Roman" w:hAnsi="Times New Roman" w:cs="Times New Roman"/>
+        </w:rPr>
+        <w:t xml:space="preserve">, and </w:t>
+      </w:r>
+      <w:r>
+        <w:rPr>
+          <w:rFonts w:ascii="Times New Roman" w:hAnsi="Times New Roman" w:cs="Times New Roman"/>
+        </w:rPr>
+        <w:t>that min is not greater than max</w:t>
+      </w:r>
+      <w:r>
+        <w:rPr>
+          <w:rFonts w:ascii="Times New Roman" w:hAnsi="Times New Roman" w:cs="Times New Roman"/>
+        </w:rPr>
+        <w:t xml:space="preserve">. If all is good then this method calls the </w:t>
+      </w:r>
+      <w:proofErr w:type="spellStart"/>
+      <w:r>
+        <w:rPr>
+          <w:rFonts w:ascii="Times New Roman" w:hAnsi="Times New Roman" w:cs="Times New Roman"/>
+        </w:rPr>
+        <w:t>plotterAPI</w:t>
+      </w:r>
+      <w:proofErr w:type="spellEnd"/>
+      <w:r>
+        <w:rPr>
+          <w:rFonts w:ascii="Times New Roman" w:hAnsi="Times New Roman" w:cs="Times New Roman"/>
+        </w:rPr>
+        <w:t xml:space="preserve">(start, end, increment), </w:t>
+      </w:r>
+      <w:proofErr w:type="spellStart"/>
+      <w:r>
+        <w:rPr>
+          <w:rFonts w:ascii="Times New Roman" w:hAnsi="Times New Roman" w:cs="Times New Roman"/>
+        </w:rPr>
+        <w:t>saltedData</w:t>
+      </w:r>
+      <w:proofErr w:type="spellEnd"/>
+      <w:r>
+        <w:rPr>
+          <w:rFonts w:ascii="Times New Roman" w:hAnsi="Times New Roman" w:cs="Times New Roman"/>
+        </w:rPr>
+        <w:t xml:space="preserve">(min, max), and </w:t>
+      </w:r>
+      <w:proofErr w:type="spellStart"/>
+      <w:r>
+        <w:rPr>
+          <w:rFonts w:ascii="Times New Roman" w:hAnsi="Times New Roman" w:cs="Times New Roman"/>
+        </w:rPr>
+        <w:t>smoothedData</w:t>
+      </w:r>
+      <w:proofErr w:type="spellEnd"/>
+      <w:r>
+        <w:rPr>
+          <w:rFonts w:ascii="Times New Roman" w:hAnsi="Times New Roman" w:cs="Times New Roman"/>
+        </w:rPr>
+        <w:t>(5,1) with the parameters that were inputted by the user</w:t>
+      </w:r>
+      <w:r>
+        <w:rPr>
+          <w:rFonts w:ascii="Times New Roman" w:hAnsi="Times New Roman" w:cs="Times New Roman"/>
+        </w:rPr>
+        <w:t>.</w:t>
+      </w:r>
+    </w:p>
+    <w:p>
+      <w:pPr>
+        <w:pStyle w:val="Heading4"/>
+        <w:rPr>
+          <w:rFonts w:ascii="Times New Roman" w:hAnsi="Times New Roman" w:cs="Times New Roman"/>
+        </w:rPr>
+      </w:pPr>
+      <w:proofErr w:type="spellStart"/>
+      <w:r>
+        <w:rPr>
+          <w:rFonts w:ascii="Times New Roman" w:hAnsi="Times New Roman" w:cs="Times New Roman"/>
+        </w:rPr>
+        <w:t>XYLineChart</w:t>
+      </w:r>
+      <w:proofErr w:type="spellEnd"/>
+      <w:r>
+        <w:rPr>
+          <w:rFonts w:ascii="Times New Roman" w:hAnsi="Times New Roman" w:cs="Times New Roman"/>
+        </w:rPr>
+        <w:t xml:space="preserve">(): </w:t>
+      </w:r>
+    </w:p>
+    <w:p>
+      <w:pPr>
+        <w:rPr>
+          <w:rFonts w:ascii="Times New Roman" w:hAnsi="Times New Roman" w:cs="Times New Roman"/>
+        </w:rPr>
+      </w:pPr>
+      <w:r>
+        <w:rPr>
+          <w:rFonts w:ascii="Times New Roman" w:hAnsi="Times New Roman" w:cs="Times New Roman"/>
+        </w:rPr>
+        <w:t xml:space="preserve">This method I thought would be the hardest since I did not know how to do charts at all, but once I found the website that helped, this code became very easy. The only hard part was figuring out the </w:t>
+      </w:r>
+      <w:proofErr w:type="spellStart"/>
+      <w:r>
+        <w:rPr>
+          <w:rFonts w:ascii="Times New Roman" w:hAnsi="Times New Roman" w:cs="Times New Roman"/>
+        </w:rPr>
+        <w:t>ChartFrame</w:t>
+      </w:r>
+      <w:proofErr w:type="spellEnd"/>
+      <w:r>
+        <w:rPr>
+          <w:rFonts w:ascii="Times New Roman" w:hAnsi="Times New Roman" w:cs="Times New Roman"/>
+        </w:rPr>
+        <w:t xml:space="preserve"> and how I would use it in the code. This code just labels the axis and gives the chart a title. After that we use </w:t>
+      </w:r>
+      <w:proofErr w:type="spellStart"/>
+      <w:r>
+        <w:rPr>
+          <w:rFonts w:ascii="Times New Roman" w:hAnsi="Times New Roman" w:cs="Times New Roman"/>
+        </w:rPr>
+        <w:t>JFreeChart</w:t>
+      </w:r>
+      <w:proofErr w:type="spellEnd"/>
+      <w:r>
+        <w:rPr>
+          <w:rFonts w:ascii="Times New Roman" w:hAnsi="Times New Roman" w:cs="Times New Roman"/>
+        </w:rPr>
+        <w:t xml:space="preserve"> built in method to create a frame with the labels and title. We also used the XY series collection that stored all the series called dataset. This dataset uses all the series and values inside to graph it in the frame. </w:t>
+      </w:r>
+    </w:p>
+    <w:p>
+      <w:pPr>
+        <w:rPr>
+          <w:rFonts w:ascii="Times New Roman" w:hAnsi="Times New Roman" w:cs="Times New Roman"/>
+        </w:rPr>
+      </w:pPr>
+    </w:p>
+    <w:p>
+      <w:pPr>
+        <w:pStyle w:val="Heading1"/>
+        <w:rPr>
+          <w:rFonts w:ascii="Times New Roman" w:hAnsi="Times New Roman" w:cs="Times New Roman"/>
+        </w:rPr>
+      </w:pPr>
+      <w:bookmarkStart w:id="7" w:name="_Toc165029084"/>
+      <w:bookmarkStart w:id="8" w:name="_Toc165133233"/>
+      <w:r>
+        <w:rPr>
+          <w:rFonts w:ascii="Times New Roman" w:hAnsi="Times New Roman" w:cs="Times New Roman"/>
+        </w:rPr>
+        <w:t>Conclusion:</w:t>
+      </w:r>
+      <w:bookmarkEnd w:id="7"/>
+      <w:bookmarkEnd w:id="8"/>
+    </w:p>
+    <w:p>
+      <w:pPr>
+        <w:rPr>
+          <w:rFonts w:ascii="Times New Roman" w:hAnsi="Times New Roman" w:cs="Times New Roman"/>
+          <w:sz w:val="24"/>
+          <w:szCs w:val="24"/>
+        </w:rPr>
+      </w:pPr>
+      <w:r>
+        <w:rPr>
+          <w:rFonts w:ascii="Times New Roman" w:hAnsi="Times New Roman" w:cs="Times New Roman"/>
+          <w:sz w:val="24"/>
+          <w:szCs w:val="24"/>
+        </w:rPr>
+        <w:t xml:space="preserve">In conclusion this was a very frustrating program compared to all the other due to difficulties in getting a jar file for </w:t>
+      </w:r>
+      <w:proofErr w:type="spellStart"/>
+      <w:r>
+        <w:rPr>
+          <w:rFonts w:ascii="Times New Roman" w:hAnsi="Times New Roman" w:cs="Times New Roman"/>
+          <w:sz w:val="24"/>
+          <w:szCs w:val="24"/>
+        </w:rPr>
+        <w:t>JFreeCharts</w:t>
+      </w:r>
+      <w:proofErr w:type="spellEnd"/>
+      <w:r>
+        <w:rPr>
+          <w:rFonts w:ascii="Times New Roman" w:hAnsi="Times New Roman" w:cs="Times New Roman"/>
+          <w:sz w:val="24"/>
+          <w:szCs w:val="24"/>
+        </w:rPr>
+        <w:t xml:space="preserve">. I tried to follow their </w:t>
+      </w:r>
+      <w:r>
+        <w:rPr>
+          <w:rFonts w:ascii="Times New Roman" w:hAnsi="Times New Roman" w:cs="Times New Roman"/>
+          <w:sz w:val="24"/>
+          <w:szCs w:val="24"/>
+        </w:rPr>
+        <w:t xml:space="preserve">installation guide and tried to use maven, but nothing worked, and I was stuck. I was able to ask a friend that had an older version of </w:t>
+      </w:r>
+      <w:proofErr w:type="spellStart"/>
+      <w:r>
+        <w:rPr>
+          <w:rFonts w:ascii="Times New Roman" w:hAnsi="Times New Roman" w:cs="Times New Roman"/>
+          <w:sz w:val="24"/>
+          <w:szCs w:val="24"/>
+        </w:rPr>
+        <w:t>JFreeCharts</w:t>
+      </w:r>
+      <w:proofErr w:type="spellEnd"/>
+      <w:r>
+        <w:rPr>
+          <w:rFonts w:ascii="Times New Roman" w:hAnsi="Times New Roman" w:cs="Times New Roman"/>
+          <w:sz w:val="24"/>
+          <w:szCs w:val="24"/>
+        </w:rPr>
+        <w:t xml:space="preserve"> to send me the jar file and I was able to finally start this program. Other than the technical issues, this was one of the more interesting programs to do because of the way external libraries work. I think that</w:t>
+      </w:r>
+      <w:r>
+        <w:rPr>
+          <w:rFonts w:ascii="Times New Roman" w:hAnsi="Times New Roman" w:cs="Times New Roman"/>
+          <w:sz w:val="24"/>
+          <w:szCs w:val="24"/>
+        </w:rPr>
+        <w:t xml:space="preserve"> this taught me the importance of external libraries and how it makes coding much easier since built in methods do parts of the program for me. For example, I was looking at videos for Apache and found how quick I could do a math problem through the built-in methods they have for different levels of math. They have differentiation, derivatives, etc. I enjoyed learning more about external libraries and is something I will definitely be looking into </w:t>
+      </w:r>
+      <w:r>
+        <w:rPr>
+          <w:rFonts w:ascii="Times New Roman" w:hAnsi="Times New Roman" w:cs="Times New Roman"/>
+          <w:sz w:val="24"/>
+          <w:szCs w:val="24"/>
+        </w:rPr>
+        <w:lastRenderedPageBreak/>
+        <w:t xml:space="preserve">more as I involve myself deeper in the coding field. Other than that, this program opened my eyes to different ways of coding, being more efficient in the way that I code, and more optimal ways of doing research for specific cases and figuring out how to use Eclipse on a deeper level through build paths, jar files, and </w:t>
+      </w:r>
+      <w:proofErr w:type="spellStart"/>
+      <w:r>
+        <w:rPr>
+          <w:rFonts w:ascii="Times New Roman" w:hAnsi="Times New Roman" w:cs="Times New Roman"/>
+          <w:sz w:val="24"/>
+          <w:szCs w:val="24"/>
+        </w:rPr>
+        <w:t>csvs</w:t>
+      </w:r>
+      <w:proofErr w:type="spellEnd"/>
+      <w:r>
+        <w:rPr>
+          <w:rFonts w:ascii="Times New Roman" w:hAnsi="Times New Roman" w:cs="Times New Roman"/>
+          <w:sz w:val="24"/>
+          <w:szCs w:val="24"/>
+        </w:rPr>
+        <w:t xml:space="preserve">. </w:t>
+      </w:r>
+    </w:p>
+    <w:p>
+      <w:pPr>
+        <w:jc w:val="center"/>
+        <w:rPr>
+          <w:rFonts w:ascii="Times New Roman" w:hAnsi="Times New Roman" w:cs="Times New Roman"/>
+          <w:sz w:val="40"/>
+          <w:szCs w:val="40"/>
+        </w:rPr>
+      </w:pPr>
+    </w:p>
+    <w:p>
+      <w:pPr>
+        <w:jc w:val="center"/>
+        <w:rPr>
+          <w:rFonts w:ascii="Times New Roman" w:hAnsi="Times New Roman" w:cs="Times New Roman"/>
+          <w:sz w:val="40"/>
+          <w:szCs w:val="40"/>
+        </w:rPr>
+      </w:pPr>
+    </w:p>
+    <w:p>
+      <w:pPr>
+        <w:pStyle w:val="Heading1"/>
+      </w:pPr>
+      <w:bookmarkStart w:id="9" w:name="_Toc165133234"/>
+      <w:r>
+        <w:t>Bibliography:</w:t>
+      </w:r>
+      <w:bookmarkEnd w:id="9"/>
+    </w:p>
+    <w:p>
+      <w:pPr>
+        <w:pStyle w:val="NormalWeb"/>
+        <w:ind w:left="567" w:hanging="567"/>
+      </w:pPr>
+      <w:r>
+        <w:t xml:space="preserve">Agrawal, Vikas. “Random Numbers, Distributions and Statistics Using Apache Commons Math Library in Java Eclipse.” </w:t>
+      </w:r>
+      <w:r>
+        <w:rPr>
+          <w:i/>
+          <w:iCs/>
+        </w:rPr>
+        <w:t>YouTube</w:t>
+      </w:r>
+      <w:r>
+        <w:t xml:space="preserve">, YouTube, 13 Mar. 2015, www.youtube.com/watch?v=MifbwoCumX0. </w:t>
+      </w:r>
+    </w:p>
+    <w:p>
+      <w:pPr>
+        <w:pStyle w:val="NormalWeb"/>
+        <w:ind w:left="567" w:hanging="567"/>
+      </w:pPr>
+      <w:proofErr w:type="spellStart"/>
+      <w:r>
+        <w:t>baeldung</w:t>
+      </w:r>
+      <w:proofErr w:type="spellEnd"/>
+      <w:r>
+        <w:t xml:space="preserve">. “Introduction to Apache Commons Math.” </w:t>
+      </w:r>
+      <w:proofErr w:type="spellStart"/>
+      <w:r>
+        <w:rPr>
+          <w:i/>
+          <w:iCs/>
+        </w:rPr>
+        <w:t>Baeldung</w:t>
+      </w:r>
+      <w:proofErr w:type="spellEnd"/>
+      <w:r>
+        <w:t xml:space="preserve">, 8 Jan. 2024, www.baeldung.com/apache-commons-math. </w:t>
+      </w:r>
+    </w:p>
+    <w:p>
+      <w:pPr>
+        <w:pStyle w:val="NormalWeb"/>
+        <w:ind w:left="567" w:hanging="567"/>
+      </w:pPr>
+      <w:proofErr w:type="spellStart"/>
+      <w:r>
+        <w:t>Galgani</w:t>
+      </w:r>
+      <w:proofErr w:type="spellEnd"/>
+      <w:r>
+        <w:t xml:space="preserve">, Francesco. “Introduction to </w:t>
+      </w:r>
+      <w:proofErr w:type="spellStart"/>
+      <w:r>
+        <w:t>Jfreechart</w:t>
+      </w:r>
+      <w:proofErr w:type="spellEnd"/>
+      <w:r>
+        <w:t xml:space="preserve">.” </w:t>
+      </w:r>
+      <w:proofErr w:type="spellStart"/>
+      <w:r>
+        <w:rPr>
+          <w:i/>
+          <w:iCs/>
+        </w:rPr>
+        <w:t>Baeldung</w:t>
+      </w:r>
+      <w:proofErr w:type="spellEnd"/>
+      <w:r>
+        <w:t xml:space="preserve">, 10 Mar. 2024, www.baeldung.com/jfreechart-visualize-data. </w:t>
+      </w:r>
+    </w:p>
+    <w:p>
+      <w:pPr>
+        <w:pStyle w:val="NormalWeb"/>
+        <w:ind w:left="567" w:hanging="567"/>
+      </w:pPr>
+      <w:r>
+        <w:t xml:space="preserve">Minh, Nam Ha. “Using </w:t>
+      </w:r>
+      <w:proofErr w:type="spellStart"/>
+      <w:r>
+        <w:t>JFreechart</w:t>
+      </w:r>
+      <w:proofErr w:type="spellEnd"/>
+      <w:r>
+        <w:t xml:space="preserve"> to Draw XY Line Chart with </w:t>
+      </w:r>
+      <w:proofErr w:type="spellStart"/>
+      <w:r>
+        <w:t>XYDataset</w:t>
+      </w:r>
+      <w:proofErr w:type="spellEnd"/>
+      <w:r>
+        <w:t xml:space="preserve">.” </w:t>
+      </w:r>
+      <w:r>
+        <w:rPr>
+          <w:i/>
+          <w:iCs/>
+        </w:rPr>
+        <w:t xml:space="preserve">Using </w:t>
+      </w:r>
+      <w:proofErr w:type="spellStart"/>
+      <w:r>
+        <w:rPr>
+          <w:i/>
+          <w:iCs/>
+        </w:rPr>
+        <w:t>Jfreechart</w:t>
+      </w:r>
+      <w:proofErr w:type="spellEnd"/>
+      <w:r>
+        <w:rPr>
+          <w:i/>
+          <w:iCs/>
+        </w:rPr>
+        <w:t xml:space="preserve"> to Draw XY Line Chart with </w:t>
+      </w:r>
+      <w:proofErr w:type="spellStart"/>
+      <w:r>
+        <w:rPr>
+          <w:i/>
+          <w:iCs/>
+        </w:rPr>
+        <w:t>XYDataset</w:t>
+      </w:r>
+      <w:proofErr w:type="spellEnd"/>
+      <w:r>
+        <w:t xml:space="preserve">, 2019, www.codejava.net/java-se/graphics/using-jfreechart-to-draw-xy-line-chart-with-xydataset. </w:t>
+      </w:r>
+    </w:p>
     <w:sectPr>
       <w:pgSz w:w="12240" w:h="15840"/>
       <w:pgMar w:top="1440" w:right="1440" w:bottom="1440" w:left="1440" w:header="720" w:footer="720" w:gutter="0"/>
@@ -593,7 +2445,6 @@
     <w:next w:val="Normal"/>
     <w:link w:val="Heading4Char"/>
     <w:uiPriority w:val="9"/>
-    <w:semiHidden/>
     <w:unhideWhenUsed/>
     <w:qFormat/>
     <w:rsid w:val="0069520B"/>
@@ -792,7 +2643,6 @@
     <w:basedOn w:val="DefaultParagraphFont"/>
     <w:link w:val="Heading4"/>
     <w:uiPriority w:val="9"/>
-    <w:semiHidden/>
     <w:rsid w:val="0069520B"/>
     <w:rPr>
       <w:rFonts w:eastAsiaTheme="majorEastAsia" w:cstheme="majorBidi"/>
@@ -1070,6 +2920,78 @@
       <w:color w:val="96607D" w:themeColor="followedHyperlink"/>
       <w:u w:val="single"/>
     </w:rPr>
+  </w:style>
+  <w:style w:type="paragraph" w:styleId="TOCHeading">
+    <w:name w:val="TOC Heading"/>
+    <w:basedOn w:val="Heading1"/>
+    <w:next w:val="Normal"/>
+    <w:uiPriority w:val="39"/>
+    <w:unhideWhenUsed/>
+    <w:qFormat/>
+    <w:rsid w:val="00777F36"/>
+    <w:pPr>
+      <w:spacing w:before="240" w:after="0"/>
+      <w:outlineLvl w:val="9"/>
+    </w:pPr>
+    <w:rPr>
+      <w:kern w:val="0"/>
+      <w:sz w:val="32"/>
+      <w:szCs w:val="32"/>
+    </w:rPr>
+  </w:style>
+  <w:style w:type="paragraph" w:styleId="NormalWeb">
+    <w:name w:val="Normal (Web)"/>
+    <w:basedOn w:val="Normal"/>
+    <w:uiPriority w:val="99"/>
+    <w:unhideWhenUsed/>
+    <w:rsid w:val="00005402"/>
+    <w:pPr>
+      <w:spacing w:before="100" w:beforeAutospacing="1" w:after="100" w:afterAutospacing="1" w:line="240" w:lineRule="auto"/>
+    </w:pPr>
+    <w:rPr>
+      <w:rFonts w:ascii="Times New Roman" w:eastAsia="Times New Roman" w:hAnsi="Times New Roman" w:cs="Times New Roman"/>
+      <w:kern w:val="0"/>
+      <w:sz w:val="24"/>
+      <w:szCs w:val="24"/>
+    </w:rPr>
+  </w:style>
+  <w:style w:type="paragraph" w:styleId="TOC1">
+    <w:name w:val="toc 1"/>
+    <w:basedOn w:val="Normal"/>
+    <w:next w:val="Normal"/>
+    <w:autoRedefine/>
+    <w:uiPriority w:val="39"/>
+    <w:unhideWhenUsed/>
+    <w:rsid w:val="00CC1FDD"/>
+    <w:pPr>
+      <w:spacing w:after="100"/>
+    </w:pPr>
+  </w:style>
+  <w:style w:type="paragraph" w:styleId="TOC2">
+    <w:name w:val="toc 2"/>
+    <w:basedOn w:val="Normal"/>
+    <w:next w:val="Normal"/>
+    <w:autoRedefine/>
+    <w:uiPriority w:val="39"/>
+    <w:unhideWhenUsed/>
+    <w:rsid w:val="00CC1FDD"/>
+    <w:pPr>
+      <w:spacing w:after="100"/>
+      <w:ind w:left="220"/>
+    </w:pPr>
+  </w:style>
+  <w:style w:type="paragraph" w:styleId="TOC3">
+    <w:name w:val="toc 3"/>
+    <w:basedOn w:val="Normal"/>
+    <w:next w:val="Normal"/>
+    <w:autoRedefine/>
+    <w:uiPriority w:val="39"/>
+    <w:unhideWhenUsed/>
+    <w:rsid w:val="00CC1FDD"/>
+    <w:pPr>
+      <w:spacing w:after="100"/>
+      <w:ind w:left="440"/>
+    </w:pPr>
   </w:style>
 </w:styles>
 </file>
@@ -1367,4 +3289,16 @@
     </a:ext>
   </a:extLst>
 </a:theme>
+</file>
+
+<file path=customXml/item1.xml><?xml version="1.0" encoding="utf-8"?>
+<b:Sources xmlns:b="http://schemas.openxmlformats.org/officeDocument/2006/bibliography" xmlns="http://schemas.openxmlformats.org/officeDocument/2006/bibliography" SelectedStyle="\APASixthEditionOfficeOnline.xsl" StyleName="APA" Version="6"/>
+</file>
+
+<file path=customXml/itemProps1.xml><?xml version="1.0" encoding="utf-8"?>
+<ds:datastoreItem xmlns:ds="http://schemas.openxmlformats.org/officeDocument/2006/customXml" ds:itemID="{1AE2D19B-6F93-4522-B680-D7344EF216DB}">
+  <ds:schemaRefs>
+    <ds:schemaRef ds:uri="http://schemas.openxmlformats.org/officeDocument/2006/bibliography"/>
+  </ds:schemaRefs>
+</ds:datastoreItem>
 </file>
</xml_diff>

<commit_message>
Corrected format in docx and finished commenting in stockbot
</commit_message>
<xml_diff>
--- a/Project2/src/Documents/API CSV Report.docx
+++ b/Project2/src/Documents/API CSV Report.docx
@@ -8,11 +8,15 @@
         <w:jc w:val="center"/>
         <w:rPr>
           <w:rFonts w:ascii="Times New Roman" w:hAnsi="Times New Roman" w:cs="Times New Roman"/>
-        </w:rPr>
-      </w:pPr>
-      <w:r>
-        <w:rPr>
-          <w:rFonts w:ascii="Times New Roman" w:hAnsi="Times New Roman" w:cs="Times New Roman"/>
+          <w:sz w:val="44"/>
+          <w:szCs w:val="44"/>
+        </w:rPr>
+      </w:pPr>
+      <w:r>
+        <w:rPr>
+          <w:rFonts w:ascii="Times New Roman" w:hAnsi="Times New Roman" w:cs="Times New Roman"/>
+          <w:sz w:val="44"/>
+          <w:szCs w:val="44"/>
         </w:rPr>
         <w:t xml:space="preserve">Using </w:t>
       </w:r>
@@ -20,6 +24,8 @@
       <w:r>
         <w:rPr>
           <w:rFonts w:ascii="Times New Roman" w:hAnsi="Times New Roman" w:cs="Times New Roman"/>
+          <w:sz w:val="44"/>
+          <w:szCs w:val="44"/>
         </w:rPr>
         <w:t>JFreeCharts</w:t>
       </w:r>
@@ -27,6 +33,8 @@
       <w:r>
         <w:rPr>
           <w:rFonts w:ascii="Times New Roman" w:hAnsi="Times New Roman" w:cs="Times New Roman"/>
+          <w:sz w:val="44"/>
+          <w:szCs w:val="44"/>
         </w:rPr>
         <w:t xml:space="preserve"> and Datasets to make a Chart of a Plotter, Salter, and Smoother in Java</w:t>
       </w:r>
@@ -34,16 +42,31 @@
     <w:p>
       <w:pPr>
         <w:jc w:val="center"/>
+        <w:rPr>
+          <w:rFonts w:ascii="Times New Roman" w:hAnsi="Times New Roman" w:cs="Times New Roman"/>
+          <w:sz w:val="44"/>
+          <w:szCs w:val="44"/>
+        </w:rPr>
       </w:pPr>
     </w:p>
     <w:p>
       <w:pPr>
         <w:jc w:val="center"/>
+        <w:rPr>
+          <w:rFonts w:ascii="Times New Roman" w:hAnsi="Times New Roman" w:cs="Times New Roman"/>
+          <w:sz w:val="44"/>
+          <w:szCs w:val="44"/>
+        </w:rPr>
       </w:pPr>
     </w:p>
     <w:p>
       <w:pPr>
         <w:jc w:val="center"/>
+        <w:rPr>
+          <w:rFonts w:ascii="Times New Roman" w:hAnsi="Times New Roman" w:cs="Times New Roman"/>
+          <w:sz w:val="44"/>
+          <w:szCs w:val="44"/>
+        </w:rPr>
       </w:pPr>
     </w:p>
     <w:p>
@@ -51,15 +74,15 @@
         <w:jc w:val="center"/>
         <w:rPr>
           <w:rFonts w:ascii="Times New Roman" w:hAnsi="Times New Roman" w:cs="Times New Roman"/>
-          <w:sz w:val="40"/>
-          <w:szCs w:val="40"/>
-        </w:rPr>
-      </w:pPr>
-      <w:r>
-        <w:rPr>
-          <w:rFonts w:ascii="Times New Roman" w:hAnsi="Times New Roman" w:cs="Times New Roman"/>
-          <w:sz w:val="40"/>
-          <w:szCs w:val="40"/>
+          <w:sz w:val="44"/>
+          <w:szCs w:val="44"/>
+        </w:rPr>
+      </w:pPr>
+      <w:r>
+        <w:rPr>
+          <w:rFonts w:ascii="Times New Roman" w:hAnsi="Times New Roman" w:cs="Times New Roman"/>
+          <w:sz w:val="44"/>
+          <w:szCs w:val="44"/>
         </w:rPr>
         <w:t>Melvin Vazquez Andujar</w:t>
       </w:r>
@@ -69,15 +92,15 @@
         <w:jc w:val="center"/>
         <w:rPr>
           <w:rFonts w:ascii="Times New Roman" w:hAnsi="Times New Roman" w:cs="Times New Roman"/>
-          <w:sz w:val="40"/>
-          <w:szCs w:val="40"/>
-        </w:rPr>
-      </w:pPr>
-      <w:r>
-        <w:rPr>
-          <w:rFonts w:ascii="Times New Roman" w:hAnsi="Times New Roman" w:cs="Times New Roman"/>
-          <w:sz w:val="40"/>
-          <w:szCs w:val="40"/>
+          <w:sz w:val="44"/>
+          <w:szCs w:val="44"/>
+        </w:rPr>
+      </w:pPr>
+      <w:r>
+        <w:rPr>
+          <w:rFonts w:ascii="Times New Roman" w:hAnsi="Times New Roman" w:cs="Times New Roman"/>
+          <w:sz w:val="44"/>
+          <w:szCs w:val="44"/>
         </w:rPr>
         <w:t>April 26, 2024</w:t>
       </w:r>
@@ -85,50 +108,91 @@
     <w:p>
       <w:pPr>
         <w:jc w:val="center"/>
+        <w:rPr>
+          <w:rFonts w:ascii="Times New Roman" w:hAnsi="Times New Roman" w:cs="Times New Roman"/>
+          <w:sz w:val="24"/>
+          <w:szCs w:val="24"/>
+        </w:rPr>
       </w:pPr>
     </w:p>
     <w:p>
       <w:pPr>
         <w:jc w:val="center"/>
+        <w:rPr>
+          <w:rFonts w:ascii="Times New Roman" w:hAnsi="Times New Roman" w:cs="Times New Roman"/>
+          <w:sz w:val="24"/>
+          <w:szCs w:val="24"/>
+        </w:rPr>
       </w:pPr>
     </w:p>
     <w:p>
       <w:pPr>
         <w:jc w:val="center"/>
+        <w:rPr>
+          <w:rFonts w:ascii="Times New Roman" w:hAnsi="Times New Roman" w:cs="Times New Roman"/>
+          <w:sz w:val="24"/>
+          <w:szCs w:val="24"/>
+        </w:rPr>
       </w:pPr>
     </w:p>
     <w:p>
       <w:pPr>
         <w:jc w:val="center"/>
+        <w:rPr>
+          <w:rFonts w:ascii="Times New Roman" w:hAnsi="Times New Roman" w:cs="Times New Roman"/>
+          <w:sz w:val="24"/>
+          <w:szCs w:val="24"/>
+        </w:rPr>
       </w:pPr>
     </w:p>
     <w:p>
       <w:pPr>
         <w:jc w:val="center"/>
+        <w:rPr>
+          <w:rFonts w:ascii="Times New Roman" w:hAnsi="Times New Roman" w:cs="Times New Roman"/>
+          <w:sz w:val="24"/>
+          <w:szCs w:val="24"/>
+        </w:rPr>
       </w:pPr>
     </w:p>
     <w:p>
       <w:pPr>
         <w:jc w:val="center"/>
+        <w:rPr>
+          <w:rFonts w:ascii="Times New Roman" w:hAnsi="Times New Roman" w:cs="Times New Roman"/>
+          <w:sz w:val="24"/>
+          <w:szCs w:val="24"/>
+        </w:rPr>
       </w:pPr>
     </w:p>
     <w:p>
       <w:pPr>
         <w:jc w:val="center"/>
+        <w:rPr>
+          <w:rFonts w:ascii="Times New Roman" w:hAnsi="Times New Roman" w:cs="Times New Roman"/>
+          <w:sz w:val="24"/>
+          <w:szCs w:val="24"/>
+        </w:rPr>
       </w:pPr>
     </w:p>
     <w:p>
       <w:pPr>
         <w:jc w:val="center"/>
         <w:rPr>
+          <w:rFonts w:ascii="Times New Roman" w:hAnsi="Times New Roman" w:cs="Times New Roman"/>
           <w:b/>
           <w:bCs/>
-        </w:rPr>
-      </w:pPr>
-      <w:r>
-        <w:rPr>
+          <w:sz w:val="28"/>
+          <w:szCs w:val="28"/>
+        </w:rPr>
+      </w:pPr>
+      <w:r>
+        <w:rPr>
+          <w:rFonts w:ascii="Times New Roman" w:hAnsi="Times New Roman" w:cs="Times New Roman"/>
           <w:b/>
           <w:bCs/>
+          <w:sz w:val="28"/>
+          <w:szCs w:val="28"/>
         </w:rPr>
         <w:t>Abstract:</w:t>
       </w:r>
@@ -136,24 +200,54 @@
     <w:p>
       <w:pPr>
         <w:jc w:val="center"/>
-      </w:pPr>
-      <w:r>
+        <w:rPr>
+          <w:rFonts w:ascii="Times New Roman" w:hAnsi="Times New Roman" w:cs="Times New Roman"/>
+          <w:sz w:val="28"/>
+          <w:szCs w:val="28"/>
+        </w:rPr>
+      </w:pPr>
+      <w:r>
+        <w:rPr>
+          <w:rFonts w:ascii="Times New Roman" w:hAnsi="Times New Roman" w:cs="Times New Roman"/>
+          <w:sz w:val="28"/>
+          <w:szCs w:val="28"/>
+        </w:rPr>
         <w:t xml:space="preserve">This project is very similar to the Java project in that the logic and most of the math is done using the same methods and classes. However, the main difference for this program is that we use </w:t>
       </w:r>
       <w:proofErr w:type="spellStart"/>
       <w:r>
+        <w:rPr>
+          <w:rFonts w:ascii="Times New Roman" w:hAnsi="Times New Roman" w:cs="Times New Roman"/>
+          <w:sz w:val="28"/>
+          <w:szCs w:val="28"/>
+        </w:rPr>
         <w:t>JFreeCharts</w:t>
       </w:r>
       <w:proofErr w:type="spellEnd"/>
       <w:r>
+        <w:rPr>
+          <w:rFonts w:ascii="Times New Roman" w:hAnsi="Times New Roman" w:cs="Times New Roman"/>
+          <w:sz w:val="28"/>
+          <w:szCs w:val="28"/>
+        </w:rPr>
         <w:t xml:space="preserve"> to make a chart for the plotter, salter, and smoother. The chart is a graph that gets shown to the user when the program runs and, in the chart, it shows all three graphs. Plus, the way the data gets stored for this program is in a data series and not in an </w:t>
       </w:r>
       <w:proofErr w:type="spellStart"/>
       <w:r>
+        <w:rPr>
+          <w:rFonts w:ascii="Times New Roman" w:hAnsi="Times New Roman" w:cs="Times New Roman"/>
+          <w:sz w:val="28"/>
+          <w:szCs w:val="28"/>
+        </w:rPr>
         <w:t>ArrayList</w:t>
       </w:r>
       <w:proofErr w:type="spellEnd"/>
       <w:r>
+        <w:rPr>
+          <w:rFonts w:ascii="Times New Roman" w:hAnsi="Times New Roman" w:cs="Times New Roman"/>
+          <w:sz w:val="28"/>
+          <w:szCs w:val="28"/>
+        </w:rPr>
         <w:t xml:space="preserve"> like it was in the Java Program. </w:t>
       </w:r>
     </w:p>
@@ -162,8 +256,8 @@
         <w:jc w:val="center"/>
         <w:rPr>
           <w:rFonts w:ascii="Times New Roman" w:hAnsi="Times New Roman" w:cs="Times New Roman"/>
-          <w:sz w:val="40"/>
-          <w:szCs w:val="40"/>
+          <w:sz w:val="24"/>
+          <w:szCs w:val="24"/>
         </w:rPr>
       </w:pPr>
     </w:p>
@@ -172,13 +266,20 @@
         <w:jc w:val="center"/>
         <w:rPr>
           <w:rFonts w:ascii="Times New Roman" w:hAnsi="Times New Roman" w:cs="Times New Roman"/>
-          <w:sz w:val="40"/>
-          <w:szCs w:val="40"/>
+          <w:sz w:val="24"/>
+          <w:szCs w:val="24"/>
         </w:rPr>
       </w:pPr>
     </w:p>
     <w:sdt>
       <w:sdtPr>
+        <w:rPr>
+          <w:rFonts w:ascii="Times New Roman" w:eastAsiaTheme="minorHAnsi" w:hAnsi="Times New Roman" w:cs="Times New Roman"/>
+          <w:color w:val="auto"/>
+          <w:kern w:val="2"/>
+          <w:sz w:val="24"/>
+          <w:szCs w:val="24"/>
+        </w:rPr>
         <w:id w:val="2041783420"/>
         <w:docPartObj>
           <w:docPartGallery w:val="Table of Contents"/>
@@ -187,22 +288,27 @@
       </w:sdtPr>
       <w:sdtEndPr>
         <w:rPr>
-          <w:rFonts w:asciiTheme="minorHAnsi" w:eastAsiaTheme="minorHAnsi" w:hAnsiTheme="minorHAnsi" w:cstheme="minorBidi"/>
           <w:b/>
           <w:bCs/>
           <w:noProof/>
-          <w:color w:val="auto"/>
-          <w:kern w:val="2"/>
-          <w:sz w:val="22"/>
-          <w:szCs w:val="22"/>
         </w:rPr>
       </w:sdtEndPr>
       <w:sdtContent>
         <w:p>
           <w:pPr>
             <w:pStyle w:val="TOCHeading"/>
+            <w:rPr>
+              <w:rFonts w:ascii="Times New Roman" w:hAnsi="Times New Roman" w:cs="Times New Roman"/>
+              <w:sz w:val="24"/>
+              <w:szCs w:val="24"/>
+            </w:rPr>
           </w:pPr>
           <w:r>
+            <w:rPr>
+              <w:rFonts w:ascii="Times New Roman" w:hAnsi="Times New Roman" w:cs="Times New Roman"/>
+              <w:sz w:val="24"/>
+              <w:szCs w:val="24"/>
+            </w:rPr>
             <w:t>Table of Contents</w:t>
           </w:r>
         </w:p>
@@ -213,71 +319,113 @@
               <w:tab w:val="right" w:leader="dot" w:pos="9350"/>
             </w:tabs>
             <w:rPr>
+              <w:rFonts w:ascii="Times New Roman" w:hAnsi="Times New Roman" w:cs="Times New Roman"/>
               <w:noProof/>
+              <w:sz w:val="24"/>
+              <w:szCs w:val="24"/>
             </w:rPr>
           </w:pPr>
           <w:r>
+            <w:rPr>
+              <w:rFonts w:ascii="Times New Roman" w:hAnsi="Times New Roman" w:cs="Times New Roman"/>
+              <w:sz w:val="24"/>
+              <w:szCs w:val="24"/>
+            </w:rPr>
             <w:fldChar w:fldCharType="begin"/>
           </w:r>
           <w:r>
+            <w:rPr>
+              <w:rFonts w:ascii="Times New Roman" w:hAnsi="Times New Roman" w:cs="Times New Roman"/>
+              <w:sz w:val="24"/>
+              <w:szCs w:val="24"/>
+            </w:rPr>
             <w:instrText xml:space="preserve"> TOC \o "1-3" \h \z \u </w:instrText>
           </w:r>
           <w:r>
+            <w:rPr>
+              <w:rFonts w:ascii="Times New Roman" w:hAnsi="Times New Roman" w:cs="Times New Roman"/>
+              <w:sz w:val="24"/>
+              <w:szCs w:val="24"/>
+            </w:rPr>
             <w:fldChar w:fldCharType="separate"/>
           </w:r>
           <w:hyperlink w:anchor="_Toc165133229" w:history="1">
             <w:r>
               <w:rPr>
                 <w:rStyle w:val="Hyperlink"/>
-                <w:noProof/>
+                <w:rFonts w:ascii="Times New Roman" w:hAnsi="Times New Roman" w:cs="Times New Roman"/>
+                <w:noProof/>
+                <w:sz w:val="24"/>
+                <w:szCs w:val="24"/>
               </w:rPr>
               <w:t>Results:</w:t>
             </w:r>
             <w:r>
               <w:rPr>
+                <w:rFonts w:ascii="Times New Roman" w:hAnsi="Times New Roman" w:cs="Times New Roman"/>
                 <w:noProof/>
                 <w:webHidden/>
+                <w:sz w:val="24"/>
+                <w:szCs w:val="24"/>
               </w:rPr>
               <w:tab/>
             </w:r>
             <w:r>
               <w:rPr>
+                <w:rFonts w:ascii="Times New Roman" w:hAnsi="Times New Roman" w:cs="Times New Roman"/>
                 <w:noProof/>
                 <w:webHidden/>
+                <w:sz w:val="24"/>
+                <w:szCs w:val="24"/>
               </w:rPr>
               <w:fldChar w:fldCharType="begin"/>
             </w:r>
             <w:r>
               <w:rPr>
+                <w:rFonts w:ascii="Times New Roman" w:hAnsi="Times New Roman" w:cs="Times New Roman"/>
                 <w:noProof/>
                 <w:webHidden/>
+                <w:sz w:val="24"/>
+                <w:szCs w:val="24"/>
               </w:rPr>
               <w:instrText xml:space="preserve"> PAGEREF _Toc165133229 \h </w:instrText>
             </w:r>
             <w:r>
               <w:rPr>
+                <w:rFonts w:ascii="Times New Roman" w:hAnsi="Times New Roman" w:cs="Times New Roman"/>
                 <w:noProof/>
                 <w:webHidden/>
-              </w:rPr>
-            </w:r>
-            <w:r>
-              <w:rPr>
+                <w:sz w:val="24"/>
+                <w:szCs w:val="24"/>
+              </w:rPr>
+            </w:r>
+            <w:r>
+              <w:rPr>
+                <w:rFonts w:ascii="Times New Roman" w:hAnsi="Times New Roman" w:cs="Times New Roman"/>
                 <w:noProof/>
                 <w:webHidden/>
+                <w:sz w:val="24"/>
+                <w:szCs w:val="24"/>
               </w:rPr>
               <w:fldChar w:fldCharType="separate"/>
             </w:r>
             <w:r>
               <w:rPr>
+                <w:rFonts w:ascii="Times New Roman" w:hAnsi="Times New Roman" w:cs="Times New Roman"/>
                 <w:noProof/>
                 <w:webHidden/>
+                <w:sz w:val="24"/>
+                <w:szCs w:val="24"/>
               </w:rPr>
               <w:t>2</w:t>
             </w:r>
             <w:r>
               <w:rPr>
+                <w:rFonts w:ascii="Times New Roman" w:hAnsi="Times New Roman" w:cs="Times New Roman"/>
                 <w:noProof/>
                 <w:webHidden/>
+                <w:sz w:val="24"/>
+                <w:szCs w:val="24"/>
               </w:rPr>
               <w:fldChar w:fldCharType="end"/>
             </w:r>
@@ -290,7 +438,10 @@
               <w:tab w:val="right" w:leader="dot" w:pos="9350"/>
             </w:tabs>
             <w:rPr>
+              <w:rFonts w:ascii="Times New Roman" w:hAnsi="Times New Roman" w:cs="Times New Roman"/>
               <w:noProof/>
+              <w:sz w:val="24"/>
+              <w:szCs w:val="24"/>
             </w:rPr>
           </w:pPr>
           <w:hyperlink w:anchor="_Toc165133230" w:history="1">
@@ -299,54 +450,77 @@
                 <w:rStyle w:val="Hyperlink"/>
                 <w:rFonts w:ascii="Times New Roman" w:hAnsi="Times New Roman" w:cs="Times New Roman"/>
                 <w:noProof/>
+                <w:sz w:val="24"/>
+                <w:szCs w:val="24"/>
               </w:rPr>
               <w:t>JFreeChartProgram Class:</w:t>
             </w:r>
             <w:r>
               <w:rPr>
+                <w:rFonts w:ascii="Times New Roman" w:hAnsi="Times New Roman" w:cs="Times New Roman"/>
                 <w:noProof/>
                 <w:webHidden/>
+                <w:sz w:val="24"/>
+                <w:szCs w:val="24"/>
               </w:rPr>
               <w:tab/>
             </w:r>
             <w:r>
               <w:rPr>
+                <w:rFonts w:ascii="Times New Roman" w:hAnsi="Times New Roman" w:cs="Times New Roman"/>
                 <w:noProof/>
                 <w:webHidden/>
+                <w:sz w:val="24"/>
+                <w:szCs w:val="24"/>
               </w:rPr>
               <w:fldChar w:fldCharType="begin"/>
             </w:r>
             <w:r>
               <w:rPr>
+                <w:rFonts w:ascii="Times New Roman" w:hAnsi="Times New Roman" w:cs="Times New Roman"/>
                 <w:noProof/>
                 <w:webHidden/>
+                <w:sz w:val="24"/>
+                <w:szCs w:val="24"/>
               </w:rPr>
               <w:instrText xml:space="preserve"> PAGEREF _Toc165133230 \h </w:instrText>
             </w:r>
             <w:r>
               <w:rPr>
+                <w:rFonts w:ascii="Times New Roman" w:hAnsi="Times New Roman" w:cs="Times New Roman"/>
                 <w:noProof/>
                 <w:webHidden/>
-              </w:rPr>
-            </w:r>
-            <w:r>
-              <w:rPr>
+                <w:sz w:val="24"/>
+                <w:szCs w:val="24"/>
+              </w:rPr>
+            </w:r>
+            <w:r>
+              <w:rPr>
+                <w:rFonts w:ascii="Times New Roman" w:hAnsi="Times New Roman" w:cs="Times New Roman"/>
                 <w:noProof/>
                 <w:webHidden/>
+                <w:sz w:val="24"/>
+                <w:szCs w:val="24"/>
               </w:rPr>
               <w:fldChar w:fldCharType="separate"/>
             </w:r>
             <w:r>
               <w:rPr>
+                <w:rFonts w:ascii="Times New Roman" w:hAnsi="Times New Roman" w:cs="Times New Roman"/>
                 <w:noProof/>
                 <w:webHidden/>
+                <w:sz w:val="24"/>
+                <w:szCs w:val="24"/>
               </w:rPr>
               <w:t>5</w:t>
             </w:r>
             <w:r>
               <w:rPr>
+                <w:rFonts w:ascii="Times New Roman" w:hAnsi="Times New Roman" w:cs="Times New Roman"/>
                 <w:noProof/>
                 <w:webHidden/>
+                <w:sz w:val="24"/>
+                <w:szCs w:val="24"/>
               </w:rPr>
               <w:fldChar w:fldCharType="end"/>
             </w:r>
@@ -359,7 +533,10 @@
               <w:tab w:val="right" w:leader="dot" w:pos="9350"/>
             </w:tabs>
             <w:rPr>
+              <w:rFonts w:ascii="Times New Roman" w:hAnsi="Times New Roman" w:cs="Times New Roman"/>
               <w:noProof/>
+              <w:sz w:val="24"/>
+              <w:szCs w:val="24"/>
             </w:rPr>
           </w:pPr>
           <w:hyperlink w:anchor="_Toc165133231" w:history="1">
@@ -368,54 +545,77 @@
                 <w:rStyle w:val="Hyperlink"/>
                 <w:rFonts w:ascii="Times New Roman" w:hAnsi="Times New Roman" w:cs="Times New Roman"/>
                 <w:noProof/>
+                <w:sz w:val="24"/>
+                <w:szCs w:val="24"/>
               </w:rPr>
               <w:t>Creating JFreeChartProgram with External Libraries:</w:t>
             </w:r>
             <w:r>
               <w:rPr>
+                <w:rFonts w:ascii="Times New Roman" w:hAnsi="Times New Roman" w:cs="Times New Roman"/>
                 <w:noProof/>
                 <w:webHidden/>
+                <w:sz w:val="24"/>
+                <w:szCs w:val="24"/>
               </w:rPr>
               <w:tab/>
             </w:r>
             <w:r>
               <w:rPr>
+                <w:rFonts w:ascii="Times New Roman" w:hAnsi="Times New Roman" w:cs="Times New Roman"/>
                 <w:noProof/>
                 <w:webHidden/>
+                <w:sz w:val="24"/>
+                <w:szCs w:val="24"/>
               </w:rPr>
               <w:fldChar w:fldCharType="begin"/>
             </w:r>
             <w:r>
               <w:rPr>
+                <w:rFonts w:ascii="Times New Roman" w:hAnsi="Times New Roman" w:cs="Times New Roman"/>
                 <w:noProof/>
                 <w:webHidden/>
+                <w:sz w:val="24"/>
+                <w:szCs w:val="24"/>
               </w:rPr>
               <w:instrText xml:space="preserve"> PAGEREF _Toc165133231 \h </w:instrText>
             </w:r>
             <w:r>
               <w:rPr>
+                <w:rFonts w:ascii="Times New Roman" w:hAnsi="Times New Roman" w:cs="Times New Roman"/>
                 <w:noProof/>
                 <w:webHidden/>
-              </w:rPr>
-            </w:r>
-            <w:r>
-              <w:rPr>
+                <w:sz w:val="24"/>
+                <w:szCs w:val="24"/>
+              </w:rPr>
+            </w:r>
+            <w:r>
+              <w:rPr>
+                <w:rFonts w:ascii="Times New Roman" w:hAnsi="Times New Roman" w:cs="Times New Roman"/>
                 <w:noProof/>
                 <w:webHidden/>
+                <w:sz w:val="24"/>
+                <w:szCs w:val="24"/>
               </w:rPr>
               <w:fldChar w:fldCharType="separate"/>
             </w:r>
             <w:r>
               <w:rPr>
+                <w:rFonts w:ascii="Times New Roman" w:hAnsi="Times New Roman" w:cs="Times New Roman"/>
                 <w:noProof/>
                 <w:webHidden/>
+                <w:sz w:val="24"/>
+                <w:szCs w:val="24"/>
               </w:rPr>
               <w:t>5</w:t>
             </w:r>
             <w:r>
               <w:rPr>
+                <w:rFonts w:ascii="Times New Roman" w:hAnsi="Times New Roman" w:cs="Times New Roman"/>
                 <w:noProof/>
                 <w:webHidden/>
+                <w:sz w:val="24"/>
+                <w:szCs w:val="24"/>
               </w:rPr>
               <w:fldChar w:fldCharType="end"/>
             </w:r>
@@ -428,7 +628,10 @@
               <w:tab w:val="right" w:leader="dot" w:pos="9350"/>
             </w:tabs>
             <w:rPr>
+              <w:rFonts w:ascii="Times New Roman" w:hAnsi="Times New Roman" w:cs="Times New Roman"/>
               <w:noProof/>
+              <w:sz w:val="24"/>
+              <w:szCs w:val="24"/>
             </w:rPr>
           </w:pPr>
           <w:hyperlink w:anchor="_Toc165133232" w:history="1">
@@ -437,54 +640,77 @@
                 <w:rStyle w:val="Hyperlink"/>
                 <w:rFonts w:ascii="Times New Roman" w:hAnsi="Times New Roman" w:cs="Times New Roman"/>
                 <w:noProof/>
+                <w:sz w:val="24"/>
+                <w:szCs w:val="24"/>
               </w:rPr>
               <w:t>Methods:</w:t>
             </w:r>
             <w:r>
               <w:rPr>
+                <w:rFonts w:ascii="Times New Roman" w:hAnsi="Times New Roman" w:cs="Times New Roman"/>
                 <w:noProof/>
                 <w:webHidden/>
+                <w:sz w:val="24"/>
+                <w:szCs w:val="24"/>
               </w:rPr>
               <w:tab/>
             </w:r>
             <w:r>
               <w:rPr>
+                <w:rFonts w:ascii="Times New Roman" w:hAnsi="Times New Roman" w:cs="Times New Roman"/>
                 <w:noProof/>
                 <w:webHidden/>
+                <w:sz w:val="24"/>
+                <w:szCs w:val="24"/>
               </w:rPr>
               <w:fldChar w:fldCharType="begin"/>
             </w:r>
             <w:r>
               <w:rPr>
+                <w:rFonts w:ascii="Times New Roman" w:hAnsi="Times New Roman" w:cs="Times New Roman"/>
                 <w:noProof/>
                 <w:webHidden/>
+                <w:sz w:val="24"/>
+                <w:szCs w:val="24"/>
               </w:rPr>
               <w:instrText xml:space="preserve"> PAGEREF _Toc165133232 \h </w:instrText>
             </w:r>
             <w:r>
               <w:rPr>
+                <w:rFonts w:ascii="Times New Roman" w:hAnsi="Times New Roman" w:cs="Times New Roman"/>
                 <w:noProof/>
                 <w:webHidden/>
-              </w:rPr>
-            </w:r>
-            <w:r>
-              <w:rPr>
+                <w:sz w:val="24"/>
+                <w:szCs w:val="24"/>
+              </w:rPr>
+            </w:r>
+            <w:r>
+              <w:rPr>
+                <w:rFonts w:ascii="Times New Roman" w:hAnsi="Times New Roman" w:cs="Times New Roman"/>
                 <w:noProof/>
                 <w:webHidden/>
+                <w:sz w:val="24"/>
+                <w:szCs w:val="24"/>
               </w:rPr>
               <w:fldChar w:fldCharType="separate"/>
             </w:r>
             <w:r>
               <w:rPr>
+                <w:rFonts w:ascii="Times New Roman" w:hAnsi="Times New Roman" w:cs="Times New Roman"/>
                 <w:noProof/>
                 <w:webHidden/>
+                <w:sz w:val="24"/>
+                <w:szCs w:val="24"/>
               </w:rPr>
               <w:t>5</w:t>
             </w:r>
             <w:r>
               <w:rPr>
+                <w:rFonts w:ascii="Times New Roman" w:hAnsi="Times New Roman" w:cs="Times New Roman"/>
                 <w:noProof/>
                 <w:webHidden/>
+                <w:sz w:val="24"/>
+                <w:szCs w:val="24"/>
               </w:rPr>
               <w:fldChar w:fldCharType="end"/>
             </w:r>
@@ -497,7 +723,10 @@
               <w:tab w:val="right" w:leader="dot" w:pos="9350"/>
             </w:tabs>
             <w:rPr>
+              <w:rFonts w:ascii="Times New Roman" w:hAnsi="Times New Roman" w:cs="Times New Roman"/>
               <w:noProof/>
+              <w:sz w:val="24"/>
+              <w:szCs w:val="24"/>
             </w:rPr>
           </w:pPr>
           <w:hyperlink w:anchor="_Toc165133233" w:history="1">
@@ -506,54 +735,77 @@
                 <w:rStyle w:val="Hyperlink"/>
                 <w:rFonts w:ascii="Times New Roman" w:hAnsi="Times New Roman" w:cs="Times New Roman"/>
                 <w:noProof/>
+                <w:sz w:val="24"/>
+                <w:szCs w:val="24"/>
               </w:rPr>
               <w:t>Conclusion:</w:t>
             </w:r>
             <w:r>
               <w:rPr>
+                <w:rFonts w:ascii="Times New Roman" w:hAnsi="Times New Roman" w:cs="Times New Roman"/>
                 <w:noProof/>
                 <w:webHidden/>
+                <w:sz w:val="24"/>
+                <w:szCs w:val="24"/>
               </w:rPr>
               <w:tab/>
             </w:r>
             <w:r>
               <w:rPr>
+                <w:rFonts w:ascii="Times New Roman" w:hAnsi="Times New Roman" w:cs="Times New Roman"/>
                 <w:noProof/>
                 <w:webHidden/>
+                <w:sz w:val="24"/>
+                <w:szCs w:val="24"/>
               </w:rPr>
               <w:fldChar w:fldCharType="begin"/>
             </w:r>
             <w:r>
               <w:rPr>
+                <w:rFonts w:ascii="Times New Roman" w:hAnsi="Times New Roman" w:cs="Times New Roman"/>
                 <w:noProof/>
                 <w:webHidden/>
+                <w:sz w:val="24"/>
+                <w:szCs w:val="24"/>
               </w:rPr>
               <w:instrText xml:space="preserve"> PAGEREF _Toc165133233 \h </w:instrText>
             </w:r>
             <w:r>
               <w:rPr>
+                <w:rFonts w:ascii="Times New Roman" w:hAnsi="Times New Roman" w:cs="Times New Roman"/>
                 <w:noProof/>
                 <w:webHidden/>
-              </w:rPr>
-            </w:r>
-            <w:r>
-              <w:rPr>
+                <w:sz w:val="24"/>
+                <w:szCs w:val="24"/>
+              </w:rPr>
+            </w:r>
+            <w:r>
+              <w:rPr>
+                <w:rFonts w:ascii="Times New Roman" w:hAnsi="Times New Roman" w:cs="Times New Roman"/>
                 <w:noProof/>
                 <w:webHidden/>
+                <w:sz w:val="24"/>
+                <w:szCs w:val="24"/>
               </w:rPr>
               <w:fldChar w:fldCharType="separate"/>
             </w:r>
             <w:r>
               <w:rPr>
+                <w:rFonts w:ascii="Times New Roman" w:hAnsi="Times New Roman" w:cs="Times New Roman"/>
                 <w:noProof/>
                 <w:webHidden/>
+                <w:sz w:val="24"/>
+                <w:szCs w:val="24"/>
               </w:rPr>
               <w:t>6</w:t>
             </w:r>
             <w:r>
               <w:rPr>
+                <w:rFonts w:ascii="Times New Roman" w:hAnsi="Times New Roman" w:cs="Times New Roman"/>
                 <w:noProof/>
                 <w:webHidden/>
+                <w:sz w:val="24"/>
+                <w:szCs w:val="24"/>
               </w:rPr>
               <w:fldChar w:fldCharType="end"/>
             </w:r>
@@ -566,73 +818,110 @@
               <w:tab w:val="right" w:leader="dot" w:pos="9350"/>
             </w:tabs>
             <w:rPr>
+              <w:rFonts w:ascii="Times New Roman" w:hAnsi="Times New Roman" w:cs="Times New Roman"/>
               <w:noProof/>
+              <w:sz w:val="24"/>
+              <w:szCs w:val="24"/>
             </w:rPr>
           </w:pPr>
           <w:hyperlink w:anchor="_Toc165133234" w:history="1">
             <w:r>
               <w:rPr>
                 <w:rStyle w:val="Hyperlink"/>
-                <w:noProof/>
+                <w:rFonts w:ascii="Times New Roman" w:hAnsi="Times New Roman" w:cs="Times New Roman"/>
+                <w:noProof/>
+                <w:sz w:val="24"/>
+                <w:szCs w:val="24"/>
               </w:rPr>
               <w:t>Bibliography:</w:t>
             </w:r>
             <w:r>
               <w:rPr>
+                <w:rFonts w:ascii="Times New Roman" w:hAnsi="Times New Roman" w:cs="Times New Roman"/>
                 <w:noProof/>
                 <w:webHidden/>
+                <w:sz w:val="24"/>
+                <w:szCs w:val="24"/>
               </w:rPr>
               <w:tab/>
             </w:r>
             <w:r>
               <w:rPr>
+                <w:rFonts w:ascii="Times New Roman" w:hAnsi="Times New Roman" w:cs="Times New Roman"/>
                 <w:noProof/>
                 <w:webHidden/>
+                <w:sz w:val="24"/>
+                <w:szCs w:val="24"/>
               </w:rPr>
               <w:fldChar w:fldCharType="begin"/>
             </w:r>
             <w:r>
               <w:rPr>
+                <w:rFonts w:ascii="Times New Roman" w:hAnsi="Times New Roman" w:cs="Times New Roman"/>
                 <w:noProof/>
                 <w:webHidden/>
+                <w:sz w:val="24"/>
+                <w:szCs w:val="24"/>
               </w:rPr>
               <w:instrText xml:space="preserve"> PAGEREF _Toc165133234 \h </w:instrText>
             </w:r>
             <w:r>
               <w:rPr>
+                <w:rFonts w:ascii="Times New Roman" w:hAnsi="Times New Roman" w:cs="Times New Roman"/>
                 <w:noProof/>
                 <w:webHidden/>
-              </w:rPr>
-            </w:r>
-            <w:r>
-              <w:rPr>
+                <w:sz w:val="24"/>
+                <w:szCs w:val="24"/>
+              </w:rPr>
+            </w:r>
+            <w:r>
+              <w:rPr>
+                <w:rFonts w:ascii="Times New Roman" w:hAnsi="Times New Roman" w:cs="Times New Roman"/>
                 <w:noProof/>
                 <w:webHidden/>
+                <w:sz w:val="24"/>
+                <w:szCs w:val="24"/>
               </w:rPr>
               <w:fldChar w:fldCharType="separate"/>
             </w:r>
             <w:r>
               <w:rPr>
+                <w:rFonts w:ascii="Times New Roman" w:hAnsi="Times New Roman" w:cs="Times New Roman"/>
                 <w:noProof/>
                 <w:webHidden/>
+                <w:sz w:val="24"/>
+                <w:szCs w:val="24"/>
               </w:rPr>
               <w:t>7</w:t>
             </w:r>
             <w:r>
               <w:rPr>
+                <w:rFonts w:ascii="Times New Roman" w:hAnsi="Times New Roman" w:cs="Times New Roman"/>
                 <w:noProof/>
                 <w:webHidden/>
+                <w:sz w:val="24"/>
+                <w:szCs w:val="24"/>
               </w:rPr>
               <w:fldChar w:fldCharType="end"/>
             </w:r>
           </w:hyperlink>
         </w:p>
         <w:p>
+          <w:pPr>
+            <w:rPr>
+              <w:rFonts w:ascii="Times New Roman" w:hAnsi="Times New Roman" w:cs="Times New Roman"/>
+              <w:sz w:val="24"/>
+              <w:szCs w:val="24"/>
+            </w:rPr>
+          </w:pPr>
           <w:r>
             <w:rPr>
+              <w:rFonts w:ascii="Times New Roman" w:hAnsi="Times New Roman" w:cs="Times New Roman"/>
               <w:b/>
               <w:bCs/>
               <w:noProof/>
+              <w:sz w:val="24"/>
+              <w:szCs w:val="24"/>
             </w:rPr>
             <w:fldChar w:fldCharType="end"/>
           </w:r>
@@ -644,8 +933,8 @@
         <w:jc w:val="center"/>
         <w:rPr>
           <w:rFonts w:ascii="Times New Roman" w:hAnsi="Times New Roman" w:cs="Times New Roman"/>
-          <w:sz w:val="40"/>
-          <w:szCs w:val="40"/>
+          <w:sz w:val="24"/>
+          <w:szCs w:val="24"/>
         </w:rPr>
       </w:pPr>
     </w:p>
@@ -654,8 +943,8 @@
         <w:jc w:val="center"/>
         <w:rPr>
           <w:rFonts w:ascii="Times New Roman" w:hAnsi="Times New Roman" w:cs="Times New Roman"/>
-          <w:sz w:val="40"/>
-          <w:szCs w:val="40"/>
+          <w:sz w:val="24"/>
+          <w:szCs w:val="24"/>
         </w:rPr>
       </w:pPr>
     </w:p>
@@ -664,8 +953,8 @@
         <w:jc w:val="center"/>
         <w:rPr>
           <w:rFonts w:ascii="Times New Roman" w:hAnsi="Times New Roman" w:cs="Times New Roman"/>
-          <w:sz w:val="40"/>
-          <w:szCs w:val="40"/>
+          <w:sz w:val="24"/>
+          <w:szCs w:val="24"/>
         </w:rPr>
       </w:pPr>
     </w:p>
@@ -673,16 +962,47 @@
       <w:pPr>
         <w:pStyle w:val="Heading1"/>
         <w:jc w:val="center"/>
+        <w:rPr>
+          <w:rFonts w:ascii="Times New Roman" w:hAnsi="Times New Roman" w:cs="Times New Roman"/>
+          <w:sz w:val="24"/>
+          <w:szCs w:val="24"/>
+        </w:rPr>
       </w:pPr>
       <w:bookmarkStart w:id="0" w:name="_Toc165133229"/>
       <w:r>
+        <w:rPr>
+          <w:rFonts w:ascii="Times New Roman" w:hAnsi="Times New Roman" w:cs="Times New Roman"/>
+          <w:sz w:val="24"/>
+          <w:szCs w:val="24"/>
+        </w:rPr>
         <w:t>Results:</w:t>
       </w:r>
       <w:bookmarkEnd w:id="0"/>
     </w:p>
-    <w:p/>
-    <w:p>
-      <w:r>
+    <w:p>
+      <w:pPr>
+        <w:rPr>
+          <w:rFonts w:ascii="Times New Roman" w:hAnsi="Times New Roman" w:cs="Times New Roman"/>
+          <w:sz w:val="24"/>
+          <w:szCs w:val="24"/>
+        </w:rPr>
+      </w:pPr>
+    </w:p>
+    <w:p>
+      <w:pPr>
+        <w:rPr>
+          <w:rFonts w:ascii="Times New Roman" w:hAnsi="Times New Roman" w:cs="Times New Roman"/>
+          <w:sz w:val="24"/>
+          <w:szCs w:val="24"/>
+        </w:rPr>
+      </w:pPr>
+      <w:r>
+        <w:rPr>
+          <w:rFonts w:ascii="Times New Roman" w:hAnsi="Times New Roman" w:cs="Times New Roman"/>
+          <w:noProof/>
+          <w:sz w:val="24"/>
+          <w:szCs w:val="24"/>
+        </w:rPr>
         <w:drawing>
           <wp:inline distT="0" distB="0" distL="0" distR="0" wp14:anchorId="39901FFA" wp14:editId="0A2DAA11">
             <wp:extent cx="5943600" cy="3933825"/>
@@ -720,19 +1040,31 @@
         </w:drawing>
       </w:r>
     </w:p>
-    <w:p/>
+    <w:p>
+      <w:pPr>
+        <w:rPr>
+          <w:rFonts w:ascii="Times New Roman" w:hAnsi="Times New Roman" w:cs="Times New Roman"/>
+          <w:sz w:val="24"/>
+          <w:szCs w:val="24"/>
+        </w:rPr>
+      </w:pPr>
+    </w:p>
     <w:p>
       <w:pPr>
         <w:jc w:val="center"/>
         <w:rPr>
+          <w:rFonts w:ascii="Times New Roman" w:hAnsi="Times New Roman" w:cs="Times New Roman"/>
           <w:noProof/>
-        </w:rPr>
-      </w:pPr>
-      <w:r>
-        <w:rPr>
-          <w:rFonts w:ascii="Times New Roman" w:hAnsi="Times New Roman" w:cs="Times New Roman"/>
-          <w:sz w:val="40"/>
-          <w:szCs w:val="40"/>
+          <w:sz w:val="24"/>
+          <w:szCs w:val="24"/>
+        </w:rPr>
+      </w:pPr>
+      <w:r>
+        <w:rPr>
+          <w:rFonts w:ascii="Times New Roman" w:hAnsi="Times New Roman" w:cs="Times New Roman"/>
+          <w:noProof/>
+          <w:sz w:val="24"/>
+          <w:szCs w:val="24"/>
         </w:rPr>
         <w:lastRenderedPageBreak/>
         <w:drawing>
@@ -773,15 +1105,19 @@
       </w:r>
       <w:r>
         <w:rPr>
+          <w:rFonts w:ascii="Times New Roman" w:hAnsi="Times New Roman" w:cs="Times New Roman"/>
           <w:noProof/>
+          <w:sz w:val="24"/>
+          <w:szCs w:val="24"/>
         </w:rPr>
         <w:t xml:space="preserve"> </w:t>
       </w:r>
       <w:r>
         <w:rPr>
           <w:rFonts w:ascii="Times New Roman" w:hAnsi="Times New Roman" w:cs="Times New Roman"/>
-          <w:sz w:val="40"/>
-          <w:szCs w:val="40"/>
+          <w:noProof/>
+          <w:sz w:val="24"/>
+          <w:szCs w:val="24"/>
         </w:rPr>
         <w:drawing>
           <wp:inline distT="0" distB="0" distL="0" distR="0" wp14:anchorId="30E8A466" wp14:editId="67F79C84">
@@ -821,13 +1157,19 @@
       </w:r>
       <w:r>
         <w:rPr>
+          <w:rFonts w:ascii="Times New Roman" w:hAnsi="Times New Roman" w:cs="Times New Roman"/>
           <w:noProof/>
+          <w:sz w:val="24"/>
+          <w:szCs w:val="24"/>
         </w:rPr>
         <w:t xml:space="preserve"> </w:t>
       </w:r>
       <w:r>
         <w:rPr>
+          <w:rFonts w:ascii="Times New Roman" w:hAnsi="Times New Roman" w:cs="Times New Roman"/>
           <w:noProof/>
+          <w:sz w:val="24"/>
+          <w:szCs w:val="24"/>
         </w:rPr>
         <w:lastRenderedPageBreak/>
         <w:drawing>
@@ -872,6 +1214,8 @@
         <w:pStyle w:val="Heading1"/>
         <w:rPr>
           <w:rFonts w:ascii="Times New Roman" w:hAnsi="Times New Roman" w:cs="Times New Roman"/>
+          <w:sz w:val="24"/>
+          <w:szCs w:val="24"/>
         </w:rPr>
       </w:pPr>
       <w:bookmarkStart w:id="1" w:name="_Toc165029075"/>
@@ -880,6 +1224,8 @@
       <w:r>
         <w:rPr>
           <w:rFonts w:ascii="Times New Roman" w:hAnsi="Times New Roman" w:cs="Times New Roman"/>
+          <w:sz w:val="24"/>
+          <w:szCs w:val="24"/>
         </w:rPr>
         <w:lastRenderedPageBreak/>
         <w:t>JFreeChartProgram</w:t>
@@ -888,12 +1234,16 @@
       <w:r>
         <w:rPr>
           <w:rFonts w:ascii="Times New Roman" w:hAnsi="Times New Roman" w:cs="Times New Roman"/>
+          <w:sz w:val="24"/>
+          <w:szCs w:val="24"/>
         </w:rPr>
         <w:t xml:space="preserve"> Class</w:t>
       </w:r>
       <w:r>
         <w:rPr>
           <w:rFonts w:ascii="Times New Roman" w:hAnsi="Times New Roman" w:cs="Times New Roman"/>
+          <w:sz w:val="24"/>
+          <w:szCs w:val="24"/>
         </w:rPr>
         <w:t>:</w:t>
       </w:r>
@@ -904,11 +1254,15 @@
       <w:pPr>
         <w:rPr>
           <w:rFonts w:ascii="Times New Roman" w:hAnsi="Times New Roman" w:cs="Times New Roman"/>
-        </w:rPr>
-      </w:pPr>
-      <w:r>
-        <w:rPr>
-          <w:rFonts w:ascii="Times New Roman" w:hAnsi="Times New Roman" w:cs="Times New Roman"/>
+          <w:sz w:val="24"/>
+          <w:szCs w:val="24"/>
+        </w:rPr>
+      </w:pPr>
+      <w:r>
+        <w:rPr>
+          <w:rFonts w:ascii="Times New Roman" w:hAnsi="Times New Roman" w:cs="Times New Roman"/>
+          <w:sz w:val="24"/>
+          <w:szCs w:val="24"/>
         </w:rPr>
         <w:tab/>
       </w:r>
@@ -918,6 +1272,8 @@
         <w:pStyle w:val="Heading2"/>
         <w:rPr>
           <w:rFonts w:ascii="Times New Roman" w:hAnsi="Times New Roman" w:cs="Times New Roman"/>
+          <w:sz w:val="24"/>
+          <w:szCs w:val="24"/>
         </w:rPr>
       </w:pPr>
       <w:bookmarkStart w:id="3" w:name="_Toc165029076"/>
@@ -925,6 +1281,8 @@
       <w:r>
         <w:rPr>
           <w:rFonts w:ascii="Times New Roman" w:hAnsi="Times New Roman" w:cs="Times New Roman"/>
+          <w:sz w:val="24"/>
+          <w:szCs w:val="24"/>
         </w:rPr>
         <w:t xml:space="preserve">Creating </w:t>
       </w:r>
@@ -932,6 +1290,8 @@
       <w:r>
         <w:rPr>
           <w:rFonts w:ascii="Times New Roman" w:hAnsi="Times New Roman" w:cs="Times New Roman"/>
+          <w:sz w:val="24"/>
+          <w:szCs w:val="24"/>
         </w:rPr>
         <w:t>JFreeChartProgram</w:t>
       </w:r>
@@ -939,14 +1299,10 @@
       <w:r>
         <w:rPr>
           <w:rFonts w:ascii="Times New Roman" w:hAnsi="Times New Roman" w:cs="Times New Roman"/>
-        </w:rPr>
-        <w:t xml:space="preserve"> with External Libraries</w:t>
-      </w:r>
-      <w:r>
-        <w:rPr>
-          <w:rFonts w:ascii="Times New Roman" w:hAnsi="Times New Roman" w:cs="Times New Roman"/>
-        </w:rPr>
-        <w:t>:</w:t>
+          <w:sz w:val="24"/>
+          <w:szCs w:val="24"/>
+        </w:rPr>
+        <w:t xml:space="preserve"> with External Libraries:</w:t>
       </w:r>
       <w:bookmarkEnd w:id="3"/>
       <w:bookmarkEnd w:id="4"/>
@@ -955,6 +1311,8 @@
       <w:pPr>
         <w:rPr>
           <w:rFonts w:ascii="Times New Roman" w:hAnsi="Times New Roman" w:cs="Times New Roman"/>
+          <w:sz w:val="24"/>
+          <w:szCs w:val="24"/>
         </w:rPr>
       </w:pPr>
     </w:p>
@@ -969,6 +1327,8 @@
       <w:r>
         <w:rPr>
           <w:rFonts w:ascii="Times New Roman" w:hAnsi="Times New Roman" w:cs="Times New Roman"/>
+          <w:sz w:val="24"/>
+          <w:szCs w:val="24"/>
         </w:rPr>
         <w:tab/>
       </w:r>
@@ -996,7 +1356,25 @@
           <w:sz w:val="24"/>
           <w:szCs w:val="24"/>
         </w:rPr>
-        <w:t xml:space="preserve"> class for this program was difficult in that learning how to use XY series, and XY Series collection </w:t>
+        <w:t xml:space="preserve"> class for this program was difficult </w:t>
+      </w:r>
+      <w:proofErr w:type="gramStart"/>
+      <w:r>
+        <w:rPr>
+          <w:rFonts w:ascii="Times New Roman" w:hAnsi="Times New Roman" w:cs="Times New Roman"/>
+          <w:sz w:val="24"/>
+          <w:szCs w:val="24"/>
+        </w:rPr>
+        <w:t>in that</w:t>
+      </w:r>
+      <w:proofErr w:type="gramEnd"/>
+      <w:r>
+        <w:rPr>
+          <w:rFonts w:ascii="Times New Roman" w:hAnsi="Times New Roman" w:cs="Times New Roman"/>
+          <w:sz w:val="24"/>
+          <w:szCs w:val="24"/>
+        </w:rPr>
+        <w:t xml:space="preserve"> learning how to use XY series, and XY Series collection </w:t>
       </w:r>
       <w:r>
         <w:rPr>
@@ -1037,6 +1415,8 @@
         <w:pStyle w:val="Heading3"/>
         <w:rPr>
           <w:rFonts w:ascii="Times New Roman" w:hAnsi="Times New Roman" w:cs="Times New Roman"/>
+          <w:sz w:val="24"/>
+          <w:szCs w:val="24"/>
         </w:rPr>
       </w:pPr>
       <w:bookmarkStart w:id="5" w:name="_Toc165029077"/>
@@ -1044,6 +1424,8 @@
       <w:r>
         <w:rPr>
           <w:rFonts w:ascii="Times New Roman" w:hAnsi="Times New Roman" w:cs="Times New Roman"/>
+          <w:sz w:val="24"/>
+          <w:szCs w:val="24"/>
         </w:rPr>
         <w:t>Methods:</w:t>
       </w:r>
@@ -1055,12 +1437,17 @@
         <w:pStyle w:val="Heading4"/>
         <w:rPr>
           <w:rFonts w:ascii="Times New Roman" w:hAnsi="Times New Roman" w:cs="Times New Roman"/>
+          <w:sz w:val="24"/>
+          <w:szCs w:val="24"/>
         </w:rPr>
       </w:pPr>
       <w:proofErr w:type="spellStart"/>
-      <w:r>
-        <w:rPr>
-          <w:rFonts w:ascii="Times New Roman" w:hAnsi="Times New Roman" w:cs="Times New Roman"/>
+      <w:proofErr w:type="gramStart"/>
+      <w:r>
+        <w:rPr>
+          <w:rFonts w:ascii="Times New Roman" w:hAnsi="Times New Roman" w:cs="Times New Roman"/>
+          <w:sz w:val="24"/>
+          <w:szCs w:val="24"/>
         </w:rPr>
         <w:t>plotterAPI</w:t>
       </w:r>
@@ -1068,42 +1455,65 @@
       <w:r>
         <w:rPr>
           <w:rFonts w:ascii="Times New Roman" w:hAnsi="Times New Roman" w:cs="Times New Roman"/>
-        </w:rPr>
-        <w:t xml:space="preserve">(double </w:t>
-      </w:r>
-      <w:r>
-        <w:rPr>
-          <w:rFonts w:ascii="Times New Roman" w:hAnsi="Times New Roman" w:cs="Times New Roman"/>
+          <w:sz w:val="24"/>
+          <w:szCs w:val="24"/>
+        </w:rPr>
+        <w:t>(</w:t>
+      </w:r>
+      <w:proofErr w:type="gramEnd"/>
+      <w:r>
+        <w:rPr>
+          <w:rFonts w:ascii="Times New Roman" w:hAnsi="Times New Roman" w:cs="Times New Roman"/>
+          <w:sz w:val="24"/>
+          <w:szCs w:val="24"/>
+        </w:rPr>
+        <w:t xml:space="preserve">double </w:t>
+      </w:r>
+      <w:r>
+        <w:rPr>
+          <w:rFonts w:ascii="Times New Roman" w:hAnsi="Times New Roman" w:cs="Times New Roman"/>
+          <w:sz w:val="24"/>
+          <w:szCs w:val="24"/>
         </w:rPr>
         <w:t>min</w:t>
       </w:r>
       <w:r>
         <w:rPr>
           <w:rFonts w:ascii="Times New Roman" w:hAnsi="Times New Roman" w:cs="Times New Roman"/>
+          <w:sz w:val="24"/>
+          <w:szCs w:val="24"/>
         </w:rPr>
         <w:t xml:space="preserve">, double </w:t>
       </w:r>
       <w:r>
         <w:rPr>
           <w:rFonts w:ascii="Times New Roman" w:hAnsi="Times New Roman" w:cs="Times New Roman"/>
+          <w:sz w:val="24"/>
+          <w:szCs w:val="24"/>
         </w:rPr>
         <w:t>max</w:t>
       </w:r>
       <w:r>
         <w:rPr>
           <w:rFonts w:ascii="Times New Roman" w:hAnsi="Times New Roman" w:cs="Times New Roman"/>
+          <w:sz w:val="24"/>
+          <w:szCs w:val="24"/>
         </w:rPr>
         <w:t>, double increment</w:t>
       </w:r>
       <w:r>
         <w:rPr>
           <w:rFonts w:ascii="Times New Roman" w:hAnsi="Times New Roman" w:cs="Times New Roman"/>
+          <w:sz w:val="24"/>
+          <w:szCs w:val="24"/>
         </w:rPr>
         <w:t>s</w:t>
       </w:r>
       <w:r>
         <w:rPr>
           <w:rFonts w:ascii="Times New Roman" w:hAnsi="Times New Roman" w:cs="Times New Roman"/>
+          <w:sz w:val="24"/>
+          <w:szCs w:val="24"/>
         </w:rPr>
         <w:t>):</w:t>
       </w:r>
@@ -1112,19 +1522,43 @@
       <w:pPr>
         <w:rPr>
           <w:rFonts w:ascii="Times New Roman" w:eastAsiaTheme="minorEastAsia" w:hAnsi="Times New Roman" w:cs="Times New Roman"/>
-        </w:rPr>
-      </w:pPr>
-      <w:r>
-        <w:rPr>
-          <w:rFonts w:ascii="Times New Roman" w:hAnsi="Times New Roman" w:cs="Times New Roman"/>
+          <w:sz w:val="24"/>
+          <w:szCs w:val="24"/>
+        </w:rPr>
+      </w:pPr>
+      <w:r>
+        <w:rPr>
+          <w:rFonts w:ascii="Times New Roman" w:hAnsi="Times New Roman" w:cs="Times New Roman"/>
+          <w:sz w:val="24"/>
+          <w:szCs w:val="24"/>
         </w:rPr>
         <w:tab/>
       </w:r>
       <w:r>
         <w:rPr>
           <w:rFonts w:ascii="Times New Roman" w:hAnsi="Times New Roman" w:cs="Times New Roman"/>
-        </w:rPr>
-        <w:t xml:space="preserve">This method is very similar to my Java program in that it takes three parameters to set the x to a min and end at the maximum in a for loop. Inside that for loop I run the equation that I use until I get to the max x that it should stop at. I am using the same equation which is </w:t>
+          <w:sz w:val="24"/>
+          <w:szCs w:val="24"/>
+        </w:rPr>
+        <w:t xml:space="preserve">This method is very similar to my Java program in that it takes three parameters to set the x to a min and end at the maximum in a </w:t>
+      </w:r>
+      <w:proofErr w:type="gramStart"/>
+      <w:r>
+        <w:rPr>
+          <w:rFonts w:ascii="Times New Roman" w:hAnsi="Times New Roman" w:cs="Times New Roman"/>
+          <w:sz w:val="24"/>
+          <w:szCs w:val="24"/>
+        </w:rPr>
+        <w:t>for</w:t>
+      </w:r>
+      <w:proofErr w:type="gramEnd"/>
+      <w:r>
+        <w:rPr>
+          <w:rFonts w:ascii="Times New Roman" w:hAnsi="Times New Roman" w:cs="Times New Roman"/>
+          <w:sz w:val="24"/>
+          <w:szCs w:val="24"/>
+        </w:rPr>
+        <w:t xml:space="preserve"> loop. Inside that for loop I run the equation that I use until I get to the max x that it should stop at. I am using the same equation which is </w:t>
       </w:r>
       <m:oMath>
         <m:sSup>
@@ -1133,6 +1567,8 @@
               <w:rPr>
                 <w:rFonts w:ascii="Cambria Math" w:hAnsi="Cambria Math" w:cs="Times New Roman"/>
                 <w:i/>
+                <w:sz w:val="24"/>
+                <w:szCs w:val="24"/>
               </w:rPr>
             </m:ctrlPr>
           </m:sSupPr>
@@ -1140,6 +1576,8 @@
             <m:r>
               <w:rPr>
                 <w:rFonts w:ascii="Cambria Math" w:hAnsi="Cambria Math" w:cs="Times New Roman"/>
+                <w:sz w:val="24"/>
+                <w:szCs w:val="24"/>
               </w:rPr>
               <m:t>x</m:t>
             </m:r>
@@ -1148,6 +1586,8 @@
             <m:r>
               <w:rPr>
                 <w:rFonts w:ascii="Cambria Math" w:hAnsi="Cambria Math" w:cs="Times New Roman"/>
+                <w:sz w:val="24"/>
+                <w:szCs w:val="24"/>
               </w:rPr>
               <m:t>2</m:t>
             </m:r>
@@ -1156,6 +1596,8 @@
         <m:r>
           <w:rPr>
             <w:rFonts w:ascii="Cambria Math" w:hAnsi="Cambria Math" w:cs="Times New Roman"/>
+            <w:sz w:val="24"/>
+            <w:szCs w:val="24"/>
           </w:rPr>
           <m:t>+3x+5</m:t>
         </m:r>
@@ -1163,6 +1605,8 @@
       <w:r>
         <w:rPr>
           <w:rFonts w:ascii="Times New Roman" w:hAnsi="Times New Roman" w:cs="Times New Roman"/>
+          <w:sz w:val="24"/>
+          <w:szCs w:val="24"/>
         </w:rPr>
         <w:t xml:space="preserve">. The difference with this code is that instead of an </w:t>
       </w:r>
@@ -1170,6 +1614,8 @@
       <w:r>
         <w:rPr>
           <w:rFonts w:ascii="Times New Roman" w:hAnsi="Times New Roman" w:cs="Times New Roman"/>
+          <w:sz w:val="24"/>
+          <w:szCs w:val="24"/>
         </w:rPr>
         <w:t>ArrayList</w:t>
       </w:r>
@@ -1177,6 +1623,8 @@
       <w:r>
         <w:rPr>
           <w:rFonts w:ascii="Times New Roman" w:hAnsi="Times New Roman" w:cs="Times New Roman"/>
+          <w:sz w:val="24"/>
+          <w:szCs w:val="24"/>
         </w:rPr>
         <w:t xml:space="preserve"> I used a XY series to store the values of x and y and once I was done getting all data points, I added the complete series into the collection and called the CSV method to print the data into a csv.</w:t>
       </w:r>
@@ -1186,12 +1634,17 @@
         <w:pStyle w:val="Heading4"/>
         <w:rPr>
           <w:rFonts w:ascii="Times New Roman" w:hAnsi="Times New Roman" w:cs="Times New Roman"/>
+          <w:sz w:val="24"/>
+          <w:szCs w:val="24"/>
         </w:rPr>
       </w:pPr>
       <w:proofErr w:type="spellStart"/>
-      <w:r>
-        <w:rPr>
-          <w:rFonts w:ascii="Times New Roman" w:hAnsi="Times New Roman" w:cs="Times New Roman"/>
+      <w:proofErr w:type="gramStart"/>
+      <w:r>
+        <w:rPr>
+          <w:rFonts w:ascii="Times New Roman" w:hAnsi="Times New Roman" w:cs="Times New Roman"/>
+          <w:sz w:val="24"/>
+          <w:szCs w:val="24"/>
         </w:rPr>
         <w:t>saltedData</w:t>
       </w:r>
@@ -1199,18 +1652,25 @@
       <w:r>
         <w:rPr>
           <w:rFonts w:ascii="Times New Roman" w:hAnsi="Times New Roman" w:cs="Times New Roman"/>
+          <w:sz w:val="24"/>
+          <w:szCs w:val="24"/>
         </w:rPr>
         <w:t>(</w:t>
       </w:r>
-      <w:r>
-        <w:rPr>
-          <w:rFonts w:ascii="Times New Roman" w:hAnsi="Times New Roman" w:cs="Times New Roman"/>
+      <w:proofErr w:type="gramEnd"/>
+      <w:r>
+        <w:rPr>
+          <w:rFonts w:ascii="Times New Roman" w:hAnsi="Times New Roman" w:cs="Times New Roman"/>
+          <w:sz w:val="24"/>
+          <w:szCs w:val="24"/>
         </w:rPr>
         <w:t>double min, double max</w:t>
       </w:r>
       <w:r>
         <w:rPr>
           <w:rFonts w:ascii="Times New Roman" w:hAnsi="Times New Roman" w:cs="Times New Roman"/>
+          <w:sz w:val="24"/>
+          <w:szCs w:val="24"/>
         </w:rPr>
         <w:t>):</w:t>
       </w:r>
@@ -1220,18 +1680,78 @@
         <w:ind w:firstLine="720"/>
         <w:rPr>
           <w:rFonts w:ascii="Times New Roman" w:hAnsi="Times New Roman" w:cs="Times New Roman"/>
-        </w:rPr>
-      </w:pPr>
-      <w:r>
-        <w:rPr>
-          <w:rFonts w:ascii="Times New Roman" w:hAnsi="Times New Roman" w:cs="Times New Roman"/>
-        </w:rPr>
-        <w:t xml:space="preserve">Same as the method above I used my code from my java program, the only difference is that I made another series for the salted data, and I called the plotter series inside the loop to do the portion where I have to mess up the data. The min and max is for the range I ask the user to input where it will add/subtract a number from min to the max given inclusive. Once the code was done similar to the </w:t>
+          <w:sz w:val="24"/>
+          <w:szCs w:val="24"/>
+        </w:rPr>
+      </w:pPr>
+      <w:r>
+        <w:rPr>
+          <w:rFonts w:ascii="Times New Roman" w:hAnsi="Times New Roman" w:cs="Times New Roman"/>
+          <w:sz w:val="24"/>
+          <w:szCs w:val="24"/>
+        </w:rPr>
+        <w:t xml:space="preserve">Same as the method above I used my code from my java program, the only difference is that I made another series for the salted data, and I called the plotter series inside the loop to do the portion where I </w:t>
+      </w:r>
+      <w:proofErr w:type="gramStart"/>
+      <w:r>
+        <w:rPr>
+          <w:rFonts w:ascii="Times New Roman" w:hAnsi="Times New Roman" w:cs="Times New Roman"/>
+          <w:sz w:val="24"/>
+          <w:szCs w:val="24"/>
+        </w:rPr>
+        <w:t>have to</w:t>
+      </w:r>
+      <w:proofErr w:type="gramEnd"/>
+      <w:r>
+        <w:rPr>
+          <w:rFonts w:ascii="Times New Roman" w:hAnsi="Times New Roman" w:cs="Times New Roman"/>
+          <w:sz w:val="24"/>
+          <w:szCs w:val="24"/>
+        </w:rPr>
+        <w:t xml:space="preserve"> mess up the data. The min and max </w:t>
+      </w:r>
+      <w:proofErr w:type="gramStart"/>
+      <w:r>
+        <w:rPr>
+          <w:rFonts w:ascii="Times New Roman" w:hAnsi="Times New Roman" w:cs="Times New Roman"/>
+          <w:sz w:val="24"/>
+          <w:szCs w:val="24"/>
+        </w:rPr>
+        <w:t>is</w:t>
+      </w:r>
+      <w:proofErr w:type="gramEnd"/>
+      <w:r>
+        <w:rPr>
+          <w:rFonts w:ascii="Times New Roman" w:hAnsi="Times New Roman" w:cs="Times New Roman"/>
+          <w:sz w:val="24"/>
+          <w:szCs w:val="24"/>
+        </w:rPr>
+        <w:t xml:space="preserve"> for the range I ask the user to input where it will add/subtract a number from min to the max given inclusive. Once the code was done </w:t>
+      </w:r>
+      <w:proofErr w:type="gramStart"/>
+      <w:r>
+        <w:rPr>
+          <w:rFonts w:ascii="Times New Roman" w:hAnsi="Times New Roman" w:cs="Times New Roman"/>
+          <w:sz w:val="24"/>
+          <w:szCs w:val="24"/>
+        </w:rPr>
+        <w:t>similar to</w:t>
+      </w:r>
+      <w:proofErr w:type="gramEnd"/>
+      <w:r>
+        <w:rPr>
+          <w:rFonts w:ascii="Times New Roman" w:hAnsi="Times New Roman" w:cs="Times New Roman"/>
+          <w:sz w:val="24"/>
+          <w:szCs w:val="24"/>
+        </w:rPr>
+        <w:t xml:space="preserve"> the </w:t>
       </w:r>
       <w:proofErr w:type="spellStart"/>
       <w:r>
         <w:rPr>
           <w:rFonts w:ascii="Times New Roman" w:hAnsi="Times New Roman" w:cs="Times New Roman"/>
+          <w:sz w:val="24"/>
+          <w:szCs w:val="24"/>
         </w:rPr>
         <w:t>plotterAPI</w:t>
       </w:r>
@@ -1239,6 +1759,8 @@
       <w:r>
         <w:rPr>
           <w:rFonts w:ascii="Times New Roman" w:hAnsi="Times New Roman" w:cs="Times New Roman"/>
+          <w:sz w:val="24"/>
+          <w:szCs w:val="24"/>
         </w:rPr>
         <w:t xml:space="preserve"> I add the values into the salter series, add the completed series into collection and call the salter csv.</w:t>
       </w:r>
@@ -1248,12 +1770,17 @@
         <w:pStyle w:val="Heading4"/>
         <w:rPr>
           <w:rFonts w:ascii="Times New Roman" w:hAnsi="Times New Roman" w:cs="Times New Roman"/>
+          <w:sz w:val="24"/>
+          <w:szCs w:val="24"/>
         </w:rPr>
       </w:pPr>
       <w:proofErr w:type="spellStart"/>
-      <w:r>
-        <w:rPr>
-          <w:rFonts w:ascii="Times New Roman" w:hAnsi="Times New Roman" w:cs="Times New Roman"/>
+      <w:proofErr w:type="gramStart"/>
+      <w:r>
+        <w:rPr>
+          <w:rFonts w:ascii="Times New Roman" w:hAnsi="Times New Roman" w:cs="Times New Roman"/>
+          <w:sz w:val="24"/>
+          <w:szCs w:val="24"/>
         </w:rPr>
         <w:t>smoothedData</w:t>
       </w:r>
@@ -1261,25 +1788,26 @@
       <w:r>
         <w:rPr>
           <w:rFonts w:ascii="Times New Roman" w:hAnsi="Times New Roman" w:cs="Times New Roman"/>
+          <w:sz w:val="24"/>
+          <w:szCs w:val="24"/>
         </w:rPr>
         <w:t>(</w:t>
       </w:r>
-      <w:r>
-        <w:rPr>
-          <w:rFonts w:ascii="Times New Roman" w:hAnsi="Times New Roman" w:cs="Times New Roman"/>
-        </w:rPr>
-        <w:t>int</w:t>
-      </w:r>
-      <w:r>
-        <w:rPr>
-          <w:rFonts w:ascii="Times New Roman" w:hAnsi="Times New Roman" w:cs="Times New Roman"/>
-        </w:rPr>
-        <w:t xml:space="preserve"> </w:t>
+      <w:proofErr w:type="gramEnd"/>
+      <w:r>
+        <w:rPr>
+          <w:rFonts w:ascii="Times New Roman" w:hAnsi="Times New Roman" w:cs="Times New Roman"/>
+          <w:sz w:val="24"/>
+          <w:szCs w:val="24"/>
+        </w:rPr>
+        <w:t xml:space="preserve">int </w:t>
       </w:r>
       <w:proofErr w:type="spellStart"/>
       <w:r>
         <w:rPr>
           <w:rFonts w:ascii="Times New Roman" w:hAnsi="Times New Roman" w:cs="Times New Roman"/>
+          <w:sz w:val="24"/>
+          <w:szCs w:val="24"/>
         </w:rPr>
         <w:t>windowVal</w:t>
       </w:r>
@@ -1287,25 +1815,17 @@
       <w:r>
         <w:rPr>
           <w:rFonts w:ascii="Times New Roman" w:hAnsi="Times New Roman" w:cs="Times New Roman"/>
-        </w:rPr>
-        <w:t xml:space="preserve">, </w:t>
-      </w:r>
-      <w:r>
-        <w:rPr>
-          <w:rFonts w:ascii="Times New Roman" w:hAnsi="Times New Roman" w:cs="Times New Roman"/>
-        </w:rPr>
-        <w:t>int</w:t>
-      </w:r>
-      <w:r>
-        <w:rPr>
-          <w:rFonts w:ascii="Times New Roman" w:hAnsi="Times New Roman" w:cs="Times New Roman"/>
-        </w:rPr>
-        <w:t xml:space="preserve"> </w:t>
+          <w:sz w:val="24"/>
+          <w:szCs w:val="24"/>
+        </w:rPr>
+        <w:t xml:space="preserve">, int </w:t>
       </w:r>
       <w:proofErr w:type="spellStart"/>
       <w:r>
         <w:rPr>
           <w:rFonts w:ascii="Times New Roman" w:hAnsi="Times New Roman" w:cs="Times New Roman"/>
+          <w:sz w:val="24"/>
+          <w:szCs w:val="24"/>
         </w:rPr>
         <w:t>smoothingTimes</w:t>
       </w:r>
@@ -1313,17 +1833,71 @@
       <w:r>
         <w:rPr>
           <w:rFonts w:ascii="Times New Roman" w:hAnsi="Times New Roman" w:cs="Times New Roman"/>
+          <w:sz w:val="24"/>
+          <w:szCs w:val="24"/>
         </w:rPr>
         <w:t>):</w:t>
       </w:r>
     </w:p>
     <w:p>
-      <w:r>
+      <w:pPr>
+        <w:rPr>
+          <w:rFonts w:ascii="Times New Roman" w:hAnsi="Times New Roman" w:cs="Times New Roman"/>
+          <w:sz w:val="24"/>
+          <w:szCs w:val="24"/>
+        </w:rPr>
+      </w:pPr>
+      <w:r>
+        <w:rPr>
+          <w:rFonts w:ascii="Times New Roman" w:hAnsi="Times New Roman" w:cs="Times New Roman"/>
+          <w:sz w:val="24"/>
+          <w:szCs w:val="24"/>
+        </w:rPr>
         <w:tab/>
-        <w:t xml:space="preserve">Similar to the last two methods I use the same code from java in which I use multiple for loops to </w:t>
-      </w:r>
-      <w:r>
-        <w:t>try and smooth the data back to how the original looks from looking at values left and right depending on how many the user wants the code to look at. It will get the average and add that to the smoother data series. At first this program was a bit difficult for me because I was overthinking the program and trying to use a new series for average values and such, but then I realized I could store the result in a variable and that variable gets added to smoother series. Once the code finished I added the completed series to the collection and called the smoother csv.</w:t>
+      </w:r>
+      <w:proofErr w:type="gramStart"/>
+      <w:r>
+        <w:rPr>
+          <w:rFonts w:ascii="Times New Roman" w:hAnsi="Times New Roman" w:cs="Times New Roman"/>
+          <w:sz w:val="24"/>
+          <w:szCs w:val="24"/>
+        </w:rPr>
+        <w:t>Similar to</w:t>
+      </w:r>
+      <w:proofErr w:type="gramEnd"/>
+      <w:r>
+        <w:rPr>
+          <w:rFonts w:ascii="Times New Roman" w:hAnsi="Times New Roman" w:cs="Times New Roman"/>
+          <w:sz w:val="24"/>
+          <w:szCs w:val="24"/>
+        </w:rPr>
+        <w:t xml:space="preserve"> the last two methods I use the same code from java in which I use multiple for loops to </w:t>
+      </w:r>
+      <w:r>
+        <w:rPr>
+          <w:rFonts w:ascii="Times New Roman" w:hAnsi="Times New Roman" w:cs="Times New Roman"/>
+          <w:sz w:val="24"/>
+          <w:szCs w:val="24"/>
+        </w:rPr>
+        <w:t xml:space="preserve">try and smooth the data back to how the original looks from looking at values left and right depending on how many the user wants the code to look at. It will get the average and add that to the smoother data series. At first this program was a bit difficult for me because I was overthinking the program and trying to use a new series for average values and such, but then I realized I could store the result in a variable and that variable gets added to smoother series. Once the code </w:t>
+      </w:r>
+      <w:proofErr w:type="gramStart"/>
+      <w:r>
+        <w:rPr>
+          <w:rFonts w:ascii="Times New Roman" w:hAnsi="Times New Roman" w:cs="Times New Roman"/>
+          <w:sz w:val="24"/>
+          <w:szCs w:val="24"/>
+        </w:rPr>
+        <w:t>finished</w:t>
+      </w:r>
+      <w:proofErr w:type="gramEnd"/>
+      <w:r>
+        <w:rPr>
+          <w:rFonts w:ascii="Times New Roman" w:hAnsi="Times New Roman" w:cs="Times New Roman"/>
+          <w:sz w:val="24"/>
+          <w:szCs w:val="24"/>
+        </w:rPr>
+        <w:t xml:space="preserve"> I added the completed series to the collection and called the smoother csv.</w:t>
       </w:r>
     </w:p>
     <w:p>
@@ -1331,12 +1905,17 @@
         <w:pStyle w:val="Heading4"/>
         <w:rPr>
           <w:rFonts w:ascii="Times New Roman" w:hAnsi="Times New Roman" w:cs="Times New Roman"/>
+          <w:sz w:val="24"/>
+          <w:szCs w:val="24"/>
         </w:rPr>
       </w:pPr>
       <w:proofErr w:type="spellStart"/>
-      <w:r>
-        <w:rPr>
-          <w:rFonts w:ascii="Times New Roman" w:hAnsi="Times New Roman" w:cs="Times New Roman"/>
+      <w:proofErr w:type="gramStart"/>
+      <w:r>
+        <w:rPr>
+          <w:rFonts w:ascii="Times New Roman" w:hAnsi="Times New Roman" w:cs="Times New Roman"/>
+          <w:sz w:val="24"/>
+          <w:szCs w:val="24"/>
         </w:rPr>
         <w:lastRenderedPageBreak/>
         <w:t>plotterCSV</w:t>
@@ -1345,20 +1924,53 @@
       <w:r>
         <w:rPr>
           <w:rFonts w:ascii="Times New Roman" w:hAnsi="Times New Roman" w:cs="Times New Roman"/>
-        </w:rPr>
-        <w:t>():</w:t>
-      </w:r>
-    </w:p>
-    <w:p>
-      <w:r>
+          <w:sz w:val="24"/>
+          <w:szCs w:val="24"/>
+        </w:rPr>
+        <w:t>(</w:t>
+      </w:r>
+      <w:proofErr w:type="gramEnd"/>
+      <w:r>
+        <w:rPr>
+          <w:rFonts w:ascii="Times New Roman" w:hAnsi="Times New Roman" w:cs="Times New Roman"/>
+          <w:sz w:val="24"/>
+          <w:szCs w:val="24"/>
+        </w:rPr>
+        <w:t>):</w:t>
+      </w:r>
+    </w:p>
+    <w:p>
+      <w:pPr>
+        <w:rPr>
+          <w:rFonts w:ascii="Times New Roman" w:hAnsi="Times New Roman" w:cs="Times New Roman"/>
+          <w:sz w:val="24"/>
+          <w:szCs w:val="24"/>
+        </w:rPr>
+      </w:pPr>
+      <w:r>
+        <w:rPr>
+          <w:rFonts w:ascii="Times New Roman" w:hAnsi="Times New Roman" w:cs="Times New Roman"/>
+          <w:sz w:val="24"/>
+          <w:szCs w:val="24"/>
+        </w:rPr>
         <w:t xml:space="preserve">This is just a copy and paste of my java csv code, the only thing I changed was the way to access the XY series in that it is different how you get the value of an index and different in how you check the size of the data series. Other than that, everything stayed the same and I use file to create a csv file and </w:t>
       </w:r>
       <w:proofErr w:type="spellStart"/>
       <w:r>
+        <w:rPr>
+          <w:rFonts w:ascii="Times New Roman" w:hAnsi="Times New Roman" w:cs="Times New Roman"/>
+          <w:sz w:val="24"/>
+          <w:szCs w:val="24"/>
+        </w:rPr>
         <w:t>printwrite</w:t>
       </w:r>
       <w:proofErr w:type="spellEnd"/>
       <w:r>
+        <w:rPr>
+          <w:rFonts w:ascii="Times New Roman" w:hAnsi="Times New Roman" w:cs="Times New Roman"/>
+          <w:sz w:val="24"/>
+          <w:szCs w:val="24"/>
+        </w:rPr>
         <w:t xml:space="preserve"> to write the data points into the csv.</w:t>
       </w:r>
     </w:p>
@@ -1367,35 +1979,72 @@
         <w:pStyle w:val="Heading4"/>
         <w:rPr>
           <w:rFonts w:ascii="Times New Roman" w:hAnsi="Times New Roman" w:cs="Times New Roman"/>
+          <w:sz w:val="24"/>
+          <w:szCs w:val="24"/>
         </w:rPr>
       </w:pPr>
       <w:proofErr w:type="spellStart"/>
-      <w:r>
-        <w:rPr>
-          <w:rFonts w:ascii="Times New Roman" w:hAnsi="Times New Roman" w:cs="Times New Roman"/>
-        </w:rPr>
-        <w:t>salter</w:t>
-      </w:r>
-      <w:r>
-        <w:rPr>
-          <w:rFonts w:ascii="Times New Roman" w:hAnsi="Times New Roman" w:cs="Times New Roman"/>
-        </w:rPr>
-        <w:t>CSV</w:t>
+      <w:proofErr w:type="gramStart"/>
+      <w:r>
+        <w:rPr>
+          <w:rFonts w:ascii="Times New Roman" w:hAnsi="Times New Roman" w:cs="Times New Roman"/>
+          <w:sz w:val="24"/>
+          <w:szCs w:val="24"/>
+        </w:rPr>
+        <w:t>salterCSV</w:t>
       </w:r>
       <w:proofErr w:type="spellEnd"/>
       <w:r>
         <w:rPr>
           <w:rFonts w:ascii="Times New Roman" w:hAnsi="Times New Roman" w:cs="Times New Roman"/>
-        </w:rPr>
-        <w:t>():</w:t>
-      </w:r>
-    </w:p>
-    <w:p>
-      <w:r>
-        <w:t xml:space="preserve">This is just a copy and paste of </w:t>
-      </w:r>
-      <w:r>
-        <w:t>the method above, the only thing that changes is the data series being called and changed to the salter series</w:t>
+          <w:sz w:val="24"/>
+          <w:szCs w:val="24"/>
+        </w:rPr>
+        <w:t>(</w:t>
+      </w:r>
+      <w:proofErr w:type="gramEnd"/>
+      <w:r>
+        <w:rPr>
+          <w:rFonts w:ascii="Times New Roman" w:hAnsi="Times New Roman" w:cs="Times New Roman"/>
+          <w:sz w:val="24"/>
+          <w:szCs w:val="24"/>
+        </w:rPr>
+        <w:t>):</w:t>
+      </w:r>
+    </w:p>
+    <w:p>
+      <w:pPr>
+        <w:rPr>
+          <w:rFonts w:ascii="Times New Roman" w:hAnsi="Times New Roman" w:cs="Times New Roman"/>
+          <w:sz w:val="24"/>
+          <w:szCs w:val="24"/>
+        </w:rPr>
+      </w:pPr>
+      <w:r>
+        <w:rPr>
+          <w:rFonts w:ascii="Times New Roman" w:hAnsi="Times New Roman" w:cs="Times New Roman"/>
+          <w:sz w:val="24"/>
+          <w:szCs w:val="24"/>
+        </w:rPr>
+        <w:t xml:space="preserve">This is just a copy and paste of the method above, the only thing that changes </w:t>
+      </w:r>
+      <w:proofErr w:type="gramStart"/>
+      <w:r>
+        <w:rPr>
+          <w:rFonts w:ascii="Times New Roman" w:hAnsi="Times New Roman" w:cs="Times New Roman"/>
+          <w:sz w:val="24"/>
+          <w:szCs w:val="24"/>
+        </w:rPr>
+        <w:t>is</w:t>
+      </w:r>
+      <w:proofErr w:type="gramEnd"/>
+      <w:r>
+        <w:rPr>
+          <w:rFonts w:ascii="Times New Roman" w:hAnsi="Times New Roman" w:cs="Times New Roman"/>
+          <w:sz w:val="24"/>
+          <w:szCs w:val="24"/>
+        </w:rPr>
+        <w:t xml:space="preserve"> the data series being called and changed to the salter series</w:t>
       </w:r>
     </w:p>
     <w:p>
@@ -1403,49 +2052,90 @@
         <w:pStyle w:val="Heading4"/>
         <w:rPr>
           <w:rFonts w:ascii="Times New Roman" w:hAnsi="Times New Roman" w:cs="Times New Roman"/>
+          <w:sz w:val="24"/>
+          <w:szCs w:val="24"/>
         </w:rPr>
       </w:pPr>
       <w:proofErr w:type="spellStart"/>
-      <w:r>
-        <w:rPr>
-          <w:rFonts w:ascii="Times New Roman" w:hAnsi="Times New Roman" w:cs="Times New Roman"/>
-        </w:rPr>
-        <w:t>smoother</w:t>
-      </w:r>
-      <w:r>
-        <w:rPr>
-          <w:rFonts w:ascii="Times New Roman" w:hAnsi="Times New Roman" w:cs="Times New Roman"/>
-        </w:rPr>
-        <w:t>CSV</w:t>
+      <w:proofErr w:type="gramStart"/>
+      <w:r>
+        <w:rPr>
+          <w:rFonts w:ascii="Times New Roman" w:hAnsi="Times New Roman" w:cs="Times New Roman"/>
+          <w:sz w:val="24"/>
+          <w:szCs w:val="24"/>
+        </w:rPr>
+        <w:t>smootherCSV</w:t>
       </w:r>
       <w:proofErr w:type="spellEnd"/>
       <w:r>
         <w:rPr>
           <w:rFonts w:ascii="Times New Roman" w:hAnsi="Times New Roman" w:cs="Times New Roman"/>
-        </w:rPr>
-        <w:t>():</w:t>
-      </w:r>
-    </w:p>
-    <w:p>
-      <w:r>
+          <w:sz w:val="24"/>
+          <w:szCs w:val="24"/>
+        </w:rPr>
+        <w:t>(</w:t>
+      </w:r>
+      <w:proofErr w:type="gramEnd"/>
+      <w:r>
+        <w:rPr>
+          <w:rFonts w:ascii="Times New Roman" w:hAnsi="Times New Roman" w:cs="Times New Roman"/>
+          <w:sz w:val="24"/>
+          <w:szCs w:val="24"/>
+        </w:rPr>
+        <w:t>):</w:t>
+      </w:r>
+    </w:p>
+    <w:p>
+      <w:pPr>
+        <w:rPr>
+          <w:rFonts w:ascii="Times New Roman" w:hAnsi="Times New Roman" w:cs="Times New Roman"/>
+          <w:sz w:val="24"/>
+          <w:szCs w:val="24"/>
+        </w:rPr>
+      </w:pPr>
+      <w:r>
+        <w:rPr>
+          <w:rFonts w:ascii="Times New Roman" w:hAnsi="Times New Roman" w:cs="Times New Roman"/>
+          <w:sz w:val="24"/>
+          <w:szCs w:val="24"/>
+        </w:rPr>
         <w:t xml:space="preserve">This is just a copy and paste of the </w:t>
       </w:r>
       <w:proofErr w:type="spellStart"/>
       <w:r>
+        <w:rPr>
+          <w:rFonts w:ascii="Times New Roman" w:hAnsi="Times New Roman" w:cs="Times New Roman"/>
+          <w:sz w:val="24"/>
+          <w:szCs w:val="24"/>
+        </w:rPr>
         <w:t>plotterCSV</w:t>
       </w:r>
       <w:proofErr w:type="spellEnd"/>
       <w:r>
-        <w:t xml:space="preserve"> </w:t>
-      </w:r>
-      <w:r>
-        <w:t xml:space="preserve">method above, the only thing that changes is the data series being called and changed to the </w:t>
-      </w:r>
-      <w:r>
-        <w:t>smoother</w:t>
-      </w:r>
-      <w:r>
-        <w:t xml:space="preserve"> series</w:t>
+        <w:rPr>
+          <w:rFonts w:ascii="Times New Roman" w:hAnsi="Times New Roman" w:cs="Times New Roman"/>
+          <w:sz w:val="24"/>
+          <w:szCs w:val="24"/>
+        </w:rPr>
+        <w:t xml:space="preserve"> method above, the only thing that changes </w:t>
+      </w:r>
+      <w:proofErr w:type="gramStart"/>
+      <w:r>
+        <w:rPr>
+          <w:rFonts w:ascii="Times New Roman" w:hAnsi="Times New Roman" w:cs="Times New Roman"/>
+          <w:sz w:val="24"/>
+          <w:szCs w:val="24"/>
+        </w:rPr>
+        <w:t>is</w:t>
+      </w:r>
+      <w:proofErr w:type="gramEnd"/>
+      <w:r>
+        <w:rPr>
+          <w:rFonts w:ascii="Times New Roman" w:hAnsi="Times New Roman" w:cs="Times New Roman"/>
+          <w:sz w:val="24"/>
+          <w:szCs w:val="24"/>
+        </w:rPr>
+        <w:t xml:space="preserve"> the data series being called and changed to the smoother series</w:t>
       </w:r>
     </w:p>
     <w:p>
@@ -1453,12 +2143,17 @@
         <w:pStyle w:val="Heading4"/>
         <w:rPr>
           <w:rFonts w:ascii="Times New Roman" w:hAnsi="Times New Roman" w:cs="Times New Roman"/>
+          <w:sz w:val="24"/>
+          <w:szCs w:val="24"/>
         </w:rPr>
       </w:pPr>
       <w:proofErr w:type="spellStart"/>
-      <w:r>
-        <w:rPr>
-          <w:rFonts w:ascii="Times New Roman" w:hAnsi="Times New Roman" w:cs="Times New Roman"/>
+      <w:proofErr w:type="gramStart"/>
+      <w:r>
+        <w:rPr>
+          <w:rFonts w:ascii="Times New Roman" w:hAnsi="Times New Roman" w:cs="Times New Roman"/>
+          <w:sz w:val="24"/>
+          <w:szCs w:val="24"/>
         </w:rPr>
         <w:t>boundsAndRange</w:t>
       </w:r>
@@ -1466,20 +2161,53 @@
       <w:r>
         <w:rPr>
           <w:rFonts w:ascii="Times New Roman" w:hAnsi="Times New Roman" w:cs="Times New Roman"/>
-        </w:rPr>
-        <w:t>():</w:t>
-      </w:r>
-    </w:p>
-    <w:p>
-      <w:r>
+          <w:sz w:val="24"/>
+          <w:szCs w:val="24"/>
+        </w:rPr>
+        <w:t>(</w:t>
+      </w:r>
+      <w:proofErr w:type="gramEnd"/>
+      <w:r>
+        <w:rPr>
+          <w:rFonts w:ascii="Times New Roman" w:hAnsi="Times New Roman" w:cs="Times New Roman"/>
+          <w:sz w:val="24"/>
+          <w:szCs w:val="24"/>
+        </w:rPr>
+        <w:t>):</w:t>
+      </w:r>
+    </w:p>
+    <w:p>
+      <w:pPr>
+        <w:rPr>
+          <w:rFonts w:ascii="Times New Roman" w:hAnsi="Times New Roman" w:cs="Times New Roman"/>
+          <w:sz w:val="24"/>
+          <w:szCs w:val="24"/>
+        </w:rPr>
+      </w:pPr>
+      <w:r>
+        <w:rPr>
+          <w:rFonts w:ascii="Times New Roman" w:hAnsi="Times New Roman" w:cs="Times New Roman"/>
+          <w:sz w:val="24"/>
+          <w:szCs w:val="24"/>
+        </w:rPr>
         <w:t xml:space="preserve">This method uses a Scanner to get user input on the parameters being used in the plotter, salter, and smoother methods. The user inputs the values for each parameter and then the method </w:t>
       </w:r>
       <w:proofErr w:type="spellStart"/>
       <w:r>
+        <w:rPr>
+          <w:rFonts w:ascii="Times New Roman" w:hAnsi="Times New Roman" w:cs="Times New Roman"/>
+          <w:sz w:val="24"/>
+          <w:szCs w:val="24"/>
+        </w:rPr>
         <w:t>checkBounds</w:t>
       </w:r>
       <w:proofErr w:type="spellEnd"/>
       <w:r>
+        <w:rPr>
+          <w:rFonts w:ascii="Times New Roman" w:hAnsi="Times New Roman" w:cs="Times New Roman"/>
+          <w:sz w:val="24"/>
+          <w:szCs w:val="24"/>
+        </w:rPr>
         <w:t xml:space="preserve"> is called to make sure the values make sense and will work in the code. </w:t>
       </w:r>
     </w:p>
@@ -1488,12 +2216,17 @@
         <w:pStyle w:val="Heading4"/>
         <w:rPr>
           <w:rFonts w:ascii="Times New Roman" w:hAnsi="Times New Roman" w:cs="Times New Roman"/>
+          <w:sz w:val="24"/>
+          <w:szCs w:val="24"/>
         </w:rPr>
       </w:pPr>
       <w:proofErr w:type="spellStart"/>
-      <w:r>
-        <w:rPr>
-          <w:rFonts w:ascii="Times New Roman" w:hAnsi="Times New Roman" w:cs="Times New Roman"/>
+      <w:proofErr w:type="gramStart"/>
+      <w:r>
+        <w:rPr>
+          <w:rFonts w:ascii="Times New Roman" w:hAnsi="Times New Roman" w:cs="Times New Roman"/>
+          <w:sz w:val="24"/>
+          <w:szCs w:val="24"/>
         </w:rPr>
         <w:t>checkBounds</w:t>
       </w:r>
@@ -1501,18 +2234,33 @@
       <w:r>
         <w:rPr>
           <w:rFonts w:ascii="Times New Roman" w:hAnsi="Times New Roman" w:cs="Times New Roman"/>
-        </w:rPr>
-        <w:t>(double start, double end, double increment</w:t>
-      </w:r>
-      <w:r>
-        <w:rPr>
-          <w:rFonts w:ascii="Times New Roman" w:hAnsi="Times New Roman" w:cs="Times New Roman"/>
+          <w:sz w:val="24"/>
+          <w:szCs w:val="24"/>
+        </w:rPr>
+        <w:t>(</w:t>
+      </w:r>
+      <w:proofErr w:type="gramEnd"/>
+      <w:r>
+        <w:rPr>
+          <w:rFonts w:ascii="Times New Roman" w:hAnsi="Times New Roman" w:cs="Times New Roman"/>
+          <w:sz w:val="24"/>
+          <w:szCs w:val="24"/>
+        </w:rPr>
+        <w:t>double start, double end, double increment</w:t>
+      </w:r>
+      <w:r>
+        <w:rPr>
+          <w:rFonts w:ascii="Times New Roman" w:hAnsi="Times New Roman" w:cs="Times New Roman"/>
+          <w:sz w:val="24"/>
+          <w:szCs w:val="24"/>
         </w:rPr>
         <w:t>, double min, double max</w:t>
       </w:r>
       <w:r>
         <w:rPr>
           <w:rFonts w:ascii="Times New Roman" w:hAnsi="Times New Roman" w:cs="Times New Roman"/>
+          <w:sz w:val="24"/>
+          <w:szCs w:val="24"/>
         </w:rPr>
         <w:t>):</w:t>
       </w:r>
@@ -1521,48 +2269,57 @@
       <w:pPr>
         <w:rPr>
           <w:rFonts w:ascii="Times New Roman" w:hAnsi="Times New Roman" w:cs="Times New Roman"/>
-        </w:rPr>
-      </w:pPr>
-      <w:r>
-        <w:rPr>
-          <w:rFonts w:ascii="Times New Roman" w:hAnsi="Times New Roman" w:cs="Times New Roman"/>
+          <w:sz w:val="24"/>
+          <w:szCs w:val="24"/>
+        </w:rPr>
+      </w:pPr>
+      <w:r>
+        <w:rPr>
+          <w:rFonts w:ascii="Times New Roman" w:hAnsi="Times New Roman" w:cs="Times New Roman"/>
+          <w:sz w:val="24"/>
+          <w:szCs w:val="24"/>
         </w:rPr>
         <w:t xml:space="preserve">In this method I use the parameters that we get from Bounds to check whether it makes logical sense, so it checks that the start is not greater than the </w:t>
       </w:r>
       <w:r>
         <w:rPr>
           <w:rFonts w:ascii="Times New Roman" w:hAnsi="Times New Roman" w:cs="Times New Roman"/>
+          <w:sz w:val="24"/>
+          <w:szCs w:val="24"/>
         </w:rPr>
         <w:t>end,</w:t>
       </w:r>
       <w:r>
         <w:rPr>
           <w:rFonts w:ascii="Times New Roman" w:hAnsi="Times New Roman" w:cs="Times New Roman"/>
+          <w:sz w:val="24"/>
+          <w:szCs w:val="24"/>
         </w:rPr>
         <w:t xml:space="preserve"> that it is incrementing by more than 0</w:t>
       </w:r>
       <w:r>
         <w:rPr>
           <w:rFonts w:ascii="Times New Roman" w:hAnsi="Times New Roman" w:cs="Times New Roman"/>
-        </w:rPr>
-        <w:t xml:space="preserve">, and </w:t>
-      </w:r>
-      <w:r>
-        <w:rPr>
-          <w:rFonts w:ascii="Times New Roman" w:hAnsi="Times New Roman" w:cs="Times New Roman"/>
-        </w:rPr>
-        <w:t>that min is not greater than max</w:t>
-      </w:r>
-      <w:r>
-        <w:rPr>
-          <w:rFonts w:ascii="Times New Roman" w:hAnsi="Times New Roman" w:cs="Times New Roman"/>
+          <w:sz w:val="24"/>
+          <w:szCs w:val="24"/>
+        </w:rPr>
+        <w:t>, and that min is not greater than max</w:t>
+      </w:r>
+      <w:r>
+        <w:rPr>
+          <w:rFonts w:ascii="Times New Roman" w:hAnsi="Times New Roman" w:cs="Times New Roman"/>
+          <w:sz w:val="24"/>
+          <w:szCs w:val="24"/>
         </w:rPr>
         <w:t xml:space="preserve">. If all is good then this method calls the </w:t>
       </w:r>
       <w:proofErr w:type="spellStart"/>
-      <w:r>
-        <w:rPr>
-          <w:rFonts w:ascii="Times New Roman" w:hAnsi="Times New Roman" w:cs="Times New Roman"/>
+      <w:proofErr w:type="gramStart"/>
+      <w:r>
+        <w:rPr>
+          <w:rFonts w:ascii="Times New Roman" w:hAnsi="Times New Roman" w:cs="Times New Roman"/>
+          <w:sz w:val="24"/>
+          <w:szCs w:val="24"/>
         </w:rPr>
         <w:t>plotterAPI</w:t>
       </w:r>
@@ -1570,13 +2327,26 @@
       <w:r>
         <w:rPr>
           <w:rFonts w:ascii="Times New Roman" w:hAnsi="Times New Roman" w:cs="Times New Roman"/>
-        </w:rPr>
-        <w:t xml:space="preserve">(start, end, increment), </w:t>
+          <w:sz w:val="24"/>
+          <w:szCs w:val="24"/>
+        </w:rPr>
+        <w:t>(</w:t>
+      </w:r>
+      <w:proofErr w:type="gramEnd"/>
+      <w:r>
+        <w:rPr>
+          <w:rFonts w:ascii="Times New Roman" w:hAnsi="Times New Roman" w:cs="Times New Roman"/>
+          <w:sz w:val="24"/>
+          <w:szCs w:val="24"/>
+        </w:rPr>
+        <w:t xml:space="preserve">start, end, increment), </w:t>
       </w:r>
       <w:proofErr w:type="spellStart"/>
       <w:r>
         <w:rPr>
           <w:rFonts w:ascii="Times New Roman" w:hAnsi="Times New Roman" w:cs="Times New Roman"/>
+          <w:sz w:val="24"/>
+          <w:szCs w:val="24"/>
         </w:rPr>
         <w:t>saltedData</w:t>
       </w:r>
@@ -1584,6 +2354,8 @@
       <w:r>
         <w:rPr>
           <w:rFonts w:ascii="Times New Roman" w:hAnsi="Times New Roman" w:cs="Times New Roman"/>
+          <w:sz w:val="24"/>
+          <w:szCs w:val="24"/>
         </w:rPr>
         <w:t xml:space="preserve">(min, max), and </w:t>
       </w:r>
@@ -1591,6 +2363,8 @@
       <w:r>
         <w:rPr>
           <w:rFonts w:ascii="Times New Roman" w:hAnsi="Times New Roman" w:cs="Times New Roman"/>
+          <w:sz w:val="24"/>
+          <w:szCs w:val="24"/>
         </w:rPr>
         <w:t>smoothedData</w:t>
       </w:r>
@@ -1598,12 +2372,16 @@
       <w:r>
         <w:rPr>
           <w:rFonts w:ascii="Times New Roman" w:hAnsi="Times New Roman" w:cs="Times New Roman"/>
+          <w:sz w:val="24"/>
+          <w:szCs w:val="24"/>
         </w:rPr>
         <w:t>(5,1) with the parameters that were inputted by the user</w:t>
       </w:r>
       <w:r>
         <w:rPr>
           <w:rFonts w:ascii="Times New Roman" w:hAnsi="Times New Roman" w:cs="Times New Roman"/>
+          <w:sz w:val="24"/>
+          <w:szCs w:val="24"/>
         </w:rPr>
         <w:t>.</w:t>
       </w:r>
@@ -1613,12 +2391,17 @@
         <w:pStyle w:val="Heading4"/>
         <w:rPr>
           <w:rFonts w:ascii="Times New Roman" w:hAnsi="Times New Roman" w:cs="Times New Roman"/>
+          <w:sz w:val="24"/>
+          <w:szCs w:val="24"/>
         </w:rPr>
       </w:pPr>
       <w:proofErr w:type="spellStart"/>
-      <w:r>
-        <w:rPr>
-          <w:rFonts w:ascii="Times New Roman" w:hAnsi="Times New Roman" w:cs="Times New Roman"/>
+      <w:proofErr w:type="gramStart"/>
+      <w:r>
+        <w:rPr>
+          <w:rFonts w:ascii="Times New Roman" w:hAnsi="Times New Roman" w:cs="Times New Roman"/>
+          <w:sz w:val="24"/>
+          <w:szCs w:val="24"/>
         </w:rPr>
         <w:t>XYLineChart</w:t>
       </w:r>
@@ -1626,19 +2409,34 @@
       <w:r>
         <w:rPr>
           <w:rFonts w:ascii="Times New Roman" w:hAnsi="Times New Roman" w:cs="Times New Roman"/>
-        </w:rPr>
-        <w:t xml:space="preserve">(): </w:t>
-      </w:r>
-    </w:p>
-    <w:p>
-      <w:pPr>
-        <w:rPr>
-          <w:rFonts w:ascii="Times New Roman" w:hAnsi="Times New Roman" w:cs="Times New Roman"/>
-        </w:rPr>
-      </w:pPr>
-      <w:r>
-        <w:rPr>
-          <w:rFonts w:ascii="Times New Roman" w:hAnsi="Times New Roman" w:cs="Times New Roman"/>
+          <w:sz w:val="24"/>
+          <w:szCs w:val="24"/>
+        </w:rPr>
+        <w:t>(</w:t>
+      </w:r>
+      <w:proofErr w:type="gramEnd"/>
+      <w:r>
+        <w:rPr>
+          <w:rFonts w:ascii="Times New Roman" w:hAnsi="Times New Roman" w:cs="Times New Roman"/>
+          <w:sz w:val="24"/>
+          <w:szCs w:val="24"/>
+        </w:rPr>
+        <w:t xml:space="preserve">): </w:t>
+      </w:r>
+    </w:p>
+    <w:p>
+      <w:pPr>
+        <w:rPr>
+          <w:rFonts w:ascii="Times New Roman" w:hAnsi="Times New Roman" w:cs="Times New Roman"/>
+          <w:sz w:val="24"/>
+          <w:szCs w:val="24"/>
+        </w:rPr>
+      </w:pPr>
+      <w:r>
+        <w:rPr>
+          <w:rFonts w:ascii="Times New Roman" w:hAnsi="Times New Roman" w:cs="Times New Roman"/>
+          <w:sz w:val="24"/>
+          <w:szCs w:val="24"/>
         </w:rPr>
         <w:t xml:space="preserve">This method I thought would be the hardest since I did not know how to do charts at all, but once I found the website that helped, this code became very easy. The only hard part was figuring out the </w:t>
       </w:r>
@@ -1646,6 +2444,8 @@
       <w:r>
         <w:rPr>
           <w:rFonts w:ascii="Times New Roman" w:hAnsi="Times New Roman" w:cs="Times New Roman"/>
+          <w:sz w:val="24"/>
+          <w:szCs w:val="24"/>
         </w:rPr>
         <w:t>ChartFrame</w:t>
       </w:r>
@@ -1653,6 +2453,8 @@
       <w:r>
         <w:rPr>
           <w:rFonts w:ascii="Times New Roman" w:hAnsi="Times New Roman" w:cs="Times New Roman"/>
+          <w:sz w:val="24"/>
+          <w:szCs w:val="24"/>
         </w:rPr>
         <w:t xml:space="preserve"> and how I would use it in the code. This code just labels the axis and gives the chart a title. After that we use </w:t>
       </w:r>
@@ -1660,6 +2462,8 @@
       <w:r>
         <w:rPr>
           <w:rFonts w:ascii="Times New Roman" w:hAnsi="Times New Roman" w:cs="Times New Roman"/>
+          <w:sz w:val="24"/>
+          <w:szCs w:val="24"/>
         </w:rPr>
         <w:t>JFreeChart</w:t>
       </w:r>
@@ -1667,6 +2471,8 @@
       <w:r>
         <w:rPr>
           <w:rFonts w:ascii="Times New Roman" w:hAnsi="Times New Roman" w:cs="Times New Roman"/>
+          <w:sz w:val="24"/>
+          <w:szCs w:val="24"/>
         </w:rPr>
         <w:t xml:space="preserve"> built in method to create a frame with the labels and title. We also used the XY series collection that stored all the series called dataset. This dataset uses all the series and values inside to graph it in the frame. </w:t>
       </w:r>
@@ -1675,6 +2481,8 @@
       <w:pPr>
         <w:rPr>
           <w:rFonts w:ascii="Times New Roman" w:hAnsi="Times New Roman" w:cs="Times New Roman"/>
+          <w:sz w:val="24"/>
+          <w:szCs w:val="24"/>
         </w:rPr>
       </w:pPr>
     </w:p>
@@ -1683,6 +2491,8 @@
         <w:pStyle w:val="Heading1"/>
         <w:rPr>
           <w:rFonts w:ascii="Times New Roman" w:hAnsi="Times New Roman" w:cs="Times New Roman"/>
+          <w:sz w:val="24"/>
+          <w:szCs w:val="24"/>
         </w:rPr>
       </w:pPr>
       <w:bookmarkStart w:id="7" w:name="_Toc165029084"/>
@@ -1690,6 +2500,8 @@
       <w:r>
         <w:rPr>
           <w:rFonts w:ascii="Times New Roman" w:hAnsi="Times New Roman" w:cs="Times New Roman"/>
+          <w:sz w:val="24"/>
+          <w:szCs w:val="24"/>
         </w:rPr>
         <w:t>Conclusion:</w:t>
       </w:r>
@@ -1710,7 +2522,25 @@
           <w:sz w:val="24"/>
           <w:szCs w:val="24"/>
         </w:rPr>
-        <w:t xml:space="preserve">In conclusion this was a very frustrating program compared to all the other due to difficulties in getting a jar file for </w:t>
+        <w:t xml:space="preserve">In conclusion this was a very frustrating program compared to all the </w:t>
+      </w:r>
+      <w:proofErr w:type="gramStart"/>
+      <w:r>
+        <w:rPr>
+          <w:rFonts w:ascii="Times New Roman" w:hAnsi="Times New Roman" w:cs="Times New Roman"/>
+          <w:sz w:val="24"/>
+          <w:szCs w:val="24"/>
+        </w:rPr>
+        <w:t>other</w:t>
+      </w:r>
+      <w:proofErr w:type="gramEnd"/>
+      <w:r>
+        <w:rPr>
+          <w:rFonts w:ascii="Times New Roman" w:hAnsi="Times New Roman" w:cs="Times New Roman"/>
+          <w:sz w:val="24"/>
+          <w:szCs w:val="24"/>
+        </w:rPr>
+        <w:t xml:space="preserve"> due to difficulties in getting a jar file for </w:t>
       </w:r>
       <w:proofErr w:type="spellStart"/>
       <w:r>
@@ -1762,7 +2592,25 @@
           <w:sz w:val="24"/>
           <w:szCs w:val="24"/>
         </w:rPr>
-        <w:t xml:space="preserve"> this taught me the importance of external libraries and how it makes coding much easier since built in methods do parts of the program for me. For example, I was looking at videos for Apache and found how quick I could do a math problem through the built-in methods they have for different levels of math. They have differentiation, derivatives, etc. I enjoyed learning more about external libraries and is something I will definitely be looking into </w:t>
+        <w:t xml:space="preserve"> this taught me the importance of external libraries and how it makes coding much easier since built in methods do parts of the program for me. For example, I was looking at videos for Apache and found how </w:t>
+      </w:r>
+      <w:proofErr w:type="gramStart"/>
+      <w:r>
+        <w:rPr>
+          <w:rFonts w:ascii="Times New Roman" w:hAnsi="Times New Roman" w:cs="Times New Roman"/>
+          <w:sz w:val="24"/>
+          <w:szCs w:val="24"/>
+        </w:rPr>
+        <w:t>quick</w:t>
+      </w:r>
+      <w:proofErr w:type="gramEnd"/>
+      <w:r>
+        <w:rPr>
+          <w:rFonts w:ascii="Times New Roman" w:hAnsi="Times New Roman" w:cs="Times New Roman"/>
+          <w:sz w:val="24"/>
+          <w:szCs w:val="24"/>
+        </w:rPr>
+        <w:t xml:space="preserve"> I could do a math problem through the built-</w:t>
       </w:r>
       <w:r>
         <w:rPr>
@@ -1771,7 +2619,25 @@
           <w:szCs w:val="24"/>
         </w:rPr>
         <w:lastRenderedPageBreak/>
-        <w:t xml:space="preserve">more as I involve myself deeper in the coding field. Other than that, this program opened my eyes to different ways of coding, being more efficient in the way that I code, and more optimal ways of doing research for specific cases and figuring out how to use Eclipse on a deeper level through build paths, jar files, and </w:t>
+        <w:t xml:space="preserve">in methods they have for different levels of math. They have differentiation, derivatives, etc. I enjoyed learning more about external libraries and is something I will </w:t>
+      </w:r>
+      <w:proofErr w:type="gramStart"/>
+      <w:r>
+        <w:rPr>
+          <w:rFonts w:ascii="Times New Roman" w:hAnsi="Times New Roman" w:cs="Times New Roman"/>
+          <w:sz w:val="24"/>
+          <w:szCs w:val="24"/>
+        </w:rPr>
+        <w:t>definitely be</w:t>
+      </w:r>
+      <w:proofErr w:type="gramEnd"/>
+      <w:r>
+        <w:rPr>
+          <w:rFonts w:ascii="Times New Roman" w:hAnsi="Times New Roman" w:cs="Times New Roman"/>
+          <w:sz w:val="24"/>
+          <w:szCs w:val="24"/>
+        </w:rPr>
+        <w:t xml:space="preserve"> looking into more as I involve myself deeper in the coding field. Other than that, this program opened my eyes to different ways of coding, being more efficient in the way that I code, and more optimal ways of doing research for specific cases and figuring out how to use Eclipse on a deeper level through build paths, jar files, and </w:t>
       </w:r>
       <w:proofErr w:type="spellStart"/>
       <w:r>
@@ -1797,8 +2663,8 @@
         <w:jc w:val="center"/>
         <w:rPr>
           <w:rFonts w:ascii="Times New Roman" w:hAnsi="Times New Roman" w:cs="Times New Roman"/>
-          <w:sz w:val="40"/>
-          <w:szCs w:val="40"/>
+          <w:sz w:val="24"/>
+          <w:szCs w:val="24"/>
         </w:rPr>
       </w:pPr>
     </w:p>
@@ -1807,17 +2673,27 @@
         <w:jc w:val="center"/>
         <w:rPr>
           <w:rFonts w:ascii="Times New Roman" w:hAnsi="Times New Roman" w:cs="Times New Roman"/>
-          <w:sz w:val="40"/>
-          <w:szCs w:val="40"/>
+          <w:sz w:val="24"/>
+          <w:szCs w:val="24"/>
         </w:rPr>
       </w:pPr>
     </w:p>
     <w:p>
       <w:pPr>
         <w:pStyle w:val="Heading1"/>
+        <w:rPr>
+          <w:rFonts w:ascii="Times New Roman" w:hAnsi="Times New Roman" w:cs="Times New Roman"/>
+          <w:sz w:val="24"/>
+          <w:szCs w:val="24"/>
+        </w:rPr>
       </w:pPr>
       <w:bookmarkStart w:id="9" w:name="_Toc165133234"/>
       <w:r>
+        <w:rPr>
+          <w:rFonts w:ascii="Times New Roman" w:hAnsi="Times New Roman" w:cs="Times New Roman"/>
+          <w:sz w:val="24"/>
+          <w:szCs w:val="24"/>
+        </w:rPr>
         <w:t>Bibliography:</w:t>
       </w:r>
       <w:bookmarkEnd w:id="9"/>

</xml_diff>